<commit_message>
update DOC CHAPTER 4
</commit_message>
<xml_diff>
--- a/Document/Demo/CHAPTER 4 SOFTWARE DESIGN DESCRIPTION.docx
+++ b/Document/Demo/CHAPTER 4 SOFTWARE DESIGN DESCRIPTION.docx
@@ -137,8 +137,6 @@
       <w:r>
         <w:t>MVC Model</w:t>
       </w:r>
-      <w:bookmarkStart w:id="0" w:name="_GoBack"/>
-      <w:bookmarkEnd w:id="0"/>
     </w:p>
     <w:p>
       <w:pPr>
@@ -674,7 +672,13 @@
         <w:outlineLvl w:val="0"/>
       </w:pPr>
       <w:r>
-        <w:t xml:space="preserve">4.4. </w:t>
+        <w:t>4.4.</w:t>
+      </w:r>
+      <w:r>
+        <w:t>A.</w:t>
+      </w:r>
+      <w:r>
+        <w:t xml:space="preserve"> </w:t>
       </w:r>
       <w:r>
         <w:t>Sequence Diagram</w:t>
@@ -690,7 +694,18 @@
         <w:outlineLvl w:val="1"/>
       </w:pPr>
       <w:r>
-        <w:t xml:space="preserve">4.4.1. </w:t>
+        <w:t>4.</w:t>
+      </w:r>
+      <w:proofErr w:type="gramStart"/>
+      <w:r>
+        <w:t>4.</w:t>
+      </w:r>
+      <w:r>
+        <w:t>A.</w:t>
+      </w:r>
+      <w:proofErr w:type="gramEnd"/>
+      <w:r>
+        <w:t xml:space="preserve">1. </w:t>
       </w:r>
       <w:r>
         <w:t>Register</w:t>
@@ -751,7 +766,18 @@
       </w:pPr>
       <w:r>
         <w:lastRenderedPageBreak/>
-        <w:t>4.4.2. Login</w:t>
+        <w:t>4.</w:t>
+      </w:r>
+      <w:proofErr w:type="gramStart"/>
+      <w:r>
+        <w:t>4.</w:t>
+      </w:r>
+      <w:r>
+        <w:t>A.</w:t>
+      </w:r>
+      <w:proofErr w:type="gramEnd"/>
+      <w:r>
+        <w:t>2. Login</w:t>
       </w:r>
       <w:r>
         <w:rPr>
@@ -807,7 +833,18 @@
       </w:pPr>
       <w:r>
         <w:lastRenderedPageBreak/>
-        <w:t>4.4.3. Login</w:t>
+        <w:t>4.</w:t>
+      </w:r>
+      <w:proofErr w:type="gramStart"/>
+      <w:r>
+        <w:t>4.</w:t>
+      </w:r>
+      <w:r>
+        <w:t>A.</w:t>
+      </w:r>
+      <w:proofErr w:type="gramEnd"/>
+      <w:r>
+        <w:t>3. Login</w:t>
       </w:r>
       <w:r>
         <w:t xml:space="preserve"> Using Facebook</w:t>
@@ -865,7 +902,18 @@
       </w:pPr>
       <w:r>
         <w:lastRenderedPageBreak/>
-        <w:t>4.4.4. Login Using Google Plus</w:t>
+        <w:t>4.</w:t>
+      </w:r>
+      <w:proofErr w:type="gramStart"/>
+      <w:r>
+        <w:t>4.</w:t>
+      </w:r>
+      <w:r>
+        <w:t>A.</w:t>
+      </w:r>
+      <w:proofErr w:type="gramEnd"/>
+      <w:r>
+        <w:t>4. Login Using Google Plus</w:t>
       </w:r>
       <w:r>
         <w:rPr>
@@ -920,8 +968,16 @@
       </w:pPr>
       <w:r>
         <w:lastRenderedPageBreak/>
-        <w:t>4.4.</w:t>
-      </w:r>
+        <w:t>4.</w:t>
+      </w:r>
+      <w:proofErr w:type="gramStart"/>
+      <w:r>
+        <w:t>4.</w:t>
+      </w:r>
+      <w:r>
+        <w:t>A.</w:t>
+      </w:r>
+      <w:proofErr w:type="gramEnd"/>
       <w:r>
         <w:t>5</w:t>
       </w:r>
@@ -982,8 +1038,16 @@
       </w:pPr>
       <w:r>
         <w:lastRenderedPageBreak/>
-        <w:t>4.4.</w:t>
-      </w:r>
+        <w:t>4.</w:t>
+      </w:r>
+      <w:proofErr w:type="gramStart"/>
+      <w:r>
+        <w:t>4.</w:t>
+      </w:r>
+      <w:r>
+        <w:t>A.</w:t>
+      </w:r>
+      <w:proofErr w:type="gramEnd"/>
       <w:r>
         <w:t>6</w:t>
       </w:r>
@@ -1044,8 +1108,16 @@
         <w:outlineLvl w:val="1"/>
       </w:pPr>
       <w:r>
-        <w:t>4.4.</w:t>
-      </w:r>
+        <w:t>4.</w:t>
+      </w:r>
+      <w:proofErr w:type="gramStart"/>
+      <w:r>
+        <w:t>4.</w:t>
+      </w:r>
+      <w:r>
+        <w:t>A.</w:t>
+      </w:r>
+      <w:proofErr w:type="gramEnd"/>
       <w:r>
         <w:t>7</w:t>
       </w:r>
@@ -1108,8 +1180,16 @@
       </w:pPr>
       <w:r>
         <w:lastRenderedPageBreak/>
-        <w:t>4.4.</w:t>
-      </w:r>
+        <w:t>4.</w:t>
+      </w:r>
+      <w:proofErr w:type="gramStart"/>
+      <w:r>
+        <w:t>4.</w:t>
+      </w:r>
+      <w:r>
+        <w:t>A.</w:t>
+      </w:r>
+      <w:proofErr w:type="gramEnd"/>
       <w:r>
         <w:t>8</w:t>
       </w:r>
@@ -1170,8 +1250,16 @@
         <w:outlineLvl w:val="1"/>
       </w:pPr>
       <w:r>
-        <w:t>4.4.</w:t>
-      </w:r>
+        <w:t>4.</w:t>
+      </w:r>
+      <w:proofErr w:type="gramStart"/>
+      <w:r>
+        <w:t>4.</w:t>
+      </w:r>
+      <w:r>
+        <w:t>A.</w:t>
+      </w:r>
+      <w:proofErr w:type="gramEnd"/>
       <w:r>
         <w:t>9</w:t>
       </w:r>
@@ -1236,8 +1324,16 @@
         <w:outlineLvl w:val="1"/>
       </w:pPr>
       <w:r>
-        <w:t>4.4.</w:t>
-      </w:r>
+        <w:t>4.</w:t>
+      </w:r>
+      <w:proofErr w:type="gramStart"/>
+      <w:r>
+        <w:t>4.</w:t>
+      </w:r>
+      <w:r>
+        <w:t>A.</w:t>
+      </w:r>
+      <w:proofErr w:type="gramEnd"/>
       <w:r>
         <w:t>10</w:t>
       </w:r>
@@ -1301,8 +1397,16 @@
         <w:outlineLvl w:val="1"/>
       </w:pPr>
       <w:r>
-        <w:t>4.4.</w:t>
-      </w:r>
+        <w:t>4.</w:t>
+      </w:r>
+      <w:proofErr w:type="gramStart"/>
+      <w:r>
+        <w:t>4.</w:t>
+      </w:r>
+      <w:r>
+        <w:t>A.</w:t>
+      </w:r>
+      <w:proofErr w:type="gramEnd"/>
       <w:r>
         <w:t>11</w:t>
       </w:r>
@@ -1367,8 +1471,16 @@
         <w:outlineLvl w:val="1"/>
       </w:pPr>
       <w:r>
-        <w:t>4.4.</w:t>
-      </w:r>
+        <w:t>4.</w:t>
+      </w:r>
+      <w:proofErr w:type="gramStart"/>
+      <w:r>
+        <w:t>4.</w:t>
+      </w:r>
+      <w:r>
+        <w:t>A.</w:t>
+      </w:r>
+      <w:proofErr w:type="gramEnd"/>
       <w:r>
         <w:t>12</w:t>
       </w:r>
@@ -1440,8 +1552,16 @@
       </w:pPr>
       <w:r>
         <w:lastRenderedPageBreak/>
-        <w:t>4.4.</w:t>
-      </w:r>
+        <w:t>4.</w:t>
+      </w:r>
+      <w:proofErr w:type="gramStart"/>
+      <w:r>
+        <w:t>4.</w:t>
+      </w:r>
+      <w:r>
+        <w:t>A.</w:t>
+      </w:r>
+      <w:proofErr w:type="gramEnd"/>
       <w:r>
         <w:t>13</w:t>
       </w:r>
@@ -1531,8 +1651,16 @@
         <w:outlineLvl w:val="1"/>
       </w:pPr>
       <w:r>
-        <w:t>4.4.</w:t>
-      </w:r>
+        <w:t>4.</w:t>
+      </w:r>
+      <w:proofErr w:type="gramStart"/>
+      <w:r>
+        <w:t>4.</w:t>
+      </w:r>
+      <w:r>
+        <w:t>A.</w:t>
+      </w:r>
+      <w:proofErr w:type="gramEnd"/>
       <w:r>
         <w:t>14</w:t>
       </w:r>
@@ -1611,15 +1739,1214 @@
       </w:pPr>
       <w:r>
         <w:lastRenderedPageBreak/>
-        <w:t>4.5. Activities Diagram</w:t>
-      </w:r>
-    </w:p>
-    <w:p>
-      <w:pPr>
-        <w:outlineLvl w:val="1"/>
-      </w:pPr>
-      <w:r>
-        <w:t>4.5.1. Register and Login</w:t>
+        <w:t>4.4.B. Admin Sequence Diagram</w:t>
+      </w:r>
+    </w:p>
+    <w:p>
+      <w:pPr>
+        <w:outlineLvl w:val="1"/>
+      </w:pPr>
+      <w:r>
+        <w:t>4.</w:t>
+      </w:r>
+      <w:proofErr w:type="gramStart"/>
+      <w:r>
+        <w:t>4.B.</w:t>
+      </w:r>
+      <w:proofErr w:type="gramEnd"/>
+      <w:r>
+        <w:t>1. Login</w:t>
+      </w:r>
+      <w:r>
+        <w:rPr>
+          <w:noProof/>
+        </w:rPr>
+        <w:drawing>
+          <wp:anchor distT="0" distB="0" distL="114300" distR="114300" simplePos="0" relativeHeight="251659264" behindDoc="0" locked="0" layoutInCell="1" allowOverlap="1" wp14:anchorId="0061424C" wp14:editId="55E3B428">
+            <wp:simplePos x="0" y="0"/>
+            <wp:positionH relativeFrom="column">
+              <wp:posOffset>0</wp:posOffset>
+            </wp:positionH>
+            <wp:positionV relativeFrom="paragraph">
+              <wp:posOffset>180975</wp:posOffset>
+            </wp:positionV>
+            <wp:extent cx="5934075" cy="5810250"/>
+            <wp:effectExtent l="0" t="0" r="9525" b="0"/>
+            <wp:wrapSquare wrapText="bothSides"/>
+            <wp:docPr id="2" name="Picture 2"/>
+            <wp:cNvGraphicFramePr>
+              <a:graphicFrameLocks xmlns:a="http://schemas.openxmlformats.org/drawingml/2006/main" noChangeAspect="1"/>
+            </wp:cNvGraphicFramePr>
+            <a:graphic xmlns:a="http://schemas.openxmlformats.org/drawingml/2006/main">
+              <a:graphicData uri="http://schemas.openxmlformats.org/drawingml/2006/picture">
+                <pic:pic xmlns:pic="http://schemas.openxmlformats.org/drawingml/2006/picture">
+                  <pic:nvPicPr>
+                    <pic:cNvPr id="0" name="Picture 1"/>
+                    <pic:cNvPicPr>
+                      <a:picLocks noChangeAspect="1" noChangeArrowheads="1"/>
+                    </pic:cNvPicPr>
+                  </pic:nvPicPr>
+                  <pic:blipFill>
+                    <a:blip r:embed="rId21">
+                      <a:extLst>
+                        <a:ext uri="{28A0092B-C50C-407E-A947-70E740481C1C}">
+                          <a14:useLocalDpi xmlns:a14="http://schemas.microsoft.com/office/drawing/2010/main" val="0"/>
+                        </a:ext>
+                      </a:extLst>
+                    </a:blip>
+                    <a:srcRect/>
+                    <a:stretch>
+                      <a:fillRect/>
+                    </a:stretch>
+                  </pic:blipFill>
+                  <pic:spPr bwMode="auto">
+                    <a:xfrm>
+                      <a:off x="0" y="0"/>
+                      <a:ext cx="5934075" cy="5810250"/>
+                    </a:xfrm>
+                    <a:prstGeom prst="rect">
+                      <a:avLst/>
+                    </a:prstGeom>
+                    <a:noFill/>
+                    <a:ln>
+                      <a:noFill/>
+                    </a:ln>
+                  </pic:spPr>
+                </pic:pic>
+              </a:graphicData>
+            </a:graphic>
+          </wp:anchor>
+        </w:drawing>
+      </w:r>
+    </w:p>
+    <w:p>
+      <w:pPr>
+        <w:outlineLvl w:val="1"/>
+      </w:pPr>
+      <w:r>
+        <w:t>4.</w:t>
+      </w:r>
+      <w:proofErr w:type="gramStart"/>
+      <w:r>
+        <w:t>4.B.</w:t>
+      </w:r>
+      <w:proofErr w:type="gramEnd"/>
+      <w:r>
+        <w:t>2</w:t>
+      </w:r>
+      <w:r>
+        <w:t xml:space="preserve">. </w:t>
+      </w:r>
+      <w:r>
+        <w:t>Notification</w:t>
+      </w:r>
+    </w:p>
+    <w:p>
+      <w:pPr>
+        <w:outlineLvl w:val="1"/>
+      </w:pPr>
+      <w:r>
+        <w:lastRenderedPageBreak/>
+        <w:t>4.</w:t>
+      </w:r>
+      <w:proofErr w:type="gramStart"/>
+      <w:r>
+        <w:t>4.B.</w:t>
+      </w:r>
+      <w:proofErr w:type="gramEnd"/>
+      <w:r>
+        <w:t>3</w:t>
+      </w:r>
+      <w:r>
+        <w:t xml:space="preserve">. </w:t>
+      </w:r>
+      <w:r>
+        <w:t>Send Notification</w:t>
+      </w:r>
+      <w:r>
+        <w:rPr>
+          <w:noProof/>
+        </w:rPr>
+        <w:drawing>
+          <wp:anchor distT="0" distB="0" distL="114300" distR="114300" simplePos="0" relativeHeight="251658240" behindDoc="0" locked="0" layoutInCell="1" allowOverlap="1" wp14:anchorId="6E0EDBF7" wp14:editId="68658F5F">
+            <wp:simplePos x="0" y="0"/>
+            <wp:positionH relativeFrom="column">
+              <wp:posOffset>0</wp:posOffset>
+            </wp:positionH>
+            <wp:positionV relativeFrom="paragraph">
+              <wp:posOffset>180975</wp:posOffset>
+            </wp:positionV>
+            <wp:extent cx="5943600" cy="3286125"/>
+            <wp:effectExtent l="0" t="0" r="0" b="9525"/>
+            <wp:wrapSquare wrapText="bothSides"/>
+            <wp:docPr id="3" name="Picture 3"/>
+            <wp:cNvGraphicFramePr>
+              <a:graphicFrameLocks xmlns:a="http://schemas.openxmlformats.org/drawingml/2006/main" noChangeAspect="1"/>
+            </wp:cNvGraphicFramePr>
+            <a:graphic xmlns:a="http://schemas.openxmlformats.org/drawingml/2006/main">
+              <a:graphicData uri="http://schemas.openxmlformats.org/drawingml/2006/picture">
+                <pic:pic xmlns:pic="http://schemas.openxmlformats.org/drawingml/2006/picture">
+                  <pic:nvPicPr>
+                    <pic:cNvPr id="0" name="Picture 2"/>
+                    <pic:cNvPicPr>
+                      <a:picLocks noChangeAspect="1" noChangeArrowheads="1"/>
+                    </pic:cNvPicPr>
+                  </pic:nvPicPr>
+                  <pic:blipFill>
+                    <a:blip r:embed="rId22" cstate="print">
+                      <a:extLst>
+                        <a:ext uri="{28A0092B-C50C-407E-A947-70E740481C1C}">
+                          <a14:useLocalDpi xmlns:a14="http://schemas.microsoft.com/office/drawing/2010/main" val="0"/>
+                        </a:ext>
+                      </a:extLst>
+                    </a:blip>
+                    <a:srcRect/>
+                    <a:stretch>
+                      <a:fillRect/>
+                    </a:stretch>
+                  </pic:blipFill>
+                  <pic:spPr bwMode="auto">
+                    <a:xfrm>
+                      <a:off x="0" y="0"/>
+                      <a:ext cx="5943600" cy="3286125"/>
+                    </a:xfrm>
+                    <a:prstGeom prst="rect">
+                      <a:avLst/>
+                    </a:prstGeom>
+                    <a:noFill/>
+                    <a:ln>
+                      <a:noFill/>
+                    </a:ln>
+                  </pic:spPr>
+                </pic:pic>
+              </a:graphicData>
+            </a:graphic>
+          </wp:anchor>
+        </w:drawing>
+      </w:r>
+    </w:p>
+    <w:p>
+      <w:pPr>
+        <w:outlineLvl w:val="1"/>
+      </w:pPr>
+      <w:r>
+        <w:t>4.</w:t>
+      </w:r>
+      <w:proofErr w:type="gramStart"/>
+      <w:r>
+        <w:t>4.B.</w:t>
+      </w:r>
+      <w:proofErr w:type="gramEnd"/>
+      <w:r>
+        <w:t>4</w:t>
+      </w:r>
+      <w:r>
+        <w:t xml:space="preserve">. </w:t>
+      </w:r>
+      <w:r>
+        <w:t>Delete Notification</w:t>
+      </w:r>
+      <w:r>
+        <w:rPr>
+          <w:noProof/>
+        </w:rPr>
+        <w:drawing>
+          <wp:inline distT="0" distB="0" distL="0" distR="0" wp14:anchorId="0527C6CE" wp14:editId="77092164">
+            <wp:extent cx="5924550" cy="2752725"/>
+            <wp:effectExtent l="0" t="0" r="0" b="9525"/>
+            <wp:docPr id="17" name="Picture 17"/>
+            <wp:cNvGraphicFramePr>
+              <a:graphicFrameLocks xmlns:a="http://schemas.openxmlformats.org/drawingml/2006/main" noChangeAspect="1"/>
+            </wp:cNvGraphicFramePr>
+            <a:graphic xmlns:a="http://schemas.openxmlformats.org/drawingml/2006/main">
+              <a:graphicData uri="http://schemas.openxmlformats.org/drawingml/2006/picture">
+                <pic:pic xmlns:pic="http://schemas.openxmlformats.org/drawingml/2006/picture">
+                  <pic:nvPicPr>
+                    <pic:cNvPr id="0" name="Picture 3"/>
+                    <pic:cNvPicPr>
+                      <a:picLocks noChangeAspect="1" noChangeArrowheads="1"/>
+                    </pic:cNvPicPr>
+                  </pic:nvPicPr>
+                  <pic:blipFill>
+                    <a:blip r:embed="rId23" cstate="print">
+                      <a:extLst>
+                        <a:ext uri="{28A0092B-C50C-407E-A947-70E740481C1C}">
+                          <a14:useLocalDpi xmlns:a14="http://schemas.microsoft.com/office/drawing/2010/main" val="0"/>
+                        </a:ext>
+                      </a:extLst>
+                    </a:blip>
+                    <a:srcRect/>
+                    <a:stretch>
+                      <a:fillRect/>
+                    </a:stretch>
+                  </pic:blipFill>
+                  <pic:spPr bwMode="auto">
+                    <a:xfrm>
+                      <a:off x="0" y="0"/>
+                      <a:ext cx="5924550" cy="2752725"/>
+                    </a:xfrm>
+                    <a:prstGeom prst="rect">
+                      <a:avLst/>
+                    </a:prstGeom>
+                    <a:noFill/>
+                    <a:ln>
+                      <a:noFill/>
+                    </a:ln>
+                  </pic:spPr>
+                </pic:pic>
+              </a:graphicData>
+            </a:graphic>
+          </wp:inline>
+        </w:drawing>
+      </w:r>
+    </w:p>
+    <w:p>
+      <w:pPr>
+        <w:outlineLvl w:val="1"/>
+      </w:pPr>
+      <w:r>
+        <w:lastRenderedPageBreak/>
+        <w:t>4.</w:t>
+      </w:r>
+      <w:proofErr w:type="gramStart"/>
+      <w:r>
+        <w:t>4.B.</w:t>
+      </w:r>
+      <w:proofErr w:type="gramEnd"/>
+      <w:r>
+        <w:t>5</w:t>
+      </w:r>
+      <w:r>
+        <w:t xml:space="preserve">. </w:t>
+      </w:r>
+      <w:r>
+        <w:t>Edit Notification</w:t>
+      </w:r>
+      <w:r>
+        <w:rPr>
+          <w:noProof/>
+        </w:rPr>
+        <w:drawing>
+          <wp:inline distT="0" distB="0" distL="0" distR="0" wp14:anchorId="3F5A5118" wp14:editId="329607F4">
+            <wp:extent cx="5943600" cy="4105275"/>
+            <wp:effectExtent l="0" t="0" r="0" b="9525"/>
+            <wp:docPr id="46" name="Picture 46"/>
+            <wp:cNvGraphicFramePr>
+              <a:graphicFrameLocks xmlns:a="http://schemas.openxmlformats.org/drawingml/2006/main" noChangeAspect="1"/>
+            </wp:cNvGraphicFramePr>
+            <a:graphic xmlns:a="http://schemas.openxmlformats.org/drawingml/2006/main">
+              <a:graphicData uri="http://schemas.openxmlformats.org/drawingml/2006/picture">
+                <pic:pic xmlns:pic="http://schemas.openxmlformats.org/drawingml/2006/picture">
+                  <pic:nvPicPr>
+                    <pic:cNvPr id="0" name="Picture 5"/>
+                    <pic:cNvPicPr>
+                      <a:picLocks noChangeAspect="1" noChangeArrowheads="1"/>
+                    </pic:cNvPicPr>
+                  </pic:nvPicPr>
+                  <pic:blipFill>
+                    <a:blip r:embed="rId24">
+                      <a:extLst>
+                        <a:ext uri="{28A0092B-C50C-407E-A947-70E740481C1C}">
+                          <a14:useLocalDpi xmlns:a14="http://schemas.microsoft.com/office/drawing/2010/main" val="0"/>
+                        </a:ext>
+                      </a:extLst>
+                    </a:blip>
+                    <a:srcRect/>
+                    <a:stretch>
+                      <a:fillRect/>
+                    </a:stretch>
+                  </pic:blipFill>
+                  <pic:spPr bwMode="auto">
+                    <a:xfrm>
+                      <a:off x="0" y="0"/>
+                      <a:ext cx="5943600" cy="4105275"/>
+                    </a:xfrm>
+                    <a:prstGeom prst="rect">
+                      <a:avLst/>
+                    </a:prstGeom>
+                    <a:noFill/>
+                    <a:ln>
+                      <a:noFill/>
+                    </a:ln>
+                  </pic:spPr>
+                </pic:pic>
+              </a:graphicData>
+            </a:graphic>
+          </wp:inline>
+        </w:drawing>
+      </w:r>
+    </w:p>
+    <w:p>
+      <w:pPr>
+        <w:outlineLvl w:val="1"/>
+      </w:pPr>
+      <w:r>
+        <w:t>4.</w:t>
+      </w:r>
+      <w:proofErr w:type="gramStart"/>
+      <w:r>
+        <w:t>4.B.</w:t>
+      </w:r>
+      <w:proofErr w:type="gramEnd"/>
+      <w:r>
+        <w:t>6</w:t>
+      </w:r>
+      <w:r>
+        <w:t xml:space="preserve">. </w:t>
+      </w:r>
+      <w:r>
+        <w:t>Search Game</w:t>
+      </w:r>
+      <w:r>
+        <w:rPr>
+          <w:noProof/>
+        </w:rPr>
+        <w:drawing>
+          <wp:inline distT="0" distB="0" distL="0" distR="0" wp14:anchorId="4FAF4262" wp14:editId="119294AD">
+            <wp:extent cx="5924550" cy="3048000"/>
+            <wp:effectExtent l="0" t="0" r="0" b="0"/>
+            <wp:docPr id="18" name="Picture 18"/>
+            <wp:cNvGraphicFramePr>
+              <a:graphicFrameLocks xmlns:a="http://schemas.openxmlformats.org/drawingml/2006/main" noChangeAspect="1"/>
+            </wp:cNvGraphicFramePr>
+            <a:graphic xmlns:a="http://schemas.openxmlformats.org/drawingml/2006/main">
+              <a:graphicData uri="http://schemas.openxmlformats.org/drawingml/2006/picture">
+                <pic:pic xmlns:pic="http://schemas.openxmlformats.org/drawingml/2006/picture">
+                  <pic:nvPicPr>
+                    <pic:cNvPr id="0" name="Picture 4"/>
+                    <pic:cNvPicPr>
+                      <a:picLocks noChangeAspect="1" noChangeArrowheads="1"/>
+                    </pic:cNvPicPr>
+                  </pic:nvPicPr>
+                  <pic:blipFill>
+                    <a:blip r:embed="rId25" cstate="print">
+                      <a:extLst>
+                        <a:ext uri="{28A0092B-C50C-407E-A947-70E740481C1C}">
+                          <a14:useLocalDpi xmlns:a14="http://schemas.microsoft.com/office/drawing/2010/main" val="0"/>
+                        </a:ext>
+                      </a:extLst>
+                    </a:blip>
+                    <a:srcRect/>
+                    <a:stretch>
+                      <a:fillRect/>
+                    </a:stretch>
+                  </pic:blipFill>
+                  <pic:spPr bwMode="auto">
+                    <a:xfrm>
+                      <a:off x="0" y="0"/>
+                      <a:ext cx="5924550" cy="3048000"/>
+                    </a:xfrm>
+                    <a:prstGeom prst="rect">
+                      <a:avLst/>
+                    </a:prstGeom>
+                    <a:noFill/>
+                    <a:ln>
+                      <a:noFill/>
+                    </a:ln>
+                  </pic:spPr>
+                </pic:pic>
+              </a:graphicData>
+            </a:graphic>
+          </wp:inline>
+        </w:drawing>
+      </w:r>
+    </w:p>
+    <w:p>
+      <w:pPr>
+        <w:outlineLvl w:val="1"/>
+      </w:pPr>
+      <w:r>
+        <w:lastRenderedPageBreak/>
+        <w:t>4.</w:t>
+      </w:r>
+      <w:proofErr w:type="gramStart"/>
+      <w:r>
+        <w:t>4.B.</w:t>
+      </w:r>
+      <w:proofErr w:type="gramEnd"/>
+      <w:r>
+        <w:t>7</w:t>
+      </w:r>
+      <w:r>
+        <w:t xml:space="preserve">. </w:t>
+      </w:r>
+      <w:r>
+        <w:t>Search Member</w:t>
+      </w:r>
+      <w:r>
+        <w:rPr>
+          <w:noProof/>
+        </w:rPr>
+        <w:drawing>
+          <wp:inline distT="0" distB="0" distL="0" distR="0" wp14:anchorId="1EF593D3" wp14:editId="2EB96E99">
+            <wp:extent cx="5943600" cy="4105275"/>
+            <wp:effectExtent l="0" t="0" r="0" b="9525"/>
+            <wp:docPr id="47" name="Picture 47"/>
+            <wp:cNvGraphicFramePr>
+              <a:graphicFrameLocks xmlns:a="http://schemas.openxmlformats.org/drawingml/2006/main" noChangeAspect="1"/>
+            </wp:cNvGraphicFramePr>
+            <a:graphic xmlns:a="http://schemas.openxmlformats.org/drawingml/2006/main">
+              <a:graphicData uri="http://schemas.openxmlformats.org/drawingml/2006/picture">
+                <pic:pic xmlns:pic="http://schemas.openxmlformats.org/drawingml/2006/picture">
+                  <pic:nvPicPr>
+                    <pic:cNvPr id="0" name="Picture 6"/>
+                    <pic:cNvPicPr>
+                      <a:picLocks noChangeAspect="1" noChangeArrowheads="1"/>
+                    </pic:cNvPicPr>
+                  </pic:nvPicPr>
+                  <pic:blipFill>
+                    <a:blip r:embed="rId26">
+                      <a:extLst>
+                        <a:ext uri="{28A0092B-C50C-407E-A947-70E740481C1C}">
+                          <a14:useLocalDpi xmlns:a14="http://schemas.microsoft.com/office/drawing/2010/main" val="0"/>
+                        </a:ext>
+                      </a:extLst>
+                    </a:blip>
+                    <a:srcRect/>
+                    <a:stretch>
+                      <a:fillRect/>
+                    </a:stretch>
+                  </pic:blipFill>
+                  <pic:spPr bwMode="auto">
+                    <a:xfrm>
+                      <a:off x="0" y="0"/>
+                      <a:ext cx="5943600" cy="4105275"/>
+                    </a:xfrm>
+                    <a:prstGeom prst="rect">
+                      <a:avLst/>
+                    </a:prstGeom>
+                    <a:noFill/>
+                    <a:ln>
+                      <a:noFill/>
+                    </a:ln>
+                  </pic:spPr>
+                </pic:pic>
+              </a:graphicData>
+            </a:graphic>
+          </wp:inline>
+        </w:drawing>
+      </w:r>
+    </w:p>
+    <w:p>
+      <w:pPr>
+        <w:outlineLvl w:val="1"/>
+      </w:pPr>
+      <w:r>
+        <w:t>4.</w:t>
+      </w:r>
+      <w:proofErr w:type="gramStart"/>
+      <w:r>
+        <w:t>4.B.</w:t>
+      </w:r>
+      <w:proofErr w:type="gramEnd"/>
+      <w:r>
+        <w:t>8</w:t>
+      </w:r>
+      <w:r>
+        <w:t xml:space="preserve">. </w:t>
+      </w:r>
+      <w:r>
+        <w:t>Block Manager</w:t>
+      </w:r>
+      <w:r>
+        <w:rPr>
+          <w:noProof/>
+        </w:rPr>
+        <w:drawing>
+          <wp:inline distT="0" distB="0" distL="0" distR="0" wp14:anchorId="1C36F9B4" wp14:editId="5C0D0073">
+            <wp:extent cx="5943600" cy="2933700"/>
+            <wp:effectExtent l="0" t="0" r="0" b="0"/>
+            <wp:docPr id="48" name="Picture 48"/>
+            <wp:cNvGraphicFramePr>
+              <a:graphicFrameLocks xmlns:a="http://schemas.openxmlformats.org/drawingml/2006/main" noChangeAspect="1"/>
+            </wp:cNvGraphicFramePr>
+            <a:graphic xmlns:a="http://schemas.openxmlformats.org/drawingml/2006/main">
+              <a:graphicData uri="http://schemas.openxmlformats.org/drawingml/2006/picture">
+                <pic:pic xmlns:pic="http://schemas.openxmlformats.org/drawingml/2006/picture">
+                  <pic:nvPicPr>
+                    <pic:cNvPr id="0" name="Picture 7"/>
+                    <pic:cNvPicPr>
+                      <a:picLocks noChangeAspect="1" noChangeArrowheads="1"/>
+                    </pic:cNvPicPr>
+                  </pic:nvPicPr>
+                  <pic:blipFill>
+                    <a:blip r:embed="rId27" cstate="print">
+                      <a:extLst>
+                        <a:ext uri="{28A0092B-C50C-407E-A947-70E740481C1C}">
+                          <a14:useLocalDpi xmlns:a14="http://schemas.microsoft.com/office/drawing/2010/main" val="0"/>
+                        </a:ext>
+                      </a:extLst>
+                    </a:blip>
+                    <a:srcRect/>
+                    <a:stretch>
+                      <a:fillRect/>
+                    </a:stretch>
+                  </pic:blipFill>
+                  <pic:spPr bwMode="auto">
+                    <a:xfrm>
+                      <a:off x="0" y="0"/>
+                      <a:ext cx="5943600" cy="2933700"/>
+                    </a:xfrm>
+                    <a:prstGeom prst="rect">
+                      <a:avLst/>
+                    </a:prstGeom>
+                    <a:noFill/>
+                    <a:ln>
+                      <a:noFill/>
+                    </a:ln>
+                  </pic:spPr>
+                </pic:pic>
+              </a:graphicData>
+            </a:graphic>
+          </wp:inline>
+        </w:drawing>
+      </w:r>
+    </w:p>
+    <w:p>
+      <w:pPr>
+        <w:outlineLvl w:val="1"/>
+      </w:pPr>
+      <w:r>
+        <w:lastRenderedPageBreak/>
+        <w:t>4.</w:t>
+      </w:r>
+      <w:proofErr w:type="gramStart"/>
+      <w:r>
+        <w:t>4.B.</w:t>
+      </w:r>
+      <w:proofErr w:type="gramEnd"/>
+      <w:r>
+        <w:t>9</w:t>
+      </w:r>
+      <w:r>
+        <w:t xml:space="preserve">. </w:t>
+      </w:r>
+      <w:r>
+        <w:t>Unblock Manager</w:t>
+      </w:r>
+      <w:r>
+        <w:rPr>
+          <w:noProof/>
+        </w:rPr>
+        <w:drawing>
+          <wp:inline distT="0" distB="0" distL="0" distR="0" wp14:anchorId="61620237" wp14:editId="2E7B7408">
+            <wp:extent cx="5943600" cy="3038475"/>
+            <wp:effectExtent l="0" t="0" r="0" b="9525"/>
+            <wp:docPr id="49" name="Picture 49"/>
+            <wp:cNvGraphicFramePr>
+              <a:graphicFrameLocks xmlns:a="http://schemas.openxmlformats.org/drawingml/2006/main" noChangeAspect="1"/>
+            </wp:cNvGraphicFramePr>
+            <a:graphic xmlns:a="http://schemas.openxmlformats.org/drawingml/2006/main">
+              <a:graphicData uri="http://schemas.openxmlformats.org/drawingml/2006/picture">
+                <pic:pic xmlns:pic="http://schemas.openxmlformats.org/drawingml/2006/picture">
+                  <pic:nvPicPr>
+                    <pic:cNvPr id="0" name="Picture 8"/>
+                    <pic:cNvPicPr>
+                      <a:picLocks noChangeAspect="1" noChangeArrowheads="1"/>
+                    </pic:cNvPicPr>
+                  </pic:nvPicPr>
+                  <pic:blipFill>
+                    <a:blip r:embed="rId28" cstate="print">
+                      <a:extLst>
+                        <a:ext uri="{28A0092B-C50C-407E-A947-70E740481C1C}">
+                          <a14:useLocalDpi xmlns:a14="http://schemas.microsoft.com/office/drawing/2010/main" val="0"/>
+                        </a:ext>
+                      </a:extLst>
+                    </a:blip>
+                    <a:srcRect/>
+                    <a:stretch>
+                      <a:fillRect/>
+                    </a:stretch>
+                  </pic:blipFill>
+                  <pic:spPr bwMode="auto">
+                    <a:xfrm>
+                      <a:off x="0" y="0"/>
+                      <a:ext cx="5943600" cy="3038475"/>
+                    </a:xfrm>
+                    <a:prstGeom prst="rect">
+                      <a:avLst/>
+                    </a:prstGeom>
+                    <a:noFill/>
+                    <a:ln>
+                      <a:noFill/>
+                    </a:ln>
+                  </pic:spPr>
+                </pic:pic>
+              </a:graphicData>
+            </a:graphic>
+          </wp:inline>
+        </w:drawing>
+      </w:r>
+    </w:p>
+    <w:p>
+      <w:pPr>
+        <w:outlineLvl w:val="1"/>
+      </w:pPr>
+      <w:r>
+        <w:t>4.</w:t>
+      </w:r>
+      <w:proofErr w:type="gramStart"/>
+      <w:r>
+        <w:t>4.B.</w:t>
+      </w:r>
+      <w:proofErr w:type="gramEnd"/>
+      <w:r>
+        <w:t>1</w:t>
+      </w:r>
+      <w:r>
+        <w:t>0</w:t>
+      </w:r>
+      <w:r>
+        <w:t xml:space="preserve">. </w:t>
+      </w:r>
+      <w:r>
+        <w:t>Change Gift</w:t>
+      </w:r>
+      <w:r>
+        <w:rPr>
+          <w:noProof/>
+        </w:rPr>
+        <w:drawing>
+          <wp:inline distT="0" distB="0" distL="0" distR="0" wp14:anchorId="55380F8E" wp14:editId="5A6E585C">
+            <wp:extent cx="5943600" cy="3048000"/>
+            <wp:effectExtent l="0" t="0" r="0" b="0"/>
+            <wp:docPr id="50" name="Picture 50"/>
+            <wp:cNvGraphicFramePr>
+              <a:graphicFrameLocks xmlns:a="http://schemas.openxmlformats.org/drawingml/2006/main" noChangeAspect="1"/>
+            </wp:cNvGraphicFramePr>
+            <a:graphic xmlns:a="http://schemas.openxmlformats.org/drawingml/2006/main">
+              <a:graphicData uri="http://schemas.openxmlformats.org/drawingml/2006/picture">
+                <pic:pic xmlns:pic="http://schemas.openxmlformats.org/drawingml/2006/picture">
+                  <pic:nvPicPr>
+                    <pic:cNvPr id="0" name="Picture 9"/>
+                    <pic:cNvPicPr>
+                      <a:picLocks noChangeAspect="1" noChangeArrowheads="1"/>
+                    </pic:cNvPicPr>
+                  </pic:nvPicPr>
+                  <pic:blipFill>
+                    <a:blip r:embed="rId29" cstate="print">
+                      <a:extLst>
+                        <a:ext uri="{28A0092B-C50C-407E-A947-70E740481C1C}">
+                          <a14:useLocalDpi xmlns:a14="http://schemas.microsoft.com/office/drawing/2010/main" val="0"/>
+                        </a:ext>
+                      </a:extLst>
+                    </a:blip>
+                    <a:srcRect/>
+                    <a:stretch>
+                      <a:fillRect/>
+                    </a:stretch>
+                  </pic:blipFill>
+                  <pic:spPr bwMode="auto">
+                    <a:xfrm>
+                      <a:off x="0" y="0"/>
+                      <a:ext cx="5943600" cy="3048000"/>
+                    </a:xfrm>
+                    <a:prstGeom prst="rect">
+                      <a:avLst/>
+                    </a:prstGeom>
+                    <a:noFill/>
+                    <a:ln>
+                      <a:noFill/>
+                    </a:ln>
+                  </pic:spPr>
+                </pic:pic>
+              </a:graphicData>
+            </a:graphic>
+          </wp:inline>
+        </w:drawing>
+      </w:r>
+    </w:p>
+    <w:p>
+      <w:pPr>
+        <w:outlineLvl w:val="1"/>
+      </w:pPr>
+      <w:r>
+        <w:lastRenderedPageBreak/>
+        <w:t>4.</w:t>
+      </w:r>
+      <w:proofErr w:type="gramStart"/>
+      <w:r>
+        <w:t>4.B.</w:t>
+      </w:r>
+      <w:proofErr w:type="gramEnd"/>
+      <w:r>
+        <w:t>1</w:t>
+      </w:r>
+      <w:r>
+        <w:t>1</w:t>
+      </w:r>
+      <w:r>
+        <w:t xml:space="preserve">. </w:t>
+      </w:r>
+      <w:r>
+        <w:t>History</w:t>
+      </w:r>
+      <w:r>
+        <w:rPr>
+          <w:noProof/>
+        </w:rPr>
+        <w:drawing>
+          <wp:inline distT="0" distB="0" distL="0" distR="0" wp14:anchorId="5FFBD8C6" wp14:editId="354E8671">
+            <wp:extent cx="5924550" cy="1676400"/>
+            <wp:effectExtent l="0" t="0" r="0" b="0"/>
+            <wp:docPr id="51" name="Picture 51"/>
+            <wp:cNvGraphicFramePr>
+              <a:graphicFrameLocks xmlns:a="http://schemas.openxmlformats.org/drawingml/2006/main" noChangeAspect="1"/>
+            </wp:cNvGraphicFramePr>
+            <a:graphic xmlns:a="http://schemas.openxmlformats.org/drawingml/2006/main">
+              <a:graphicData uri="http://schemas.openxmlformats.org/drawingml/2006/picture">
+                <pic:pic xmlns:pic="http://schemas.openxmlformats.org/drawingml/2006/picture">
+                  <pic:nvPicPr>
+                    <pic:cNvPr id="0" name="Picture 10"/>
+                    <pic:cNvPicPr>
+                      <a:picLocks noChangeAspect="1" noChangeArrowheads="1"/>
+                    </pic:cNvPicPr>
+                  </pic:nvPicPr>
+                  <pic:blipFill>
+                    <a:blip r:embed="rId30" cstate="print">
+                      <a:extLst>
+                        <a:ext uri="{28A0092B-C50C-407E-A947-70E740481C1C}">
+                          <a14:useLocalDpi xmlns:a14="http://schemas.microsoft.com/office/drawing/2010/main" val="0"/>
+                        </a:ext>
+                      </a:extLst>
+                    </a:blip>
+                    <a:srcRect/>
+                    <a:stretch>
+                      <a:fillRect/>
+                    </a:stretch>
+                  </pic:blipFill>
+                  <pic:spPr bwMode="auto">
+                    <a:xfrm>
+                      <a:off x="0" y="0"/>
+                      <a:ext cx="5924550" cy="1676400"/>
+                    </a:xfrm>
+                    <a:prstGeom prst="rect">
+                      <a:avLst/>
+                    </a:prstGeom>
+                    <a:noFill/>
+                    <a:ln>
+                      <a:noFill/>
+                    </a:ln>
+                  </pic:spPr>
+                </pic:pic>
+              </a:graphicData>
+            </a:graphic>
+          </wp:inline>
+        </w:drawing>
+      </w:r>
+    </w:p>
+    <w:p>
+      <w:pPr>
+        <w:outlineLvl w:val="1"/>
+      </w:pPr>
+      <w:r>
+        <w:t>4.</w:t>
+      </w:r>
+      <w:proofErr w:type="gramStart"/>
+      <w:r>
+        <w:t>4.B.</w:t>
+      </w:r>
+      <w:proofErr w:type="gramEnd"/>
+      <w:r>
+        <w:t>1</w:t>
+      </w:r>
+      <w:r>
+        <w:t>2</w:t>
+      </w:r>
+      <w:r>
+        <w:t xml:space="preserve">. </w:t>
+      </w:r>
+      <w:r>
+        <w:t>Create Game</w:t>
+      </w:r>
+      <w:r>
+        <w:rPr>
+          <w:noProof/>
+        </w:rPr>
+        <w:drawing>
+          <wp:inline distT="0" distB="0" distL="0" distR="0" wp14:anchorId="25B57B5C" wp14:editId="2EE3C918">
+            <wp:extent cx="5943600" cy="3507105"/>
+            <wp:effectExtent l="0" t="0" r="0" b="0"/>
+            <wp:docPr id="74" name="Picture 74"/>
+            <wp:cNvGraphicFramePr>
+              <a:graphicFrameLocks xmlns:a="http://schemas.openxmlformats.org/drawingml/2006/main" noChangeAspect="1"/>
+            </wp:cNvGraphicFramePr>
+            <a:graphic xmlns:a="http://schemas.openxmlformats.org/drawingml/2006/main">
+              <a:graphicData uri="http://schemas.openxmlformats.org/drawingml/2006/picture">
+                <pic:pic xmlns:pic="http://schemas.openxmlformats.org/drawingml/2006/picture">
+                  <pic:nvPicPr>
+                    <pic:cNvPr id="74" name="Create Game.png"/>
+                    <pic:cNvPicPr/>
+                  </pic:nvPicPr>
+                  <pic:blipFill>
+                    <a:blip r:embed="rId31" cstate="print">
+                      <a:extLst>
+                        <a:ext uri="{28A0092B-C50C-407E-A947-70E740481C1C}">
+                          <a14:useLocalDpi xmlns:a14="http://schemas.microsoft.com/office/drawing/2010/main" val="0"/>
+                        </a:ext>
+                      </a:extLst>
+                    </a:blip>
+                    <a:stretch>
+                      <a:fillRect/>
+                    </a:stretch>
+                  </pic:blipFill>
+                  <pic:spPr>
+                    <a:xfrm>
+                      <a:off x="0" y="0"/>
+                      <a:ext cx="5943600" cy="3507105"/>
+                    </a:xfrm>
+                    <a:prstGeom prst="rect">
+                      <a:avLst/>
+                    </a:prstGeom>
+                  </pic:spPr>
+                </pic:pic>
+              </a:graphicData>
+            </a:graphic>
+          </wp:inline>
+        </w:drawing>
+      </w:r>
+    </w:p>
+    <w:p>
+      <w:pPr>
+        <w:outlineLvl w:val="1"/>
+      </w:pPr>
+      <w:r>
+        <w:lastRenderedPageBreak/>
+        <w:t>4.</w:t>
+      </w:r>
+      <w:proofErr w:type="gramStart"/>
+      <w:r>
+        <w:t>4.B.</w:t>
+      </w:r>
+      <w:proofErr w:type="gramEnd"/>
+      <w:r>
+        <w:t>1</w:t>
+      </w:r>
+      <w:r>
+        <w:t>3</w:t>
+      </w:r>
+      <w:r>
+        <w:t xml:space="preserve">. </w:t>
+      </w:r>
+      <w:r>
+        <w:t>Edit Manager Information</w:t>
+      </w:r>
+      <w:r>
+        <w:rPr>
+          <w:noProof/>
+        </w:rPr>
+        <w:drawing>
+          <wp:inline distT="0" distB="0" distL="0" distR="0" wp14:anchorId="7E2A515E" wp14:editId="3AF193BD">
+            <wp:extent cx="5924550" cy="4733925"/>
+            <wp:effectExtent l="0" t="0" r="0" b="9525"/>
+            <wp:docPr id="53" name="Picture 53"/>
+            <wp:cNvGraphicFramePr>
+              <a:graphicFrameLocks xmlns:a="http://schemas.openxmlformats.org/drawingml/2006/main" noChangeAspect="1"/>
+            </wp:cNvGraphicFramePr>
+            <a:graphic xmlns:a="http://schemas.openxmlformats.org/drawingml/2006/main">
+              <a:graphicData uri="http://schemas.openxmlformats.org/drawingml/2006/picture">
+                <pic:pic xmlns:pic="http://schemas.openxmlformats.org/drawingml/2006/picture">
+                  <pic:nvPicPr>
+                    <pic:cNvPr id="0" name="Picture 12"/>
+                    <pic:cNvPicPr>
+                      <a:picLocks noChangeAspect="1" noChangeArrowheads="1"/>
+                    </pic:cNvPicPr>
+                  </pic:nvPicPr>
+                  <pic:blipFill>
+                    <a:blip r:embed="rId32" cstate="print">
+                      <a:extLst>
+                        <a:ext uri="{28A0092B-C50C-407E-A947-70E740481C1C}">
+                          <a14:useLocalDpi xmlns:a14="http://schemas.microsoft.com/office/drawing/2010/main" val="0"/>
+                        </a:ext>
+                      </a:extLst>
+                    </a:blip>
+                    <a:srcRect/>
+                    <a:stretch>
+                      <a:fillRect/>
+                    </a:stretch>
+                  </pic:blipFill>
+                  <pic:spPr bwMode="auto">
+                    <a:xfrm>
+                      <a:off x="0" y="0"/>
+                      <a:ext cx="5924550" cy="4733925"/>
+                    </a:xfrm>
+                    <a:prstGeom prst="rect">
+                      <a:avLst/>
+                    </a:prstGeom>
+                    <a:noFill/>
+                    <a:ln>
+                      <a:noFill/>
+                    </a:ln>
+                  </pic:spPr>
+                </pic:pic>
+              </a:graphicData>
+            </a:graphic>
+          </wp:inline>
+        </w:drawing>
+      </w:r>
+    </w:p>
+    <w:p>
+      <w:pPr>
+        <w:outlineLvl w:val="1"/>
+      </w:pPr>
+      <w:r>
+        <w:lastRenderedPageBreak/>
+        <w:t>4.</w:t>
+      </w:r>
+      <w:proofErr w:type="gramStart"/>
+      <w:r>
+        <w:t>4.B.</w:t>
+      </w:r>
+      <w:proofErr w:type="gramEnd"/>
+      <w:r>
+        <w:t>1</w:t>
+      </w:r>
+      <w:r>
+        <w:t>4</w:t>
+      </w:r>
+      <w:r>
+        <w:t xml:space="preserve">. </w:t>
+      </w:r>
+      <w:r>
+        <w:t>View Manager Information</w:t>
+      </w:r>
+      <w:r>
+        <w:rPr>
+          <w:noProof/>
+        </w:rPr>
+        <w:drawing>
+          <wp:inline distT="0" distB="0" distL="0" distR="0" wp14:anchorId="49DB5B58" wp14:editId="0085FE13">
+            <wp:extent cx="5924550" cy="4219575"/>
+            <wp:effectExtent l="0" t="0" r="0" b="9525"/>
+            <wp:docPr id="54" name="Picture 54"/>
+            <wp:cNvGraphicFramePr>
+              <a:graphicFrameLocks xmlns:a="http://schemas.openxmlformats.org/drawingml/2006/main" noChangeAspect="1"/>
+            </wp:cNvGraphicFramePr>
+            <a:graphic xmlns:a="http://schemas.openxmlformats.org/drawingml/2006/main">
+              <a:graphicData uri="http://schemas.openxmlformats.org/drawingml/2006/picture">
+                <pic:pic xmlns:pic="http://schemas.openxmlformats.org/drawingml/2006/picture">
+                  <pic:nvPicPr>
+                    <pic:cNvPr id="0" name="Picture 13"/>
+                    <pic:cNvPicPr>
+                      <a:picLocks noChangeAspect="1" noChangeArrowheads="1"/>
+                    </pic:cNvPicPr>
+                  </pic:nvPicPr>
+                  <pic:blipFill>
+                    <a:blip r:embed="rId33" cstate="print">
+                      <a:extLst>
+                        <a:ext uri="{28A0092B-C50C-407E-A947-70E740481C1C}">
+                          <a14:useLocalDpi xmlns:a14="http://schemas.microsoft.com/office/drawing/2010/main" val="0"/>
+                        </a:ext>
+                      </a:extLst>
+                    </a:blip>
+                    <a:srcRect/>
+                    <a:stretch>
+                      <a:fillRect/>
+                    </a:stretch>
+                  </pic:blipFill>
+                  <pic:spPr bwMode="auto">
+                    <a:xfrm>
+                      <a:off x="0" y="0"/>
+                      <a:ext cx="5924550" cy="4219575"/>
+                    </a:xfrm>
+                    <a:prstGeom prst="rect">
+                      <a:avLst/>
+                    </a:prstGeom>
+                    <a:noFill/>
+                    <a:ln>
+                      <a:noFill/>
+                    </a:ln>
+                  </pic:spPr>
+                </pic:pic>
+              </a:graphicData>
+            </a:graphic>
+          </wp:inline>
+        </w:drawing>
+      </w:r>
+    </w:p>
+    <w:p>
+      <w:pPr>
+        <w:outlineLvl w:val="1"/>
+      </w:pPr>
+      <w:r>
+        <w:t>4.</w:t>
+      </w:r>
+      <w:proofErr w:type="gramStart"/>
+      <w:r>
+        <w:t>4.B.</w:t>
+      </w:r>
+      <w:proofErr w:type="gramEnd"/>
+      <w:r>
+        <w:t>1</w:t>
+      </w:r>
+      <w:r>
+        <w:t>5</w:t>
+      </w:r>
+      <w:r>
+        <w:t xml:space="preserve">. </w:t>
+      </w:r>
+      <w:r>
+        <w:t>Change Password</w:t>
+      </w:r>
+      <w:r>
+        <w:rPr>
+          <w:noProof/>
+        </w:rPr>
+        <w:drawing>
+          <wp:inline distT="0" distB="0" distL="0" distR="0" wp14:anchorId="7BE0CEAD" wp14:editId="1F3EE889">
+            <wp:extent cx="5943600" cy="3209925"/>
+            <wp:effectExtent l="0" t="0" r="0" b="9525"/>
+            <wp:docPr id="55" name="Picture 55"/>
+            <wp:cNvGraphicFramePr>
+              <a:graphicFrameLocks xmlns:a="http://schemas.openxmlformats.org/drawingml/2006/main" noChangeAspect="1"/>
+            </wp:cNvGraphicFramePr>
+            <a:graphic xmlns:a="http://schemas.openxmlformats.org/drawingml/2006/main">
+              <a:graphicData uri="http://schemas.openxmlformats.org/drawingml/2006/picture">
+                <pic:pic xmlns:pic="http://schemas.openxmlformats.org/drawingml/2006/picture">
+                  <pic:nvPicPr>
+                    <pic:cNvPr id="0" name="Picture 14"/>
+                    <pic:cNvPicPr>
+                      <a:picLocks noChangeAspect="1" noChangeArrowheads="1"/>
+                    </pic:cNvPicPr>
+                  </pic:nvPicPr>
+                  <pic:blipFill>
+                    <a:blip r:embed="rId34" cstate="print">
+                      <a:extLst>
+                        <a:ext uri="{28A0092B-C50C-407E-A947-70E740481C1C}">
+                          <a14:useLocalDpi xmlns:a14="http://schemas.microsoft.com/office/drawing/2010/main" val="0"/>
+                        </a:ext>
+                      </a:extLst>
+                    </a:blip>
+                    <a:srcRect/>
+                    <a:stretch>
+                      <a:fillRect/>
+                    </a:stretch>
+                  </pic:blipFill>
+                  <pic:spPr bwMode="auto">
+                    <a:xfrm>
+                      <a:off x="0" y="0"/>
+                      <a:ext cx="5943600" cy="3209925"/>
+                    </a:xfrm>
+                    <a:prstGeom prst="rect">
+                      <a:avLst/>
+                    </a:prstGeom>
+                    <a:noFill/>
+                    <a:ln>
+                      <a:noFill/>
+                    </a:ln>
+                  </pic:spPr>
+                </pic:pic>
+              </a:graphicData>
+            </a:graphic>
+          </wp:inline>
+        </w:drawing>
+      </w:r>
+    </w:p>
+    <w:p>
+      <w:pPr>
+        <w:outlineLvl w:val="1"/>
+      </w:pPr>
+      <w:r>
+        <w:lastRenderedPageBreak/>
+        <w:t>4.</w:t>
+      </w:r>
+      <w:proofErr w:type="gramStart"/>
+      <w:r>
+        <w:t>4.B.</w:t>
+      </w:r>
+      <w:proofErr w:type="gramEnd"/>
+      <w:r>
+        <w:t>1</w:t>
+      </w:r>
+      <w:r>
+        <w:t>6</w:t>
+      </w:r>
+      <w:r>
+        <w:t xml:space="preserve">. </w:t>
+      </w:r>
+      <w:r>
+        <w:t>Forgot Password</w:t>
+      </w:r>
+      <w:r>
+        <w:rPr>
+          <w:noProof/>
+        </w:rPr>
+        <w:lastRenderedPageBreak/>
+        <w:drawing>
+          <wp:inline distT="0" distB="0" distL="0" distR="0" wp14:anchorId="597832F8" wp14:editId="2799C4FD">
+            <wp:extent cx="5511800" cy="8229600"/>
+            <wp:effectExtent l="0" t="0" r="0" b="0"/>
+            <wp:docPr id="73" name="Picture 73"/>
+            <wp:cNvGraphicFramePr>
+              <a:graphicFrameLocks xmlns:a="http://schemas.openxmlformats.org/drawingml/2006/main" noChangeAspect="1"/>
+            </wp:cNvGraphicFramePr>
+            <a:graphic xmlns:a="http://schemas.openxmlformats.org/drawingml/2006/main">
+              <a:graphicData uri="http://schemas.openxmlformats.org/drawingml/2006/picture">
+                <pic:pic xmlns:pic="http://schemas.openxmlformats.org/drawingml/2006/picture">
+                  <pic:nvPicPr>
+                    <pic:cNvPr id="73" name="Forgot Password.png"/>
+                    <pic:cNvPicPr/>
+                  </pic:nvPicPr>
+                  <pic:blipFill>
+                    <a:blip r:embed="rId35" cstate="print">
+                      <a:extLst>
+                        <a:ext uri="{28A0092B-C50C-407E-A947-70E740481C1C}">
+                          <a14:useLocalDpi xmlns:a14="http://schemas.microsoft.com/office/drawing/2010/main" val="0"/>
+                        </a:ext>
+                      </a:extLst>
+                    </a:blip>
+                    <a:stretch>
+                      <a:fillRect/>
+                    </a:stretch>
+                  </pic:blipFill>
+                  <pic:spPr>
+                    <a:xfrm>
+                      <a:off x="0" y="0"/>
+                      <a:ext cx="5511800" cy="8229600"/>
+                    </a:xfrm>
+                    <a:prstGeom prst="rect">
+                      <a:avLst/>
+                    </a:prstGeom>
+                  </pic:spPr>
+                </pic:pic>
+              </a:graphicData>
+            </a:graphic>
+          </wp:inline>
+        </w:drawing>
+      </w:r>
+    </w:p>
+    <w:p>
+      <w:pPr>
+        <w:outlineLvl w:val="0"/>
+      </w:pPr>
+      <w:r>
+        <w:lastRenderedPageBreak/>
+        <w:t>4.5</w:t>
+      </w:r>
+      <w:r>
+        <w:t>.A</w:t>
+      </w:r>
+      <w:r>
+        <w:t>. Activities Diagram</w:t>
+      </w:r>
+    </w:p>
+    <w:p>
+      <w:pPr>
+        <w:outlineLvl w:val="1"/>
+      </w:pPr>
+      <w:r>
+        <w:t>4.</w:t>
+      </w:r>
+      <w:proofErr w:type="gramStart"/>
+      <w:r>
+        <w:t>5.</w:t>
+      </w:r>
+      <w:r>
+        <w:t>A.</w:t>
+      </w:r>
+      <w:proofErr w:type="gramEnd"/>
+      <w:r>
+        <w:t>1. Register and Login</w:t>
       </w:r>
       <w:r>
         <w:rPr>
@@ -1643,7 +2970,7 @@
                     </pic:cNvPicPr>
                   </pic:nvPicPr>
                   <pic:blipFill>
-                    <a:blip r:embed="rId21">
+                    <a:blip r:embed="rId36">
                       <a:extLst>
                         <a:ext uri="{28A0092B-C50C-407E-A947-70E740481C1C}">
                           <a14:useLocalDpi xmlns:a14="http://schemas.microsoft.com/office/drawing/2010/main" val="0"/>
@@ -1686,7 +3013,15 @@
       </w:pPr>
       <w:r>
         <w:lastRenderedPageBreak/>
-        <w:t>4.5.2. Login Using Facebook</w:t>
+        <w:t>4.</w:t>
+      </w:r>
+      <w:proofErr w:type="gramStart"/>
+      <w:r>
+        <w:t>5.A.</w:t>
+      </w:r>
+      <w:proofErr w:type="gramEnd"/>
+      <w:r>
+        <w:t>2. Login Using Facebook</w:t>
       </w:r>
       <w:r>
         <w:rPr>
@@ -1711,7 +3046,7 @@
                     </pic:cNvPicPr>
                   </pic:nvPicPr>
                   <pic:blipFill>
-                    <a:blip r:embed="rId22">
+                    <a:blip r:embed="rId37">
                       <a:extLst>
                         <a:ext uri="{28A0092B-C50C-407E-A947-70E740481C1C}">
                           <a14:useLocalDpi xmlns:a14="http://schemas.microsoft.com/office/drawing/2010/main" val="0"/>
@@ -1749,7 +3084,15 @@
       </w:pPr>
       <w:r>
         <w:lastRenderedPageBreak/>
-        <w:t>4.5.3. Login Using Google Plus</w:t>
+        <w:t>4.</w:t>
+      </w:r>
+      <w:proofErr w:type="gramStart"/>
+      <w:r>
+        <w:t>5.A.</w:t>
+      </w:r>
+      <w:proofErr w:type="gramEnd"/>
+      <w:r>
+        <w:t>3. Login Using Google Plus</w:t>
       </w:r>
       <w:r>
         <w:rPr>
@@ -1774,7 +3117,7 @@
                     </pic:cNvPicPr>
                   </pic:nvPicPr>
                   <pic:blipFill>
-                    <a:blip r:embed="rId23">
+                    <a:blip r:embed="rId38">
                       <a:extLst>
                         <a:ext uri="{28A0092B-C50C-407E-A947-70E740481C1C}">
                           <a14:useLocalDpi xmlns:a14="http://schemas.microsoft.com/office/drawing/2010/main" val="0"/>
@@ -1812,7 +3155,15 @@
       </w:pPr>
       <w:r>
         <w:lastRenderedPageBreak/>
-        <w:t>4.5.4. Logout</w:t>
+        <w:t>4.</w:t>
+      </w:r>
+      <w:proofErr w:type="gramStart"/>
+      <w:r>
+        <w:t>5.A.</w:t>
+      </w:r>
+      <w:proofErr w:type="gramEnd"/>
+      <w:r>
+        <w:t>4. Logout</w:t>
       </w:r>
       <w:r>
         <w:rPr>
@@ -1836,7 +3187,7 @@
                     </pic:cNvPicPr>
                   </pic:nvPicPr>
                   <pic:blipFill>
-                    <a:blip r:embed="rId24">
+                    <a:blip r:embed="rId39">
                       <a:extLst>
                         <a:ext uri="{28A0092B-C50C-407E-A947-70E740481C1C}">
                           <a14:useLocalDpi xmlns:a14="http://schemas.microsoft.com/office/drawing/2010/main" val="0"/>
@@ -1874,7 +3225,15 @@
       </w:pPr>
       <w:r>
         <w:lastRenderedPageBreak/>
-        <w:t>4.5.5. Change Password</w:t>
+        <w:t>4.</w:t>
+      </w:r>
+      <w:proofErr w:type="gramStart"/>
+      <w:r>
+        <w:t>5.A.</w:t>
+      </w:r>
+      <w:proofErr w:type="gramEnd"/>
+      <w:r>
+        <w:t>5. Change Password</w:t>
       </w:r>
       <w:r>
         <w:rPr>
@@ -1898,7 +3257,7 @@
                     </pic:cNvPicPr>
                   </pic:nvPicPr>
                   <pic:blipFill>
-                    <a:blip r:embed="rId25">
+                    <a:blip r:embed="rId40">
                       <a:extLst>
                         <a:ext uri="{28A0092B-C50C-407E-A947-70E740481C1C}">
                           <a14:useLocalDpi xmlns:a14="http://schemas.microsoft.com/office/drawing/2010/main" val="0"/>
@@ -1936,7 +3295,15 @@
       </w:pPr>
       <w:r>
         <w:lastRenderedPageBreak/>
-        <w:t>4.5.6. Forgot Password</w:t>
+        <w:t>4.</w:t>
+      </w:r>
+      <w:proofErr w:type="gramStart"/>
+      <w:r>
+        <w:t>5.A.</w:t>
+      </w:r>
+      <w:proofErr w:type="gramEnd"/>
+      <w:r>
+        <w:t>6. Forgot Password</w:t>
       </w:r>
       <w:r>
         <w:rPr>
@@ -1960,7 +3327,7 @@
                     </pic:cNvPicPr>
                   </pic:nvPicPr>
                   <pic:blipFill>
-                    <a:blip r:embed="rId26">
+                    <a:blip r:embed="rId41">
                       <a:extLst>
                         <a:ext uri="{28A0092B-C50C-407E-A947-70E740481C1C}">
                           <a14:useLocalDpi xmlns:a14="http://schemas.microsoft.com/office/drawing/2010/main" val="0"/>
@@ -1998,7 +3365,15 @@
       </w:pPr>
       <w:r>
         <w:lastRenderedPageBreak/>
-        <w:t>4.5.7. Edit Profile</w:t>
+        <w:t>4.</w:t>
+      </w:r>
+      <w:proofErr w:type="gramStart"/>
+      <w:r>
+        <w:t>5.A.</w:t>
+      </w:r>
+      <w:proofErr w:type="gramEnd"/>
+      <w:r>
+        <w:t>7. Edit Profile</w:t>
       </w:r>
       <w:r>
         <w:rPr>
@@ -2022,7 +3397,7 @@
                     </pic:cNvPicPr>
                   </pic:nvPicPr>
                   <pic:blipFill>
-                    <a:blip r:embed="rId27">
+                    <a:blip r:embed="rId42">
                       <a:extLst>
                         <a:ext uri="{28A0092B-C50C-407E-A947-70E740481C1C}">
                           <a14:useLocalDpi xmlns:a14="http://schemas.microsoft.com/office/drawing/2010/main" val="0"/>
@@ -2060,7 +3435,15 @@
       </w:pPr>
       <w:r>
         <w:lastRenderedPageBreak/>
-        <w:t>4.5.8. History</w:t>
+        <w:t>4.</w:t>
+      </w:r>
+      <w:proofErr w:type="gramStart"/>
+      <w:r>
+        <w:t>5.A.</w:t>
+      </w:r>
+      <w:proofErr w:type="gramEnd"/>
+      <w:r>
+        <w:t>8. History</w:t>
       </w:r>
       <w:r>
         <w:rPr>
@@ -2084,7 +3467,7 @@
                     </pic:cNvPicPr>
                   </pic:nvPicPr>
                   <pic:blipFill>
-                    <a:blip r:embed="rId28">
+                    <a:blip r:embed="rId43">
                       <a:extLst>
                         <a:ext uri="{28A0092B-C50C-407E-A947-70E740481C1C}">
                           <a14:useLocalDpi xmlns:a14="http://schemas.microsoft.com/office/drawing/2010/main" val="0"/>
@@ -2122,7 +3505,15 @@
       </w:pPr>
       <w:r>
         <w:lastRenderedPageBreak/>
-        <w:t>4.5.9. Notification</w:t>
+        <w:t>4.</w:t>
+      </w:r>
+      <w:proofErr w:type="gramStart"/>
+      <w:r>
+        <w:t>5.A.</w:t>
+      </w:r>
+      <w:proofErr w:type="gramEnd"/>
+      <w:r>
+        <w:t>9. Notification</w:t>
       </w:r>
       <w:r>
         <w:rPr>
@@ -2145,7 +3536,7 @@
                     <pic:cNvPicPr/>
                   </pic:nvPicPr>
                   <pic:blipFill>
-                    <a:blip r:embed="rId29">
+                    <a:blip r:embed="rId44">
                       <a:extLst>
                         <a:ext uri="{28A0092B-C50C-407E-A947-70E740481C1C}">
                           <a14:useLocalDpi xmlns:a14="http://schemas.microsoft.com/office/drawing/2010/main" val="0"/>
@@ -2178,7 +3569,15 @@
       </w:pPr>
       <w:r>
         <w:lastRenderedPageBreak/>
-        <w:t>4.5.10. Ranking</w:t>
+        <w:t>4.</w:t>
+      </w:r>
+      <w:proofErr w:type="gramStart"/>
+      <w:r>
+        <w:t>5.A.</w:t>
+      </w:r>
+      <w:proofErr w:type="gramEnd"/>
+      <w:r>
+        <w:t>10. Ranking</w:t>
       </w:r>
       <w:r>
         <w:rPr>
@@ -2202,7 +3601,7 @@
                     </pic:cNvPicPr>
                   </pic:nvPicPr>
                   <pic:blipFill>
-                    <a:blip r:embed="rId30">
+                    <a:blip r:embed="rId45">
                       <a:extLst>
                         <a:ext uri="{28A0092B-C50C-407E-A947-70E740481C1C}">
                           <a14:useLocalDpi xmlns:a14="http://schemas.microsoft.com/office/drawing/2010/main" val="0"/>
@@ -2240,7 +3639,15 @@
       </w:pPr>
       <w:r>
         <w:lastRenderedPageBreak/>
-        <w:t>4.5.11. Create Challenges</w:t>
+        <w:t>4.</w:t>
+      </w:r>
+      <w:proofErr w:type="gramStart"/>
+      <w:r>
+        <w:t>5.A.</w:t>
+      </w:r>
+      <w:proofErr w:type="gramEnd"/>
+      <w:r>
+        <w:t>11. Create Challenges</w:t>
       </w:r>
       <w:r>
         <w:rPr>
@@ -2265,7 +3672,7 @@
                     </pic:cNvPicPr>
                   </pic:nvPicPr>
                   <pic:blipFill>
-                    <a:blip r:embed="rId31">
+                    <a:blip r:embed="rId46">
                       <a:extLst>
                         <a:ext uri="{28A0092B-C50C-407E-A947-70E740481C1C}">
                           <a14:useLocalDpi xmlns:a14="http://schemas.microsoft.com/office/drawing/2010/main" val="0"/>
@@ -2303,7 +3710,15 @@
       </w:pPr>
       <w:r>
         <w:lastRenderedPageBreak/>
-        <w:t xml:space="preserve">4.5.12. Bet </w:t>
+        <w:t>4.</w:t>
+      </w:r>
+      <w:proofErr w:type="gramStart"/>
+      <w:r>
+        <w:t>5.A.</w:t>
+      </w:r>
+      <w:proofErr w:type="gramEnd"/>
+      <w:r>
+        <w:t xml:space="preserve">12. Bet </w:t>
       </w:r>
       <w:proofErr w:type="gramStart"/>
       <w:r>
@@ -2335,7 +3750,7 @@
                     </pic:cNvPicPr>
                   </pic:nvPicPr>
                   <pic:blipFill>
-                    <a:blip r:embed="rId32">
+                    <a:blip r:embed="rId47">
                       <a:extLst>
                         <a:ext uri="{28A0092B-C50C-407E-A947-70E740481C1C}">
                           <a14:useLocalDpi xmlns:a14="http://schemas.microsoft.com/office/drawing/2010/main" val="0"/>
@@ -2373,7 +3788,15 @@
       </w:pPr>
       <w:r>
         <w:lastRenderedPageBreak/>
-        <w:t xml:space="preserve">4.5.13. Bet </w:t>
+        <w:t>4.</w:t>
+      </w:r>
+      <w:proofErr w:type="gramStart"/>
+      <w:r>
+        <w:t>5.A.</w:t>
+      </w:r>
+      <w:proofErr w:type="gramEnd"/>
+      <w:r>
+        <w:t xml:space="preserve">13. Bet </w:t>
       </w:r>
       <w:proofErr w:type="gramStart"/>
       <w:r>
@@ -2406,7 +3829,7 @@
                     </pic:cNvPicPr>
                   </pic:nvPicPr>
                   <pic:blipFill>
-                    <a:blip r:embed="rId33">
+                    <a:blip r:embed="rId48">
                       <a:extLst>
                         <a:ext uri="{28A0092B-C50C-407E-A947-70E740481C1C}">
                           <a14:useLocalDpi xmlns:a14="http://schemas.microsoft.com/office/drawing/2010/main" val="0"/>
@@ -2444,12 +3867,1199 @@
       </w:pPr>
       <w:r>
         <w:lastRenderedPageBreak/>
-        <w:t>4.</w:t>
+        <w:t>4.5.B. Admin Activities Diagram</w:t>
+      </w:r>
+    </w:p>
+    <w:p>
+      <w:pPr>
+        <w:outlineLvl w:val="1"/>
+      </w:pPr>
+      <w:r>
+        <w:t>4.</w:t>
+      </w:r>
+      <w:proofErr w:type="gramStart"/>
+      <w:r>
+        <w:t>5.B.</w:t>
+      </w:r>
+      <w:proofErr w:type="gramEnd"/>
+      <w:r>
+        <w:t>1.</w:t>
+      </w:r>
+      <w:r>
+        <w:t xml:space="preserve"> </w:t>
+      </w:r>
+      <w:proofErr w:type="gramStart"/>
+      <w:r>
+        <w:t>Login</w:t>
+      </w:r>
+      <w:proofErr w:type="gramEnd"/>
+      <w:r>
+        <w:rPr>
+          <w:noProof/>
+        </w:rPr>
+        <w:drawing>
+          <wp:inline distT="0" distB="0" distL="0" distR="0" wp14:anchorId="57189CD7" wp14:editId="082CBE1B">
+            <wp:extent cx="5943600" cy="6076950"/>
+            <wp:effectExtent l="0" t="0" r="0" b="0"/>
+            <wp:docPr id="57" name="Picture 57"/>
+            <wp:cNvGraphicFramePr>
+              <a:graphicFrameLocks xmlns:a="http://schemas.openxmlformats.org/drawingml/2006/main" noChangeAspect="1"/>
+            </wp:cNvGraphicFramePr>
+            <a:graphic xmlns:a="http://schemas.openxmlformats.org/drawingml/2006/main">
+              <a:graphicData uri="http://schemas.openxmlformats.org/drawingml/2006/picture">
+                <pic:pic xmlns:pic="http://schemas.openxmlformats.org/drawingml/2006/picture">
+                  <pic:nvPicPr>
+                    <pic:cNvPr id="0" name="Picture 16"/>
+                    <pic:cNvPicPr>
+                      <a:picLocks noChangeAspect="1" noChangeArrowheads="1"/>
+                    </pic:cNvPicPr>
+                  </pic:nvPicPr>
+                  <pic:blipFill>
+                    <a:blip r:embed="rId49">
+                      <a:extLst>
+                        <a:ext uri="{28A0092B-C50C-407E-A947-70E740481C1C}">
+                          <a14:useLocalDpi xmlns:a14="http://schemas.microsoft.com/office/drawing/2010/main" val="0"/>
+                        </a:ext>
+                      </a:extLst>
+                    </a:blip>
+                    <a:srcRect/>
+                    <a:stretch>
+                      <a:fillRect/>
+                    </a:stretch>
+                  </pic:blipFill>
+                  <pic:spPr bwMode="auto">
+                    <a:xfrm>
+                      <a:off x="0" y="0"/>
+                      <a:ext cx="5943600" cy="6076950"/>
+                    </a:xfrm>
+                    <a:prstGeom prst="rect">
+                      <a:avLst/>
+                    </a:prstGeom>
+                    <a:noFill/>
+                    <a:ln>
+                      <a:noFill/>
+                    </a:ln>
+                  </pic:spPr>
+                </pic:pic>
+              </a:graphicData>
+            </a:graphic>
+          </wp:inline>
+        </w:drawing>
+      </w:r>
+    </w:p>
+    <w:p>
+      <w:pPr>
+        <w:outlineLvl w:val="1"/>
+      </w:pPr>
+      <w:r>
+        <w:lastRenderedPageBreak/>
+        <w:t>4.</w:t>
+      </w:r>
+      <w:proofErr w:type="gramStart"/>
+      <w:r>
+        <w:t>5.B.</w:t>
+      </w:r>
+      <w:r>
+        <w:t>2</w:t>
+      </w:r>
+      <w:r>
+        <w:t>.</w:t>
+      </w:r>
+      <w:r>
+        <w:t>Send</w:t>
+      </w:r>
+      <w:proofErr w:type="gramEnd"/>
+      <w:r>
+        <w:t xml:space="preserve"> Notification</w:t>
+      </w:r>
+      <w:r>
+        <w:rPr>
+          <w:noProof/>
+        </w:rPr>
+        <w:lastRenderedPageBreak/>
+        <w:drawing>
+          <wp:inline distT="0" distB="0" distL="0" distR="0" wp14:anchorId="7721FE69" wp14:editId="30ED3F66">
+            <wp:extent cx="5114925" cy="8229600"/>
+            <wp:effectExtent l="0" t="0" r="9525" b="0"/>
+            <wp:docPr id="58" name="Picture 58"/>
+            <wp:cNvGraphicFramePr>
+              <a:graphicFrameLocks xmlns:a="http://schemas.openxmlformats.org/drawingml/2006/main" noChangeAspect="1"/>
+            </wp:cNvGraphicFramePr>
+            <a:graphic xmlns:a="http://schemas.openxmlformats.org/drawingml/2006/main">
+              <a:graphicData uri="http://schemas.openxmlformats.org/drawingml/2006/picture">
+                <pic:pic xmlns:pic="http://schemas.openxmlformats.org/drawingml/2006/picture">
+                  <pic:nvPicPr>
+                    <pic:cNvPr id="0" name="Picture 17"/>
+                    <pic:cNvPicPr>
+                      <a:picLocks noChangeAspect="1" noChangeArrowheads="1"/>
+                    </pic:cNvPicPr>
+                  </pic:nvPicPr>
+                  <pic:blipFill>
+                    <a:blip r:embed="rId50">
+                      <a:extLst>
+                        <a:ext uri="{28A0092B-C50C-407E-A947-70E740481C1C}">
+                          <a14:useLocalDpi xmlns:a14="http://schemas.microsoft.com/office/drawing/2010/main" val="0"/>
+                        </a:ext>
+                      </a:extLst>
+                    </a:blip>
+                    <a:srcRect/>
+                    <a:stretch>
+                      <a:fillRect/>
+                    </a:stretch>
+                  </pic:blipFill>
+                  <pic:spPr bwMode="auto">
+                    <a:xfrm>
+                      <a:off x="0" y="0"/>
+                      <a:ext cx="5114925" cy="8229600"/>
+                    </a:xfrm>
+                    <a:prstGeom prst="rect">
+                      <a:avLst/>
+                    </a:prstGeom>
+                    <a:noFill/>
+                    <a:ln>
+                      <a:noFill/>
+                    </a:ln>
+                  </pic:spPr>
+                </pic:pic>
+              </a:graphicData>
+            </a:graphic>
+          </wp:inline>
+        </w:drawing>
+      </w:r>
+    </w:p>
+    <w:p>
+      <w:pPr>
+        <w:outlineLvl w:val="1"/>
+      </w:pPr>
+      <w:r>
+        <w:lastRenderedPageBreak/>
+        <w:t>4.</w:t>
+      </w:r>
+      <w:proofErr w:type="gramStart"/>
+      <w:r>
+        <w:t>5.B.</w:t>
+      </w:r>
+      <w:r>
+        <w:t>3</w:t>
+      </w:r>
+      <w:r>
+        <w:t>.</w:t>
+      </w:r>
+      <w:r>
+        <w:t>Add</w:t>
+      </w:r>
+      <w:proofErr w:type="gramEnd"/>
+      <w:r>
+        <w:t xml:space="preserve"> Notification</w:t>
+      </w:r>
+      <w:r>
+        <w:rPr>
+          <w:noProof/>
+        </w:rPr>
+        <w:drawing>
+          <wp:inline distT="0" distB="0" distL="0" distR="0" wp14:anchorId="587E8975" wp14:editId="64B60C88">
+            <wp:extent cx="5943600" cy="6619875"/>
+            <wp:effectExtent l="0" t="0" r="0" b="9525"/>
+            <wp:docPr id="59" name="Picture 59"/>
+            <wp:cNvGraphicFramePr>
+              <a:graphicFrameLocks xmlns:a="http://schemas.openxmlformats.org/drawingml/2006/main" noChangeAspect="1"/>
+            </wp:cNvGraphicFramePr>
+            <a:graphic xmlns:a="http://schemas.openxmlformats.org/drawingml/2006/main">
+              <a:graphicData uri="http://schemas.openxmlformats.org/drawingml/2006/picture">
+                <pic:pic xmlns:pic="http://schemas.openxmlformats.org/drawingml/2006/picture">
+                  <pic:nvPicPr>
+                    <pic:cNvPr id="0" name="Picture 18"/>
+                    <pic:cNvPicPr>
+                      <a:picLocks noChangeAspect="1" noChangeArrowheads="1"/>
+                    </pic:cNvPicPr>
+                  </pic:nvPicPr>
+                  <pic:blipFill>
+                    <a:blip r:embed="rId51">
+                      <a:extLst>
+                        <a:ext uri="{28A0092B-C50C-407E-A947-70E740481C1C}">
+                          <a14:useLocalDpi xmlns:a14="http://schemas.microsoft.com/office/drawing/2010/main" val="0"/>
+                        </a:ext>
+                      </a:extLst>
+                    </a:blip>
+                    <a:srcRect/>
+                    <a:stretch>
+                      <a:fillRect/>
+                    </a:stretch>
+                  </pic:blipFill>
+                  <pic:spPr bwMode="auto">
+                    <a:xfrm>
+                      <a:off x="0" y="0"/>
+                      <a:ext cx="5943600" cy="6619875"/>
+                    </a:xfrm>
+                    <a:prstGeom prst="rect">
+                      <a:avLst/>
+                    </a:prstGeom>
+                    <a:noFill/>
+                    <a:ln>
+                      <a:noFill/>
+                    </a:ln>
+                  </pic:spPr>
+                </pic:pic>
+              </a:graphicData>
+            </a:graphic>
+          </wp:inline>
+        </w:drawing>
+      </w:r>
+    </w:p>
+    <w:p>
+      <w:pPr>
+        <w:outlineLvl w:val="1"/>
+      </w:pPr>
+      <w:r>
+        <w:lastRenderedPageBreak/>
+        <w:t>4.</w:t>
+      </w:r>
+      <w:proofErr w:type="gramStart"/>
+      <w:r>
+        <w:t>5.B.</w:t>
+      </w:r>
+      <w:r>
+        <w:t>4</w:t>
+      </w:r>
+      <w:r>
+        <w:t>.</w:t>
+      </w:r>
+      <w:r>
+        <w:t>Delete</w:t>
+      </w:r>
+      <w:proofErr w:type="gramEnd"/>
+      <w:r>
+        <w:t xml:space="preserve"> Notification</w:t>
+      </w:r>
+      <w:r>
+        <w:rPr>
+          <w:noProof/>
+        </w:rPr>
+        <w:drawing>
+          <wp:inline distT="0" distB="0" distL="0" distR="0" wp14:anchorId="03927820" wp14:editId="010F89B6">
+            <wp:extent cx="5943600" cy="6877050"/>
+            <wp:effectExtent l="0" t="0" r="0" b="0"/>
+            <wp:docPr id="61" name="Picture 61"/>
+            <wp:cNvGraphicFramePr>
+              <a:graphicFrameLocks xmlns:a="http://schemas.openxmlformats.org/drawingml/2006/main" noChangeAspect="1"/>
+            </wp:cNvGraphicFramePr>
+            <a:graphic xmlns:a="http://schemas.openxmlformats.org/drawingml/2006/main">
+              <a:graphicData uri="http://schemas.openxmlformats.org/drawingml/2006/picture">
+                <pic:pic xmlns:pic="http://schemas.openxmlformats.org/drawingml/2006/picture">
+                  <pic:nvPicPr>
+                    <pic:cNvPr id="0" name="Picture 19"/>
+                    <pic:cNvPicPr>
+                      <a:picLocks noChangeAspect="1" noChangeArrowheads="1"/>
+                    </pic:cNvPicPr>
+                  </pic:nvPicPr>
+                  <pic:blipFill>
+                    <a:blip r:embed="rId52">
+                      <a:extLst>
+                        <a:ext uri="{28A0092B-C50C-407E-A947-70E740481C1C}">
+                          <a14:useLocalDpi xmlns:a14="http://schemas.microsoft.com/office/drawing/2010/main" val="0"/>
+                        </a:ext>
+                      </a:extLst>
+                    </a:blip>
+                    <a:srcRect/>
+                    <a:stretch>
+                      <a:fillRect/>
+                    </a:stretch>
+                  </pic:blipFill>
+                  <pic:spPr bwMode="auto">
+                    <a:xfrm>
+                      <a:off x="0" y="0"/>
+                      <a:ext cx="5943600" cy="6877050"/>
+                    </a:xfrm>
+                    <a:prstGeom prst="rect">
+                      <a:avLst/>
+                    </a:prstGeom>
+                    <a:noFill/>
+                    <a:ln>
+                      <a:noFill/>
+                    </a:ln>
+                  </pic:spPr>
+                </pic:pic>
+              </a:graphicData>
+            </a:graphic>
+          </wp:inline>
+        </w:drawing>
+      </w:r>
+    </w:p>
+    <w:p>
+      <w:pPr>
+        <w:outlineLvl w:val="1"/>
+      </w:pPr>
+      <w:r>
+        <w:lastRenderedPageBreak/>
+        <w:t>4.</w:t>
+      </w:r>
+      <w:proofErr w:type="gramStart"/>
+      <w:r>
+        <w:t>5.B.</w:t>
+      </w:r>
+      <w:r>
+        <w:t>5</w:t>
+      </w:r>
+      <w:r>
+        <w:t>.</w:t>
+      </w:r>
+      <w:r>
+        <w:t>Edit</w:t>
+      </w:r>
+      <w:proofErr w:type="gramEnd"/>
+      <w:r>
+        <w:t xml:space="preserve"> Notification</w:t>
+      </w:r>
+      <w:r>
+        <w:rPr>
+          <w:noProof/>
+        </w:rPr>
+        <w:drawing>
+          <wp:inline distT="0" distB="0" distL="0" distR="0" wp14:anchorId="6CB48B69" wp14:editId="724A1489">
+            <wp:extent cx="5943600" cy="6562725"/>
+            <wp:effectExtent l="0" t="0" r="0" b="9525"/>
+            <wp:docPr id="62" name="Picture 62"/>
+            <wp:cNvGraphicFramePr>
+              <a:graphicFrameLocks xmlns:a="http://schemas.openxmlformats.org/drawingml/2006/main" noChangeAspect="1"/>
+            </wp:cNvGraphicFramePr>
+            <a:graphic xmlns:a="http://schemas.openxmlformats.org/drawingml/2006/main">
+              <a:graphicData uri="http://schemas.openxmlformats.org/drawingml/2006/picture">
+                <pic:pic xmlns:pic="http://schemas.openxmlformats.org/drawingml/2006/picture">
+                  <pic:nvPicPr>
+                    <pic:cNvPr id="0" name="Picture 20"/>
+                    <pic:cNvPicPr>
+                      <a:picLocks noChangeAspect="1" noChangeArrowheads="1"/>
+                    </pic:cNvPicPr>
+                  </pic:nvPicPr>
+                  <pic:blipFill>
+                    <a:blip r:embed="rId53">
+                      <a:extLst>
+                        <a:ext uri="{28A0092B-C50C-407E-A947-70E740481C1C}">
+                          <a14:useLocalDpi xmlns:a14="http://schemas.microsoft.com/office/drawing/2010/main" val="0"/>
+                        </a:ext>
+                      </a:extLst>
+                    </a:blip>
+                    <a:srcRect/>
+                    <a:stretch>
+                      <a:fillRect/>
+                    </a:stretch>
+                  </pic:blipFill>
+                  <pic:spPr bwMode="auto">
+                    <a:xfrm>
+                      <a:off x="0" y="0"/>
+                      <a:ext cx="5943600" cy="6562725"/>
+                    </a:xfrm>
+                    <a:prstGeom prst="rect">
+                      <a:avLst/>
+                    </a:prstGeom>
+                    <a:noFill/>
+                    <a:ln>
+                      <a:noFill/>
+                    </a:ln>
+                  </pic:spPr>
+                </pic:pic>
+              </a:graphicData>
+            </a:graphic>
+          </wp:inline>
+        </w:drawing>
+      </w:r>
+    </w:p>
+    <w:p>
+      <w:pPr>
+        <w:outlineLvl w:val="1"/>
+      </w:pPr>
+      <w:r>
+        <w:lastRenderedPageBreak/>
+        <w:t>4.</w:t>
+      </w:r>
+      <w:proofErr w:type="gramStart"/>
+      <w:r>
+        <w:t>5.B.</w:t>
       </w:r>
       <w:r>
         <w:t>6</w:t>
       </w:r>
       <w:r>
+        <w:t>.</w:t>
+      </w:r>
+      <w:r>
+        <w:t>Search</w:t>
+      </w:r>
+      <w:proofErr w:type="gramEnd"/>
+      <w:r>
+        <w:rPr>
+          <w:noProof/>
+        </w:rPr>
+        <w:drawing>
+          <wp:inline distT="0" distB="0" distL="0" distR="0" wp14:anchorId="551ABA74" wp14:editId="34FB83D7">
+            <wp:extent cx="5943600" cy="5105400"/>
+            <wp:effectExtent l="0" t="0" r="0" b="0"/>
+            <wp:docPr id="63" name="Picture 63"/>
+            <wp:cNvGraphicFramePr>
+              <a:graphicFrameLocks xmlns:a="http://schemas.openxmlformats.org/drawingml/2006/main" noChangeAspect="1"/>
+            </wp:cNvGraphicFramePr>
+            <a:graphic xmlns:a="http://schemas.openxmlformats.org/drawingml/2006/main">
+              <a:graphicData uri="http://schemas.openxmlformats.org/drawingml/2006/picture">
+                <pic:pic xmlns:pic="http://schemas.openxmlformats.org/drawingml/2006/picture">
+                  <pic:nvPicPr>
+                    <pic:cNvPr id="0" name="Picture 21"/>
+                    <pic:cNvPicPr>
+                      <a:picLocks noChangeAspect="1" noChangeArrowheads="1"/>
+                    </pic:cNvPicPr>
+                  </pic:nvPicPr>
+                  <pic:blipFill>
+                    <a:blip r:embed="rId54">
+                      <a:extLst>
+                        <a:ext uri="{28A0092B-C50C-407E-A947-70E740481C1C}">
+                          <a14:useLocalDpi xmlns:a14="http://schemas.microsoft.com/office/drawing/2010/main" val="0"/>
+                        </a:ext>
+                      </a:extLst>
+                    </a:blip>
+                    <a:srcRect/>
+                    <a:stretch>
+                      <a:fillRect/>
+                    </a:stretch>
+                  </pic:blipFill>
+                  <pic:spPr bwMode="auto">
+                    <a:xfrm>
+                      <a:off x="0" y="0"/>
+                      <a:ext cx="5943600" cy="5105400"/>
+                    </a:xfrm>
+                    <a:prstGeom prst="rect">
+                      <a:avLst/>
+                    </a:prstGeom>
+                    <a:noFill/>
+                    <a:ln>
+                      <a:noFill/>
+                    </a:ln>
+                  </pic:spPr>
+                </pic:pic>
+              </a:graphicData>
+            </a:graphic>
+          </wp:inline>
+        </w:drawing>
+      </w:r>
+    </w:p>
+    <w:p>
+      <w:pPr>
+        <w:outlineLvl w:val="1"/>
+      </w:pPr>
+      <w:r>
+        <w:lastRenderedPageBreak/>
+        <w:t>4.</w:t>
+      </w:r>
+      <w:proofErr w:type="gramStart"/>
+      <w:r>
+        <w:t>5.B.</w:t>
+      </w:r>
+      <w:r>
+        <w:t>7</w:t>
+      </w:r>
+      <w:r>
+        <w:t>.</w:t>
+      </w:r>
+      <w:r>
+        <w:t>Block</w:t>
+      </w:r>
+      <w:proofErr w:type="gramEnd"/>
+      <w:r>
+        <w:t xml:space="preserve"> Manager</w:t>
+      </w:r>
+      <w:r>
+        <w:rPr>
+          <w:noProof/>
+        </w:rPr>
+        <w:drawing>
+          <wp:inline distT="0" distB="0" distL="0" distR="0" wp14:anchorId="6FEAB5C5" wp14:editId="0DE48E81">
+            <wp:extent cx="5238750" cy="6591300"/>
+            <wp:effectExtent l="0" t="0" r="0" b="0"/>
+            <wp:docPr id="64" name="Picture 64"/>
+            <wp:cNvGraphicFramePr>
+              <a:graphicFrameLocks xmlns:a="http://schemas.openxmlformats.org/drawingml/2006/main" noChangeAspect="1"/>
+            </wp:cNvGraphicFramePr>
+            <a:graphic xmlns:a="http://schemas.openxmlformats.org/drawingml/2006/main">
+              <a:graphicData uri="http://schemas.openxmlformats.org/drawingml/2006/picture">
+                <pic:pic xmlns:pic="http://schemas.openxmlformats.org/drawingml/2006/picture">
+                  <pic:nvPicPr>
+                    <pic:cNvPr id="0" name="Picture 22"/>
+                    <pic:cNvPicPr>
+                      <a:picLocks noChangeAspect="1" noChangeArrowheads="1"/>
+                    </pic:cNvPicPr>
+                  </pic:nvPicPr>
+                  <pic:blipFill>
+                    <a:blip r:embed="rId55">
+                      <a:extLst>
+                        <a:ext uri="{28A0092B-C50C-407E-A947-70E740481C1C}">
+                          <a14:useLocalDpi xmlns:a14="http://schemas.microsoft.com/office/drawing/2010/main" val="0"/>
+                        </a:ext>
+                      </a:extLst>
+                    </a:blip>
+                    <a:srcRect/>
+                    <a:stretch>
+                      <a:fillRect/>
+                    </a:stretch>
+                  </pic:blipFill>
+                  <pic:spPr bwMode="auto">
+                    <a:xfrm>
+                      <a:off x="0" y="0"/>
+                      <a:ext cx="5238750" cy="6591300"/>
+                    </a:xfrm>
+                    <a:prstGeom prst="rect">
+                      <a:avLst/>
+                    </a:prstGeom>
+                    <a:noFill/>
+                    <a:ln>
+                      <a:noFill/>
+                    </a:ln>
+                  </pic:spPr>
+                </pic:pic>
+              </a:graphicData>
+            </a:graphic>
+          </wp:inline>
+        </w:drawing>
+      </w:r>
+    </w:p>
+    <w:p>
+      <w:pPr>
+        <w:outlineLvl w:val="1"/>
+      </w:pPr>
+      <w:r>
+        <w:lastRenderedPageBreak/>
+        <w:t>4.</w:t>
+      </w:r>
+      <w:proofErr w:type="gramStart"/>
+      <w:r>
+        <w:t>5.B.</w:t>
+      </w:r>
+      <w:r>
+        <w:t>8</w:t>
+      </w:r>
+      <w:r>
+        <w:t>.</w:t>
+      </w:r>
+      <w:r>
+        <w:t>Unblock</w:t>
+      </w:r>
+      <w:proofErr w:type="gramEnd"/>
+      <w:r>
+        <w:t xml:space="preserve"> Manager</w:t>
+      </w:r>
+      <w:r>
+        <w:rPr>
+          <w:noProof/>
+        </w:rPr>
+        <w:drawing>
+          <wp:inline distT="0" distB="0" distL="0" distR="0" wp14:anchorId="054F9936" wp14:editId="3935CD82">
+            <wp:extent cx="5276850" cy="6524625"/>
+            <wp:effectExtent l="0" t="0" r="0" b="9525"/>
+            <wp:docPr id="65" name="Picture 65"/>
+            <wp:cNvGraphicFramePr>
+              <a:graphicFrameLocks xmlns:a="http://schemas.openxmlformats.org/drawingml/2006/main" noChangeAspect="1"/>
+            </wp:cNvGraphicFramePr>
+            <a:graphic xmlns:a="http://schemas.openxmlformats.org/drawingml/2006/main">
+              <a:graphicData uri="http://schemas.openxmlformats.org/drawingml/2006/picture">
+                <pic:pic xmlns:pic="http://schemas.openxmlformats.org/drawingml/2006/picture">
+                  <pic:nvPicPr>
+                    <pic:cNvPr id="0" name="Picture 23"/>
+                    <pic:cNvPicPr>
+                      <a:picLocks noChangeAspect="1" noChangeArrowheads="1"/>
+                    </pic:cNvPicPr>
+                  </pic:nvPicPr>
+                  <pic:blipFill>
+                    <a:blip r:embed="rId56">
+                      <a:extLst>
+                        <a:ext uri="{28A0092B-C50C-407E-A947-70E740481C1C}">
+                          <a14:useLocalDpi xmlns:a14="http://schemas.microsoft.com/office/drawing/2010/main" val="0"/>
+                        </a:ext>
+                      </a:extLst>
+                    </a:blip>
+                    <a:srcRect/>
+                    <a:stretch>
+                      <a:fillRect/>
+                    </a:stretch>
+                  </pic:blipFill>
+                  <pic:spPr bwMode="auto">
+                    <a:xfrm>
+                      <a:off x="0" y="0"/>
+                      <a:ext cx="5276850" cy="6524625"/>
+                    </a:xfrm>
+                    <a:prstGeom prst="rect">
+                      <a:avLst/>
+                    </a:prstGeom>
+                    <a:noFill/>
+                    <a:ln>
+                      <a:noFill/>
+                    </a:ln>
+                  </pic:spPr>
+                </pic:pic>
+              </a:graphicData>
+            </a:graphic>
+          </wp:inline>
+        </w:drawing>
+      </w:r>
+    </w:p>
+    <w:p>
+      <w:pPr>
+        <w:outlineLvl w:val="1"/>
+      </w:pPr>
+      <w:r>
+        <w:lastRenderedPageBreak/>
+        <w:t>4.</w:t>
+      </w:r>
+      <w:proofErr w:type="gramStart"/>
+      <w:r>
+        <w:t>5.B.</w:t>
+      </w:r>
+      <w:r>
+        <w:t>9</w:t>
+      </w:r>
+      <w:r>
+        <w:t>.</w:t>
+      </w:r>
+      <w:r>
+        <w:t>Change</w:t>
+      </w:r>
+      <w:proofErr w:type="gramEnd"/>
+      <w:r>
+        <w:t xml:space="preserve"> Gift</w:t>
+      </w:r>
+      <w:r>
+        <w:rPr>
+          <w:noProof/>
+        </w:rPr>
+        <w:lastRenderedPageBreak/>
+        <w:drawing>
+          <wp:inline distT="0" distB="0" distL="0" distR="0" wp14:anchorId="61BDA621" wp14:editId="420A5BFD">
+            <wp:extent cx="5514975" cy="8220075"/>
+            <wp:effectExtent l="0" t="0" r="9525" b="9525"/>
+            <wp:docPr id="66" name="Picture 66"/>
+            <wp:cNvGraphicFramePr>
+              <a:graphicFrameLocks xmlns:a="http://schemas.openxmlformats.org/drawingml/2006/main" noChangeAspect="1"/>
+            </wp:cNvGraphicFramePr>
+            <a:graphic xmlns:a="http://schemas.openxmlformats.org/drawingml/2006/main">
+              <a:graphicData uri="http://schemas.openxmlformats.org/drawingml/2006/picture">
+                <pic:pic xmlns:pic="http://schemas.openxmlformats.org/drawingml/2006/picture">
+                  <pic:nvPicPr>
+                    <pic:cNvPr id="0" name="Picture 24"/>
+                    <pic:cNvPicPr>
+                      <a:picLocks noChangeAspect="1" noChangeArrowheads="1"/>
+                    </pic:cNvPicPr>
+                  </pic:nvPicPr>
+                  <pic:blipFill>
+                    <a:blip r:embed="rId57">
+                      <a:extLst>
+                        <a:ext uri="{28A0092B-C50C-407E-A947-70E740481C1C}">
+                          <a14:useLocalDpi xmlns:a14="http://schemas.microsoft.com/office/drawing/2010/main" val="0"/>
+                        </a:ext>
+                      </a:extLst>
+                    </a:blip>
+                    <a:srcRect/>
+                    <a:stretch>
+                      <a:fillRect/>
+                    </a:stretch>
+                  </pic:blipFill>
+                  <pic:spPr bwMode="auto">
+                    <a:xfrm>
+                      <a:off x="0" y="0"/>
+                      <a:ext cx="5514975" cy="8220075"/>
+                    </a:xfrm>
+                    <a:prstGeom prst="rect">
+                      <a:avLst/>
+                    </a:prstGeom>
+                    <a:noFill/>
+                    <a:ln>
+                      <a:noFill/>
+                    </a:ln>
+                  </pic:spPr>
+                </pic:pic>
+              </a:graphicData>
+            </a:graphic>
+          </wp:inline>
+        </w:drawing>
+      </w:r>
+    </w:p>
+    <w:p>
+      <w:pPr>
+        <w:outlineLvl w:val="1"/>
+      </w:pPr>
+      <w:r>
+        <w:lastRenderedPageBreak/>
+        <w:t>4.</w:t>
+      </w:r>
+      <w:proofErr w:type="gramStart"/>
+      <w:r>
+        <w:t>5.B.1</w:t>
+      </w:r>
+      <w:r>
+        <w:t>0</w:t>
+      </w:r>
+      <w:r>
+        <w:t>.</w:t>
+      </w:r>
+      <w:r>
+        <w:t>History</w:t>
+      </w:r>
+      <w:proofErr w:type="gramEnd"/>
+      <w:r>
+        <w:rPr>
+          <w:noProof/>
+        </w:rPr>
+        <w:drawing>
+          <wp:inline distT="0" distB="0" distL="0" distR="0" wp14:anchorId="35A2D570" wp14:editId="42E2FC2F">
+            <wp:extent cx="5648325" cy="5381625"/>
+            <wp:effectExtent l="0" t="0" r="9525" b="9525"/>
+            <wp:docPr id="67" name="Picture 67"/>
+            <wp:cNvGraphicFramePr>
+              <a:graphicFrameLocks xmlns:a="http://schemas.openxmlformats.org/drawingml/2006/main" noChangeAspect="1"/>
+            </wp:cNvGraphicFramePr>
+            <a:graphic xmlns:a="http://schemas.openxmlformats.org/drawingml/2006/main">
+              <a:graphicData uri="http://schemas.openxmlformats.org/drawingml/2006/picture">
+                <pic:pic xmlns:pic="http://schemas.openxmlformats.org/drawingml/2006/picture">
+                  <pic:nvPicPr>
+                    <pic:cNvPr id="0" name="Picture 25"/>
+                    <pic:cNvPicPr>
+                      <a:picLocks noChangeAspect="1" noChangeArrowheads="1"/>
+                    </pic:cNvPicPr>
+                  </pic:nvPicPr>
+                  <pic:blipFill>
+                    <a:blip r:embed="rId58">
+                      <a:extLst>
+                        <a:ext uri="{28A0092B-C50C-407E-A947-70E740481C1C}">
+                          <a14:useLocalDpi xmlns:a14="http://schemas.microsoft.com/office/drawing/2010/main" val="0"/>
+                        </a:ext>
+                      </a:extLst>
+                    </a:blip>
+                    <a:srcRect/>
+                    <a:stretch>
+                      <a:fillRect/>
+                    </a:stretch>
+                  </pic:blipFill>
+                  <pic:spPr bwMode="auto">
+                    <a:xfrm>
+                      <a:off x="0" y="0"/>
+                      <a:ext cx="5648325" cy="5381625"/>
+                    </a:xfrm>
+                    <a:prstGeom prst="rect">
+                      <a:avLst/>
+                    </a:prstGeom>
+                    <a:noFill/>
+                    <a:ln>
+                      <a:noFill/>
+                    </a:ln>
+                  </pic:spPr>
+                </pic:pic>
+              </a:graphicData>
+            </a:graphic>
+          </wp:inline>
+        </w:drawing>
+      </w:r>
+    </w:p>
+    <w:p>
+      <w:pPr>
+        <w:outlineLvl w:val="1"/>
+      </w:pPr>
+      <w:r>
+        <w:lastRenderedPageBreak/>
+        <w:t>4.</w:t>
+      </w:r>
+      <w:proofErr w:type="gramStart"/>
+      <w:r>
+        <w:t>5.B.1</w:t>
+      </w:r>
+      <w:r>
+        <w:t>1</w:t>
+      </w:r>
+      <w:r>
+        <w:t>.</w:t>
+      </w:r>
+      <w:r>
+        <w:t>Create</w:t>
+      </w:r>
+      <w:proofErr w:type="gramEnd"/>
+      <w:r>
+        <w:t xml:space="preserve"> Game</w:t>
+      </w:r>
+      <w:r>
+        <w:rPr>
+          <w:noProof/>
+        </w:rPr>
+        <w:drawing>
+          <wp:inline distT="0" distB="0" distL="0" distR="0" wp14:anchorId="64E30EC0" wp14:editId="2A625C67">
+            <wp:extent cx="5934075" cy="6048375"/>
+            <wp:effectExtent l="0" t="0" r="9525" b="9525"/>
+            <wp:docPr id="68" name="Picture 68"/>
+            <wp:cNvGraphicFramePr>
+              <a:graphicFrameLocks xmlns:a="http://schemas.openxmlformats.org/drawingml/2006/main" noChangeAspect="1"/>
+            </wp:cNvGraphicFramePr>
+            <a:graphic xmlns:a="http://schemas.openxmlformats.org/drawingml/2006/main">
+              <a:graphicData uri="http://schemas.openxmlformats.org/drawingml/2006/picture">
+                <pic:pic xmlns:pic="http://schemas.openxmlformats.org/drawingml/2006/picture">
+                  <pic:nvPicPr>
+                    <pic:cNvPr id="0" name="Picture 26"/>
+                    <pic:cNvPicPr>
+                      <a:picLocks noChangeAspect="1" noChangeArrowheads="1"/>
+                    </pic:cNvPicPr>
+                  </pic:nvPicPr>
+                  <pic:blipFill>
+                    <a:blip r:embed="rId59">
+                      <a:extLst>
+                        <a:ext uri="{28A0092B-C50C-407E-A947-70E740481C1C}">
+                          <a14:useLocalDpi xmlns:a14="http://schemas.microsoft.com/office/drawing/2010/main" val="0"/>
+                        </a:ext>
+                      </a:extLst>
+                    </a:blip>
+                    <a:srcRect/>
+                    <a:stretch>
+                      <a:fillRect/>
+                    </a:stretch>
+                  </pic:blipFill>
+                  <pic:spPr bwMode="auto">
+                    <a:xfrm>
+                      <a:off x="0" y="0"/>
+                      <a:ext cx="5934075" cy="6048375"/>
+                    </a:xfrm>
+                    <a:prstGeom prst="rect">
+                      <a:avLst/>
+                    </a:prstGeom>
+                    <a:noFill/>
+                    <a:ln>
+                      <a:noFill/>
+                    </a:ln>
+                  </pic:spPr>
+                </pic:pic>
+              </a:graphicData>
+            </a:graphic>
+          </wp:inline>
+        </w:drawing>
+      </w:r>
+    </w:p>
+    <w:p>
+      <w:pPr>
+        <w:outlineLvl w:val="1"/>
+      </w:pPr>
+      <w:r>
+        <w:lastRenderedPageBreak/>
+        <w:t>4.</w:t>
+      </w:r>
+      <w:proofErr w:type="gramStart"/>
+      <w:r>
+        <w:t>5.B.1</w:t>
+      </w:r>
+      <w:r>
+        <w:t>2</w:t>
+      </w:r>
+      <w:r>
+        <w:t>.</w:t>
+      </w:r>
+      <w:r>
+        <w:t>Edit</w:t>
+      </w:r>
+      <w:proofErr w:type="gramEnd"/>
+      <w:r>
+        <w:t xml:space="preserve"> Manager Information</w:t>
+      </w:r>
+      <w:r>
+        <w:rPr>
+          <w:noProof/>
+        </w:rPr>
+        <w:drawing>
+          <wp:inline distT="0" distB="0" distL="0" distR="0" wp14:anchorId="7EFD7D2E" wp14:editId="7CBB4026">
+            <wp:extent cx="5934075" cy="6248400"/>
+            <wp:effectExtent l="0" t="0" r="9525" b="0"/>
+            <wp:docPr id="69" name="Picture 69"/>
+            <wp:cNvGraphicFramePr>
+              <a:graphicFrameLocks xmlns:a="http://schemas.openxmlformats.org/drawingml/2006/main" noChangeAspect="1"/>
+            </wp:cNvGraphicFramePr>
+            <a:graphic xmlns:a="http://schemas.openxmlformats.org/drawingml/2006/main">
+              <a:graphicData uri="http://schemas.openxmlformats.org/drawingml/2006/picture">
+                <pic:pic xmlns:pic="http://schemas.openxmlformats.org/drawingml/2006/picture">
+                  <pic:nvPicPr>
+                    <pic:cNvPr id="0" name="Picture 27"/>
+                    <pic:cNvPicPr>
+                      <a:picLocks noChangeAspect="1" noChangeArrowheads="1"/>
+                    </pic:cNvPicPr>
+                  </pic:nvPicPr>
+                  <pic:blipFill>
+                    <a:blip r:embed="rId60">
+                      <a:extLst>
+                        <a:ext uri="{28A0092B-C50C-407E-A947-70E740481C1C}">
+                          <a14:useLocalDpi xmlns:a14="http://schemas.microsoft.com/office/drawing/2010/main" val="0"/>
+                        </a:ext>
+                      </a:extLst>
+                    </a:blip>
+                    <a:srcRect/>
+                    <a:stretch>
+                      <a:fillRect/>
+                    </a:stretch>
+                  </pic:blipFill>
+                  <pic:spPr bwMode="auto">
+                    <a:xfrm>
+                      <a:off x="0" y="0"/>
+                      <a:ext cx="5934075" cy="6248400"/>
+                    </a:xfrm>
+                    <a:prstGeom prst="rect">
+                      <a:avLst/>
+                    </a:prstGeom>
+                    <a:noFill/>
+                    <a:ln>
+                      <a:noFill/>
+                    </a:ln>
+                  </pic:spPr>
+                </pic:pic>
+              </a:graphicData>
+            </a:graphic>
+          </wp:inline>
+        </w:drawing>
+      </w:r>
+    </w:p>
+    <w:p>
+      <w:pPr>
+        <w:outlineLvl w:val="1"/>
+      </w:pPr>
+      <w:r>
+        <w:lastRenderedPageBreak/>
+        <w:t>4.</w:t>
+      </w:r>
+      <w:proofErr w:type="gramStart"/>
+      <w:r>
+        <w:t>5.B.1</w:t>
+      </w:r>
+      <w:r>
+        <w:t>3</w:t>
+      </w:r>
+      <w:r>
+        <w:t>.</w:t>
+      </w:r>
+      <w:r>
+        <w:t>View</w:t>
+      </w:r>
+      <w:proofErr w:type="gramEnd"/>
+      <w:r>
+        <w:t xml:space="preserve"> Manager Information</w:t>
+      </w:r>
+      <w:r>
+        <w:rPr>
+          <w:noProof/>
+        </w:rPr>
+        <w:drawing>
+          <wp:inline distT="0" distB="0" distL="0" distR="0" wp14:anchorId="7997DC4C" wp14:editId="51EB50A3">
+            <wp:extent cx="5581650" cy="5257800"/>
+            <wp:effectExtent l="0" t="0" r="0" b="0"/>
+            <wp:docPr id="70" name="Picture 70"/>
+            <wp:cNvGraphicFramePr>
+              <a:graphicFrameLocks xmlns:a="http://schemas.openxmlformats.org/drawingml/2006/main" noChangeAspect="1"/>
+            </wp:cNvGraphicFramePr>
+            <a:graphic xmlns:a="http://schemas.openxmlformats.org/drawingml/2006/main">
+              <a:graphicData uri="http://schemas.openxmlformats.org/drawingml/2006/picture">
+                <pic:pic xmlns:pic="http://schemas.openxmlformats.org/drawingml/2006/picture">
+                  <pic:nvPicPr>
+                    <pic:cNvPr id="0" name="Picture 28"/>
+                    <pic:cNvPicPr>
+                      <a:picLocks noChangeAspect="1" noChangeArrowheads="1"/>
+                    </pic:cNvPicPr>
+                  </pic:nvPicPr>
+                  <pic:blipFill>
+                    <a:blip r:embed="rId61">
+                      <a:extLst>
+                        <a:ext uri="{28A0092B-C50C-407E-A947-70E740481C1C}">
+                          <a14:useLocalDpi xmlns:a14="http://schemas.microsoft.com/office/drawing/2010/main" val="0"/>
+                        </a:ext>
+                      </a:extLst>
+                    </a:blip>
+                    <a:srcRect/>
+                    <a:stretch>
+                      <a:fillRect/>
+                    </a:stretch>
+                  </pic:blipFill>
+                  <pic:spPr bwMode="auto">
+                    <a:xfrm>
+                      <a:off x="0" y="0"/>
+                      <a:ext cx="5581650" cy="5257800"/>
+                    </a:xfrm>
+                    <a:prstGeom prst="rect">
+                      <a:avLst/>
+                    </a:prstGeom>
+                    <a:noFill/>
+                    <a:ln>
+                      <a:noFill/>
+                    </a:ln>
+                  </pic:spPr>
+                </pic:pic>
+              </a:graphicData>
+            </a:graphic>
+          </wp:inline>
+        </w:drawing>
+      </w:r>
+    </w:p>
+    <w:p>
+      <w:pPr>
+        <w:outlineLvl w:val="1"/>
+      </w:pPr>
+      <w:r>
+        <w:lastRenderedPageBreak/>
+        <w:t>4.</w:t>
+      </w:r>
+      <w:proofErr w:type="gramStart"/>
+      <w:r>
+        <w:t>5.B.1</w:t>
+      </w:r>
+      <w:r>
+        <w:t>4</w:t>
+      </w:r>
+      <w:r>
+        <w:t>.</w:t>
+      </w:r>
+      <w:r>
+        <w:t>Change</w:t>
+      </w:r>
+      <w:proofErr w:type="gramEnd"/>
+      <w:r>
+        <w:t xml:space="preserve"> Password</w:t>
+      </w:r>
+      <w:r>
+        <w:rPr>
+          <w:noProof/>
+        </w:rPr>
+        <w:drawing>
+          <wp:inline distT="0" distB="0" distL="0" distR="0" wp14:anchorId="0A7BC9EF" wp14:editId="436286D3">
+            <wp:extent cx="5943600" cy="5791200"/>
+            <wp:effectExtent l="0" t="0" r="0" b="0"/>
+            <wp:docPr id="71" name="Picture 71"/>
+            <wp:cNvGraphicFramePr>
+              <a:graphicFrameLocks xmlns:a="http://schemas.openxmlformats.org/drawingml/2006/main" noChangeAspect="1"/>
+            </wp:cNvGraphicFramePr>
+            <a:graphic xmlns:a="http://schemas.openxmlformats.org/drawingml/2006/main">
+              <a:graphicData uri="http://schemas.openxmlformats.org/drawingml/2006/picture">
+                <pic:pic xmlns:pic="http://schemas.openxmlformats.org/drawingml/2006/picture">
+                  <pic:nvPicPr>
+                    <pic:cNvPr id="0" name="Picture 29"/>
+                    <pic:cNvPicPr>
+                      <a:picLocks noChangeAspect="1" noChangeArrowheads="1"/>
+                    </pic:cNvPicPr>
+                  </pic:nvPicPr>
+                  <pic:blipFill>
+                    <a:blip r:embed="rId62">
+                      <a:extLst>
+                        <a:ext uri="{28A0092B-C50C-407E-A947-70E740481C1C}">
+                          <a14:useLocalDpi xmlns:a14="http://schemas.microsoft.com/office/drawing/2010/main" val="0"/>
+                        </a:ext>
+                      </a:extLst>
+                    </a:blip>
+                    <a:srcRect/>
+                    <a:stretch>
+                      <a:fillRect/>
+                    </a:stretch>
+                  </pic:blipFill>
+                  <pic:spPr bwMode="auto">
+                    <a:xfrm>
+                      <a:off x="0" y="0"/>
+                      <a:ext cx="5943600" cy="5791200"/>
+                    </a:xfrm>
+                    <a:prstGeom prst="rect">
+                      <a:avLst/>
+                    </a:prstGeom>
+                    <a:noFill/>
+                    <a:ln>
+                      <a:noFill/>
+                    </a:ln>
+                  </pic:spPr>
+                </pic:pic>
+              </a:graphicData>
+            </a:graphic>
+          </wp:inline>
+        </w:drawing>
+      </w:r>
+    </w:p>
+    <w:p>
+      <w:pPr>
+        <w:outlineLvl w:val="1"/>
+      </w:pPr>
+      <w:r>
+        <w:lastRenderedPageBreak/>
+        <w:t>4.</w:t>
+      </w:r>
+      <w:proofErr w:type="gramStart"/>
+      <w:r>
+        <w:t>5.B.1</w:t>
+      </w:r>
+      <w:r>
+        <w:t>5</w:t>
+      </w:r>
+      <w:r>
+        <w:t>.</w:t>
+      </w:r>
+      <w:r>
+        <w:t>Forgot</w:t>
+      </w:r>
+      <w:proofErr w:type="gramEnd"/>
+      <w:r>
+        <w:t xml:space="preserve"> Password</w:t>
+      </w:r>
+      <w:r>
+        <w:rPr>
+          <w:noProof/>
+        </w:rPr>
+        <w:drawing>
+          <wp:inline distT="0" distB="0" distL="0" distR="0" wp14:anchorId="604F7A95" wp14:editId="55E58C6E">
+            <wp:extent cx="5943600" cy="6991350"/>
+            <wp:effectExtent l="0" t="0" r="0" b="0"/>
+            <wp:docPr id="72" name="Picture 72"/>
+            <wp:cNvGraphicFramePr>
+              <a:graphicFrameLocks xmlns:a="http://schemas.openxmlformats.org/drawingml/2006/main" noChangeAspect="1"/>
+            </wp:cNvGraphicFramePr>
+            <a:graphic xmlns:a="http://schemas.openxmlformats.org/drawingml/2006/main">
+              <a:graphicData uri="http://schemas.openxmlformats.org/drawingml/2006/picture">
+                <pic:pic xmlns:pic="http://schemas.openxmlformats.org/drawingml/2006/picture">
+                  <pic:nvPicPr>
+                    <pic:cNvPr id="0" name="Picture 30"/>
+                    <pic:cNvPicPr>
+                      <a:picLocks noChangeAspect="1" noChangeArrowheads="1"/>
+                    </pic:cNvPicPr>
+                  </pic:nvPicPr>
+                  <pic:blipFill>
+                    <a:blip r:embed="rId63">
+                      <a:extLst>
+                        <a:ext uri="{28A0092B-C50C-407E-A947-70E740481C1C}">
+                          <a14:useLocalDpi xmlns:a14="http://schemas.microsoft.com/office/drawing/2010/main" val="0"/>
+                        </a:ext>
+                      </a:extLst>
+                    </a:blip>
+                    <a:srcRect/>
+                    <a:stretch>
+                      <a:fillRect/>
+                    </a:stretch>
+                  </pic:blipFill>
+                  <pic:spPr bwMode="auto">
+                    <a:xfrm>
+                      <a:off x="0" y="0"/>
+                      <a:ext cx="5943600" cy="6991350"/>
+                    </a:xfrm>
+                    <a:prstGeom prst="rect">
+                      <a:avLst/>
+                    </a:prstGeom>
+                    <a:noFill/>
+                    <a:ln>
+                      <a:noFill/>
+                    </a:ln>
+                  </pic:spPr>
+                </pic:pic>
+              </a:graphicData>
+            </a:graphic>
+          </wp:inline>
+        </w:drawing>
+      </w:r>
+    </w:p>
+    <w:p>
+      <w:pPr>
+        <w:outlineLvl w:val="0"/>
+      </w:pPr>
+      <w:r>
+        <w:t>4.</w:t>
+      </w:r>
+      <w:r>
+        <w:t>6</w:t>
+      </w:r>
+      <w:r>
         <w:t>. CRC Cards and Class Diagram</w:t>
       </w:r>
     </w:p>
@@ -2486,6 +5096,7 @@
         <w:outlineLvl w:val="0"/>
       </w:pPr>
       <w:r>
+        <w:lastRenderedPageBreak/>
         <w:t>4.</w:t>
       </w:r>
       <w:r>
@@ -2530,7 +5141,7 @@
                     </pic:cNvPicPr>
                   </pic:nvPicPr>
                   <pic:blipFill>
-                    <a:blip r:embed="rId34">
+                    <a:blip r:embed="rId64">
                       <a:extLst>
                         <a:ext uri="{28A0092B-C50C-407E-A947-70E740481C1C}">
                           <a14:useLocalDpi xmlns:a14="http://schemas.microsoft.com/office/drawing/2010/main" val="0"/>
@@ -2589,7 +5200,6 @@
         <w:outlineLvl w:val="1"/>
       </w:pPr>
       <w:r>
-        <w:lastRenderedPageBreak/>
         <w:t>4.7</w:t>
       </w:r>
       <w:r>
@@ -2623,7 +5233,7 @@
                     </pic:cNvPicPr>
                   </pic:nvPicPr>
                   <pic:blipFill>
-                    <a:blip r:embed="rId34">
+                    <a:blip r:embed="rId64">
                       <a:extLst>
                         <a:ext uri="{28A0092B-C50C-407E-A947-70E740481C1C}">
                           <a14:useLocalDpi xmlns:a14="http://schemas.microsoft.com/office/drawing/2010/main" val="0"/>
@@ -2677,10 +5287,8 @@
         <w:outlineLvl w:val="1"/>
       </w:pPr>
       <w:r>
-        <w:t>4.7.</w:t>
-      </w:r>
-      <w:r>
-        <w:t>6</w:t>
+        <w:lastRenderedPageBreak/>
+        <w:t>4.7.6</w:t>
       </w:r>
       <w:r>
         <w:t>. Forgot Password</w:t>
@@ -2707,7 +5315,7 @@
                     </pic:cNvPicPr>
                   </pic:nvPicPr>
                   <pic:blipFill>
-                    <a:blip r:embed="rId35">
+                    <a:blip r:embed="rId65">
                       <a:extLst>
                         <a:ext uri="{28A0092B-C50C-407E-A947-70E740481C1C}">
                           <a14:useLocalDpi xmlns:a14="http://schemas.microsoft.com/office/drawing/2010/main" val="0"/>
@@ -2744,11 +5352,7 @@
         <w:outlineLvl w:val="1"/>
       </w:pPr>
       <w:r>
-        <w:lastRenderedPageBreak/>
-        <w:t>4.7.</w:t>
-      </w:r>
-      <w:r>
-        <w:t>7</w:t>
+        <w:t>4.7.7</w:t>
       </w:r>
       <w:r>
         <w:t>. Edit Profile</w:t>
@@ -2775,7 +5379,7 @@
                     </pic:cNvPicPr>
                   </pic:nvPicPr>
                   <pic:blipFill>
-                    <a:blip r:embed="rId36">
+                    <a:blip r:embed="rId66">
                       <a:extLst>
                         <a:ext uri="{28A0092B-C50C-407E-A947-70E740481C1C}">
                           <a14:useLocalDpi xmlns:a14="http://schemas.microsoft.com/office/drawing/2010/main" val="0"/>
@@ -2813,10 +5417,7 @@
       </w:pPr>
       <w:r>
         <w:lastRenderedPageBreak/>
-        <w:t>4.7.</w:t>
-      </w:r>
-      <w:r>
-        <w:t>8</w:t>
+        <w:t>4.7.8</w:t>
       </w:r>
       <w:r>
         <w:t>. History</w:t>
@@ -2843,7 +5444,7 @@
                     </pic:cNvPicPr>
                   </pic:nvPicPr>
                   <pic:blipFill>
-                    <a:blip r:embed="rId37">
+                    <a:blip r:embed="rId67">
                       <a:extLst>
                         <a:ext uri="{28A0092B-C50C-407E-A947-70E740481C1C}">
                           <a14:useLocalDpi xmlns:a14="http://schemas.microsoft.com/office/drawing/2010/main" val="0"/>
@@ -2896,7 +5497,7 @@
                     </pic:cNvPicPr>
                   </pic:nvPicPr>
                   <pic:blipFill>
-                    <a:blip r:embed="rId38">
+                    <a:blip r:embed="rId68">
                       <a:extLst>
                         <a:ext uri="{28A0092B-C50C-407E-A947-70E740481C1C}">
                           <a14:useLocalDpi xmlns:a14="http://schemas.microsoft.com/office/drawing/2010/main" val="0"/>
@@ -2934,10 +5535,7 @@
       </w:pPr>
       <w:r>
         <w:lastRenderedPageBreak/>
-        <w:t>4.7.</w:t>
-      </w:r>
-      <w:r>
-        <w:t>9</w:t>
+        <w:t>4.7.9</w:t>
       </w:r>
       <w:r>
         <w:t>. Notification</w:t>
@@ -2964,7 +5562,7 @@
                     </pic:cNvPicPr>
                   </pic:nvPicPr>
                   <pic:blipFill>
-                    <a:blip r:embed="rId39">
+                    <a:blip r:embed="rId69">
                       <a:extLst>
                         <a:ext uri="{28A0092B-C50C-407E-A947-70E740481C1C}">
                           <a14:useLocalDpi xmlns:a14="http://schemas.microsoft.com/office/drawing/2010/main" val="0"/>
@@ -3017,7 +5615,7 @@
                     </pic:cNvPicPr>
                   </pic:nvPicPr>
                   <pic:blipFill>
-                    <a:blip r:embed="rId40">
+                    <a:blip r:embed="rId70">
                       <a:extLst>
                         <a:ext uri="{28A0092B-C50C-407E-A947-70E740481C1C}">
                           <a14:useLocalDpi xmlns:a14="http://schemas.microsoft.com/office/drawing/2010/main" val="0"/>
@@ -3055,10 +5653,7 @@
       </w:pPr>
       <w:r>
         <w:lastRenderedPageBreak/>
-        <w:t>4.7.</w:t>
-      </w:r>
-      <w:r>
-        <w:t>10</w:t>
+        <w:t>4.7.10</w:t>
       </w:r>
       <w:r>
         <w:t xml:space="preserve">. </w:t>
@@ -3088,7 +5683,7 @@
                     </pic:cNvPicPr>
                   </pic:nvPicPr>
                   <pic:blipFill>
-                    <a:blip r:embed="rId41">
+                    <a:blip r:embed="rId71">
                       <a:extLst>
                         <a:ext uri="{28A0092B-C50C-407E-A947-70E740481C1C}">
                           <a14:useLocalDpi xmlns:a14="http://schemas.microsoft.com/office/drawing/2010/main" val="0"/>
@@ -3125,10 +5720,7 @@
         <w:outlineLvl w:val="1"/>
       </w:pPr>
       <w:r>
-        <w:t>4.7.</w:t>
-      </w:r>
-      <w:r>
-        <w:t>11</w:t>
+        <w:t>4.7.11</w:t>
       </w:r>
       <w:r>
         <w:t>. Create Yes/No Game</w:t>
@@ -3155,7 +5747,7 @@
                     </pic:cNvPicPr>
                   </pic:nvPicPr>
                   <pic:blipFill>
-                    <a:blip r:embed="rId42">
+                    <a:blip r:embed="rId72">
                       <a:extLst>
                         <a:ext uri="{28A0092B-C50C-407E-A947-70E740481C1C}">
                           <a14:useLocalDpi xmlns:a14="http://schemas.microsoft.com/office/drawing/2010/main" val="0"/>
@@ -3193,10 +5785,7 @@
       </w:pPr>
       <w:r>
         <w:lastRenderedPageBreak/>
-        <w:t>4.7.</w:t>
-      </w:r>
-      <w:r>
-        <w:t>12</w:t>
+        <w:t>4.7.12</w:t>
       </w:r>
       <w:r>
         <w:t>. Create Multiple Choice Game</w:t>
@@ -3223,7 +5812,7 @@
                     </pic:cNvPicPr>
                   </pic:nvPicPr>
                   <pic:blipFill>
-                    <a:blip r:embed="rId43">
+                    <a:blip r:embed="rId73">
                       <a:extLst>
                         <a:ext uri="{28A0092B-C50C-407E-A947-70E740481C1C}">
                           <a14:useLocalDpi xmlns:a14="http://schemas.microsoft.com/office/drawing/2010/main" val="0"/>
@@ -3260,10 +5849,7 @@
         <w:outlineLvl w:val="1"/>
       </w:pPr>
       <w:r>
-        <w:t>4.7.</w:t>
-      </w:r>
-      <w:r>
-        <w:t>13</w:t>
+        <w:t>4.7.13</w:t>
       </w:r>
       <w:r>
         <w:t xml:space="preserve">. Bet </w:t>
@@ -3282,10 +5868,7 @@
         <w:outlineLvl w:val="1"/>
       </w:pPr>
       <w:r>
-        <w:t>4.7.</w:t>
-      </w:r>
-      <w:r>
-        <w:t>14</w:t>
+        <w:t>4.7.14</w:t>
       </w:r>
       <w:r>
         <w:t xml:space="preserve">. Bet </w:t>
@@ -3304,10 +5887,7 @@
         <w:outlineLvl w:val="1"/>
       </w:pPr>
       <w:r>
-        <w:t>4.7.</w:t>
-      </w:r>
-      <w:r>
-        <w:t>15</w:t>
+        <w:t>4.7.15</w:t>
       </w:r>
       <w:r>
         <w:t xml:space="preserve">. Bet </w:t>
@@ -3326,10 +5906,7 @@
         <w:outlineLvl w:val="1"/>
       </w:pPr>
       <w:r>
-        <w:t>4.7.</w:t>
-      </w:r>
-      <w:r>
-        <w:t>16</w:t>
+        <w:t>4.7.16</w:t>
       </w:r>
       <w:r>
         <w:t>. YES/No Game</w:t>
@@ -3356,7 +5933,7 @@
                     </pic:cNvPicPr>
                   </pic:nvPicPr>
                   <pic:blipFill>
-                    <a:blip r:embed="rId44">
+                    <a:blip r:embed="rId74">
                       <a:extLst>
                         <a:ext uri="{28A0092B-C50C-407E-A947-70E740481C1C}">
                           <a14:useLocalDpi xmlns:a14="http://schemas.microsoft.com/office/drawing/2010/main" val="0"/>
@@ -3394,10 +5971,7 @@
       </w:pPr>
       <w:r>
         <w:lastRenderedPageBreak/>
-        <w:t>4.7.</w:t>
-      </w:r>
-      <w:r>
-        <w:t>17</w:t>
+        <w:t>4.7.17</w:t>
       </w:r>
       <w:r>
         <w:t>. Multiple Choice Game</w:t>
@@ -3424,7 +5998,7 @@
                     </pic:cNvPicPr>
                   </pic:nvPicPr>
                   <pic:blipFill>
-                    <a:blip r:embed="rId45">
+                    <a:blip r:embed="rId75">
                       <a:extLst>
                         <a:ext uri="{28A0092B-C50C-407E-A947-70E740481C1C}">
                           <a14:useLocalDpi xmlns:a14="http://schemas.microsoft.com/office/drawing/2010/main" val="0"/>
@@ -3461,8 +6035,16 @@
         <w:outlineLvl w:val="0"/>
       </w:pPr>
       <w:r>
-        <w:t>4.7. Database Design</w:t>
-      </w:r>
+        <w:t>4.</w:t>
+      </w:r>
+      <w:r>
+        <w:t>8</w:t>
+      </w:r>
+      <w:r>
+        <w:t>. Database Design</w:t>
+      </w:r>
+      <w:bookmarkStart w:id="0" w:name="_GoBack"/>
+      <w:bookmarkEnd w:id="0"/>
     </w:p>
     <w:sectPr>
       <w:pgSz w:w="12240" w:h="15840"/>

</xml_diff>

<commit_message>
commit document chapter 4
</commit_message>
<xml_diff>
--- a/Document/Demo/CHAPTER 4 SOFTWARE DESIGN DESCRIPTION.docx
+++ b/Document/Demo/CHAPTER 4 SOFTWARE DESIGN DESCRIPTION.docx
@@ -3584,7 +3584,15 @@
       </w:pPr>
       <w:r>
         <w:lastRenderedPageBreak/>
-        <w:t>4.5.B.2.Send Notification</w:t>
+        <w:t>4.5.B.2.</w:t>
+      </w:r>
+      <w:r>
+        <w:t xml:space="preserve"> </w:t>
+      </w:r>
+      <w:bookmarkStart w:id="0" w:name="_GoBack"/>
+      <w:bookmarkEnd w:id="0"/>
+      <w:r>
+        <w:t>Send Notification</w:t>
       </w:r>
       <w:r>
         <w:rPr>
@@ -5467,14 +5475,27 @@
       <w:r>
         <w:t xml:space="preserve">Figure </w:t>
       </w:r>
-      <w:fldSimple w:instr=" SEQ Figure \* ARABIC ">
-        <w:r>
-          <w:rPr>
-            <w:noProof/>
-          </w:rPr>
-          <w:t>1</w:t>
-        </w:r>
-      </w:fldSimple>
+      <w:r>
+        <w:fldChar w:fldCharType="begin"/>
+      </w:r>
+      <w:r>
+        <w:instrText xml:space="preserve"> SEQ Figure \* ARABIC </w:instrText>
+      </w:r>
+      <w:r>
+        <w:fldChar w:fldCharType="separate"/>
+      </w:r>
+      <w:r>
+        <w:rPr>
+          <w:noProof/>
+        </w:rPr>
+        <w:t>1</w:t>
+      </w:r>
+      <w:r>
+        <w:rPr>
+          <w:noProof/>
+        </w:rPr>
+        <w:fldChar w:fldCharType="end"/>
+      </w:r>
       <w:r>
         <w:t xml:space="preserve"> </w:t>
       </w:r>
@@ -15809,12 +15830,7 @@
               <w:spacing w:after="0" w:line="276" w:lineRule="auto"/>
             </w:pPr>
             <w:r>
-              <w:t>GAME</w:t>
-            </w:r>
-            <w:bookmarkStart w:id="0" w:name="_GoBack"/>
-            <w:bookmarkEnd w:id="0"/>
-            <w:r>
-              <w:t>_ID</w:t>
+              <w:t>GAME_ID</w:t>
             </w:r>
           </w:p>
           <w:p>
@@ -18972,7 +18988,7 @@
 </file>
 
 <file path=customXml/itemProps1.xml><?xml version="1.0" encoding="utf-8"?>
-<ds:datastoreItem xmlns:ds="http://schemas.openxmlformats.org/officeDocument/2006/customXml" ds:itemID="{7554D162-7C09-4716-A66A-15F9C7863F21}">
+<ds:datastoreItem xmlns:ds="http://schemas.openxmlformats.org/officeDocument/2006/customXml" ds:itemID="{086B31CA-A41B-4DEF-BF2C-3334042586FD}">
   <ds:schemaRefs>
     <ds:schemaRef ds:uri="http://schemas.openxmlformats.org/officeDocument/2006/bibliography"/>
   </ds:schemaRefs>

</xml_diff>

<commit_message>
update Document CHAPTER 4 SOFTWARE DESIGN DESCRIPTION.docx
</commit_message>
<xml_diff>
--- a/Document/Demo/CHAPTER 4 SOFTWARE DESIGN DESCRIPTION.docx
+++ b/Document/Demo/CHAPTER 4 SOFTWARE DESIGN DESCRIPTION.docx
@@ -3003,8 +3003,6 @@
       <w:pPr>
         <w:outlineLvl w:val="1"/>
       </w:pPr>
-      <w:bookmarkStart w:id="0" w:name="_GoBack"/>
-      <w:bookmarkEnd w:id="0"/>
       <w:r>
         <w:lastRenderedPageBreak/>
         <w:t>4.</w:t>
@@ -4924,6 +4922,9 @@
         <w:t>7</w:t>
       </w:r>
       <w:r>
+        <w:t>.A</w:t>
+      </w:r>
+      <w:r>
         <w:t>. User Interface Design</w:t>
       </w:r>
     </w:p>
@@ -4934,9 +4935,14 @@
       <w:r>
         <w:t>4.</w:t>
       </w:r>
+      <w:proofErr w:type="gramStart"/>
       <w:r>
         <w:t>7.</w:t>
       </w:r>
+      <w:r>
+        <w:t>A.</w:t>
+      </w:r>
+      <w:proofErr w:type="gramEnd"/>
       <w:r>
         <w:t>1. Register and Login</w:t>
       </w:r>
@@ -5000,8 +5006,13 @@
         <w:outlineLvl w:val="1"/>
       </w:pPr>
       <w:r>
-        <w:t>4.7.</w:t>
-      </w:r>
+        <w:t>4.</w:t>
+      </w:r>
+      <w:proofErr w:type="gramStart"/>
+      <w:r>
+        <w:t>7.A.</w:t>
+      </w:r>
+      <w:proofErr w:type="gramEnd"/>
       <w:r>
         <w:t>2. Login Using Facebook</w:t>
       </w:r>
@@ -5011,8 +5022,13 @@
         <w:outlineLvl w:val="1"/>
       </w:pPr>
       <w:r>
-        <w:t>4.7.</w:t>
-      </w:r>
+        <w:t>4.</w:t>
+      </w:r>
+      <w:proofErr w:type="gramStart"/>
+      <w:r>
+        <w:t>7.A.</w:t>
+      </w:r>
+      <w:proofErr w:type="gramEnd"/>
       <w:r>
         <w:t>3. Login Using Google Plus</w:t>
       </w:r>
@@ -5022,11 +5038,13 @@
         <w:outlineLvl w:val="1"/>
       </w:pPr>
       <w:r>
-        <w:t>4.7</w:t>
-      </w:r>
-      <w:r>
-        <w:t>.</w:t>
-      </w:r>
+        <w:t>4.</w:t>
+      </w:r>
+      <w:proofErr w:type="gramStart"/>
+      <w:r>
+        <w:t>7.A.</w:t>
+      </w:r>
+      <w:proofErr w:type="gramEnd"/>
       <w:r>
         <w:t>4</w:t>
       </w:r>
@@ -5093,11 +5111,13 @@
         <w:outlineLvl w:val="1"/>
       </w:pPr>
       <w:r>
-        <w:t>4.7</w:t>
-      </w:r>
-      <w:r>
-        <w:t>.</w:t>
-      </w:r>
+        <w:t>4.</w:t>
+      </w:r>
+      <w:proofErr w:type="gramStart"/>
+      <w:r>
+        <w:t>7.A.</w:t>
+      </w:r>
+      <w:proofErr w:type="gramEnd"/>
       <w:r>
         <w:t>5</w:t>
       </w:r>
@@ -5111,7 +5131,15 @@
       </w:pPr>
       <w:r>
         <w:lastRenderedPageBreak/>
-        <w:t>4.7.6</w:t>
+        <w:t>4.</w:t>
+      </w:r>
+      <w:proofErr w:type="gramStart"/>
+      <w:r>
+        <w:t>7.A.</w:t>
+      </w:r>
+      <w:proofErr w:type="gramEnd"/>
+      <w:r>
+        <w:t>6</w:t>
       </w:r>
       <w:r>
         <w:t>. Forgot Password</w:t>
@@ -5176,7 +5204,15 @@
         <w:outlineLvl w:val="1"/>
       </w:pPr>
       <w:r>
-        <w:t>4.7.7</w:t>
+        <w:t>4.</w:t>
+      </w:r>
+      <w:proofErr w:type="gramStart"/>
+      <w:r>
+        <w:t>7.A.</w:t>
+      </w:r>
+      <w:proofErr w:type="gramEnd"/>
+      <w:r>
+        <w:t>7</w:t>
       </w:r>
       <w:r>
         <w:t>. Edit Profile</w:t>
@@ -5242,7 +5278,15 @@
       </w:pPr>
       <w:r>
         <w:lastRenderedPageBreak/>
-        <w:t>4.7.8</w:t>
+        <w:t>4.</w:t>
+      </w:r>
+      <w:proofErr w:type="gramStart"/>
+      <w:r>
+        <w:t>7.A.</w:t>
+      </w:r>
+      <w:proofErr w:type="gramEnd"/>
+      <w:r>
+        <w:t>8</w:t>
       </w:r>
       <w:r>
         <w:t>. History</w:t>
@@ -5362,7 +5406,15 @@
       </w:pPr>
       <w:r>
         <w:lastRenderedPageBreak/>
-        <w:t>4.7.9</w:t>
+        <w:t>4.</w:t>
+      </w:r>
+      <w:proofErr w:type="gramStart"/>
+      <w:r>
+        <w:t>7.A.</w:t>
+      </w:r>
+      <w:proofErr w:type="gramEnd"/>
+      <w:r>
+        <w:t>9</w:t>
       </w:r>
       <w:r>
         <w:t>. Notification</w:t>
@@ -5482,7 +5534,15 @@
       </w:pPr>
       <w:r>
         <w:lastRenderedPageBreak/>
-        <w:t>4.7.10</w:t>
+        <w:t>4.</w:t>
+      </w:r>
+      <w:proofErr w:type="gramStart"/>
+      <w:r>
+        <w:t>7.A.</w:t>
+      </w:r>
+      <w:proofErr w:type="gramEnd"/>
+      <w:r>
+        <w:t>10</w:t>
       </w:r>
       <w:r>
         <w:t xml:space="preserve">. </w:t>
@@ -5550,7 +5610,15 @@
         <w:outlineLvl w:val="1"/>
       </w:pPr>
       <w:r>
-        <w:t>4.7.11</w:t>
+        <w:t>4.</w:t>
+      </w:r>
+      <w:proofErr w:type="gramStart"/>
+      <w:r>
+        <w:t>7.A.</w:t>
+      </w:r>
+      <w:proofErr w:type="gramEnd"/>
+      <w:r>
+        <w:t>11</w:t>
       </w:r>
       <w:r>
         <w:t>. Create Yes/No Game</w:t>
@@ -5616,7 +5684,15 @@
       </w:pPr>
       <w:r>
         <w:lastRenderedPageBreak/>
-        <w:t>4.7.12</w:t>
+        <w:t>4.</w:t>
+      </w:r>
+      <w:proofErr w:type="gramStart"/>
+      <w:r>
+        <w:t>7.A.</w:t>
+      </w:r>
+      <w:proofErr w:type="gramEnd"/>
+      <w:r>
+        <w:t>12</w:t>
       </w:r>
       <w:r>
         <w:t>. Create Multiple Choice Game</w:t>
@@ -5681,7 +5757,15 @@
         <w:outlineLvl w:val="1"/>
       </w:pPr>
       <w:r>
-        <w:t>4.7.13</w:t>
+        <w:t>4.</w:t>
+      </w:r>
+      <w:proofErr w:type="gramStart"/>
+      <w:r>
+        <w:t>7.A.</w:t>
+      </w:r>
+      <w:proofErr w:type="gramEnd"/>
+      <w:r>
+        <w:t>13</w:t>
       </w:r>
       <w:r>
         <w:t xml:space="preserve">. Bet </w:t>
@@ -5700,7 +5784,15 @@
         <w:outlineLvl w:val="1"/>
       </w:pPr>
       <w:r>
-        <w:t>4.7.14</w:t>
+        <w:t>4.</w:t>
+      </w:r>
+      <w:proofErr w:type="gramStart"/>
+      <w:r>
+        <w:t>7.A.</w:t>
+      </w:r>
+      <w:proofErr w:type="gramEnd"/>
+      <w:r>
+        <w:t>14</w:t>
       </w:r>
       <w:r>
         <w:t xml:space="preserve">. Bet </w:t>
@@ -5719,7 +5811,15 @@
         <w:outlineLvl w:val="1"/>
       </w:pPr>
       <w:r>
-        <w:t>4.7.15</w:t>
+        <w:t>4.</w:t>
+      </w:r>
+      <w:proofErr w:type="gramStart"/>
+      <w:r>
+        <w:t>7.A.</w:t>
+      </w:r>
+      <w:proofErr w:type="gramEnd"/>
+      <w:r>
+        <w:t>15</w:t>
       </w:r>
       <w:r>
         <w:t xml:space="preserve">. Bet </w:t>
@@ -5738,7 +5838,15 @@
         <w:outlineLvl w:val="1"/>
       </w:pPr>
       <w:r>
-        <w:t>4.7.16</w:t>
+        <w:t>4.</w:t>
+      </w:r>
+      <w:proofErr w:type="gramStart"/>
+      <w:r>
+        <w:t>7.A.</w:t>
+      </w:r>
+      <w:proofErr w:type="gramEnd"/>
+      <w:r>
+        <w:t>16</w:t>
       </w:r>
       <w:r>
         <w:t>. YES/No Game</w:t>
@@ -5804,7 +5912,12 @@
       </w:pPr>
       <w:r>
         <w:lastRenderedPageBreak/>
-        <w:t>4.7.17</w:t>
+        <w:t>4.7.A.</w:t>
+      </w:r>
+      <w:bookmarkStart w:id="0" w:name="_GoBack"/>
+      <w:bookmarkEnd w:id="0"/>
+      <w:r>
+        <w:t>17</w:t>
       </w:r>
       <w:r>
         <w:t>. Multiple Choice Game</w:t>
@@ -5899,14 +6012,27 @@
       <w:r>
         <w:t xml:space="preserve">Figure </w:t>
       </w:r>
-      <w:fldSimple w:instr=" SEQ Figure \* ARABIC ">
-        <w:r>
-          <w:rPr>
-            <w:noProof/>
-          </w:rPr>
-          <w:t>1</w:t>
-        </w:r>
-      </w:fldSimple>
+      <w:r>
+        <w:fldChar w:fldCharType="begin"/>
+      </w:r>
+      <w:r>
+        <w:instrText xml:space="preserve"> SEQ Figure \* ARABIC </w:instrText>
+      </w:r>
+      <w:r>
+        <w:fldChar w:fldCharType="separate"/>
+      </w:r>
+      <w:r>
+        <w:rPr>
+          <w:noProof/>
+        </w:rPr>
+        <w:t>1</w:t>
+      </w:r>
+      <w:r>
+        <w:rPr>
+          <w:noProof/>
+        </w:rPr>
+        <w:fldChar w:fldCharType="end"/>
+      </w:r>
       <w:r>
         <w:t xml:space="preserve"> </w:t>
       </w:r>
@@ -18881,6 +19007,7 @@
     <w:lsdException w:name="HTML Sample" w:semiHidden="1" w:unhideWhenUsed="1"/>
     <w:lsdException w:name="HTML Typewriter" w:semiHidden="1" w:unhideWhenUsed="1"/>
     <w:lsdException w:name="HTML Variable" w:semiHidden="1" w:unhideWhenUsed="1"/>
+    <w:lsdException w:name="Normal Table" w:semiHidden="1" w:unhideWhenUsed="1"/>
     <w:lsdException w:name="annotation subject" w:semiHidden="1" w:unhideWhenUsed="1"/>
     <w:lsdException w:name="No List" w:semiHidden="1" w:unhideWhenUsed="1"/>
     <w:lsdException w:name="Outline List 1" w:semiHidden="1" w:unhideWhenUsed="1"/>
@@ -18924,8 +19051,10 @@
     <w:lsdException w:name="Table Elegant" w:semiHidden="1" w:unhideWhenUsed="1"/>
     <w:lsdException w:name="Table Professional" w:semiHidden="1" w:unhideWhenUsed="1"/>
     <w:lsdException w:name="Table Subtle 1" w:semiHidden="1" w:unhideWhenUsed="1"/>
+    <w:lsdException w:name="Table Subtle 2" w:semiHidden="1" w:unhideWhenUsed="1"/>
     <w:lsdException w:name="Table Web 1" w:semiHidden="1" w:unhideWhenUsed="1"/>
     <w:lsdException w:name="Table Web 2" w:semiHidden="1" w:unhideWhenUsed="1"/>
+    <w:lsdException w:name="Table Web 3" w:semiHidden="1" w:unhideWhenUsed="1"/>
     <w:lsdException w:name="Balloon Text" w:semiHidden="1" w:unhideWhenUsed="1"/>
     <w:lsdException w:name="Table Grid" w:uiPriority="39"/>
     <w:lsdException w:name="Table Theme" w:semiHidden="1" w:unhideWhenUsed="1"/>
@@ -19597,7 +19726,7 @@
 </file>
 
 <file path=customXml/itemProps1.xml><?xml version="1.0" encoding="utf-8"?>
-<ds:datastoreItem xmlns:ds="http://schemas.openxmlformats.org/officeDocument/2006/customXml" ds:itemID="{4BAB1C00-03A5-4BA8-9FAF-F80D3E0905C3}">
+<ds:datastoreItem xmlns:ds="http://schemas.openxmlformats.org/officeDocument/2006/customXml" ds:itemID="{7B553FC4-300C-4373-B5D6-0D9C772522B4}">
   <ds:schemaRefs>
     <ds:schemaRef ds:uri="http://schemas.openxmlformats.org/officeDocument/2006/bibliography"/>
   </ds:schemaRefs>

</xml_diff>

<commit_message>
update doc and main.scss
</commit_message>
<xml_diff>
--- a/Document/Demo/CHAPTER 4 SOFTWARE DESIGN DESCRIPTION.docx
+++ b/Document/Demo/CHAPTER 4 SOFTWARE DESIGN DESCRIPTION.docx
@@ -1762,6 +1762,7 @@
         <w:outlineLvl w:val="1"/>
       </w:pPr>
       <w:r>
+        <w:lastRenderedPageBreak/>
         <w:t>4.</w:t>
       </w:r>
       <w:proofErr w:type="gramStart"/>
@@ -1775,21 +1776,12 @@
       <w:r>
         <w:rPr>
           <w:noProof/>
-          <w:lang w:eastAsia="en-US"/>
         </w:rPr>
         <w:drawing>
-          <wp:anchor distT="0" distB="0" distL="114300" distR="114300" simplePos="0" relativeHeight="251659264" behindDoc="0" locked="0" layoutInCell="1" allowOverlap="1" wp14:anchorId="0061424C" wp14:editId="55E3B428">
-            <wp:simplePos x="0" y="0"/>
-            <wp:positionH relativeFrom="column">
-              <wp:posOffset>0</wp:posOffset>
-            </wp:positionH>
-            <wp:positionV relativeFrom="paragraph">
-              <wp:posOffset>180975</wp:posOffset>
-            </wp:positionV>
-            <wp:extent cx="5934075" cy="5810250"/>
-            <wp:effectExtent l="0" t="0" r="9525" b="0"/>
-            <wp:wrapSquare wrapText="bothSides"/>
-            <wp:docPr id="2" name="Picture 2"/>
+          <wp:inline distT="0" distB="0" distL="0" distR="0" wp14:anchorId="19D52109" wp14:editId="61A03D7E">
+            <wp:extent cx="5943600" cy="8016875"/>
+            <wp:effectExtent l="0" t="0" r="0" b="3175"/>
+            <wp:docPr id="19" name="Picture 19"/>
             <wp:cNvGraphicFramePr>
               <a:graphicFrameLocks xmlns:a="http://schemas.openxmlformats.org/drawingml/2006/main" noChangeAspect="1"/>
             </wp:cNvGraphicFramePr>
@@ -1797,41 +1789,34 @@
               <a:graphicData uri="http://schemas.openxmlformats.org/drawingml/2006/picture">
                 <pic:pic xmlns:pic="http://schemas.openxmlformats.org/drawingml/2006/picture">
                   <pic:nvPicPr>
-                    <pic:cNvPr id="0" name="Picture 1"/>
-                    <pic:cNvPicPr>
-                      <a:picLocks noChangeAspect="1" noChangeArrowheads="1"/>
-                    </pic:cNvPicPr>
+                    <pic:cNvPr id="19" name="Admin Login.png"/>
+                    <pic:cNvPicPr/>
                   </pic:nvPicPr>
                   <pic:blipFill>
-                    <a:blip r:embed="rId22">
+                    <a:blip r:embed="rId22" cstate="print">
                       <a:extLst>
                         <a:ext uri="{28A0092B-C50C-407E-A947-70E740481C1C}">
                           <a14:useLocalDpi xmlns:a14="http://schemas.microsoft.com/office/drawing/2010/main" val="0"/>
                         </a:ext>
                       </a:extLst>
                     </a:blip>
-                    <a:srcRect/>
                     <a:stretch>
                       <a:fillRect/>
                     </a:stretch>
                   </pic:blipFill>
-                  <pic:spPr bwMode="auto">
+                  <pic:spPr>
                     <a:xfrm>
                       <a:off x="0" y="0"/>
-                      <a:ext cx="5934075" cy="5810250"/>
+                      <a:ext cx="5943600" cy="8016875"/>
                     </a:xfrm>
                     <a:prstGeom prst="rect">
                       <a:avLst/>
                     </a:prstGeom>
-                    <a:noFill/>
-                    <a:ln>
-                      <a:noFill/>
-                    </a:ln>
                   </pic:spPr>
                 </pic:pic>
               </a:graphicData>
             </a:graphic>
-          </wp:anchor>
+          </wp:inline>
         </w:drawing>
       </w:r>
     </w:p>
@@ -1840,22 +1825,6 @@
         <w:outlineLvl w:val="1"/>
       </w:pPr>
       <w:r>
-        <w:t>4.</w:t>
-      </w:r>
-      <w:proofErr w:type="gramStart"/>
-      <w:r>
-        <w:t>4.B.</w:t>
-      </w:r>
-      <w:proofErr w:type="gramEnd"/>
-      <w:r>
-        <w:t>2. Notification</w:t>
-      </w:r>
-    </w:p>
-    <w:p>
-      <w:pPr>
-        <w:outlineLvl w:val="1"/>
-      </w:pPr>
-      <w:r>
         <w:lastRenderedPageBreak/>
         <w:t>4.</w:t>
       </w:r>
@@ -1865,26 +1834,23 @@
       </w:r>
       <w:proofErr w:type="gramEnd"/>
       <w:r>
-        <w:t>3. Send Notification</w:t>
+        <w:t xml:space="preserve">2. </w:t>
+      </w:r>
+      <w:r>
+        <w:t xml:space="preserve">Add </w:t>
+      </w:r>
+      <w:r>
+        <w:t>Notification</w:t>
       </w:r>
       <w:r>
         <w:rPr>
           <w:noProof/>
-          <w:lang w:eastAsia="en-US"/>
         </w:rPr>
         <w:drawing>
-          <wp:anchor distT="0" distB="0" distL="114300" distR="114300" simplePos="0" relativeHeight="251658240" behindDoc="0" locked="0" layoutInCell="1" allowOverlap="1" wp14:anchorId="6E0EDBF7" wp14:editId="68658F5F">
-            <wp:simplePos x="0" y="0"/>
-            <wp:positionH relativeFrom="column">
-              <wp:posOffset>0</wp:posOffset>
-            </wp:positionH>
-            <wp:positionV relativeFrom="paragraph">
-              <wp:posOffset>180975</wp:posOffset>
-            </wp:positionV>
-            <wp:extent cx="5943600" cy="3286125"/>
-            <wp:effectExtent l="0" t="0" r="0" b="9525"/>
-            <wp:wrapSquare wrapText="bothSides"/>
-            <wp:docPr id="3" name="Picture 3"/>
+          <wp:inline distT="0" distB="0" distL="0" distR="0" wp14:anchorId="0AE78B42" wp14:editId="4C09A398">
+            <wp:extent cx="5943600" cy="6252210"/>
+            <wp:effectExtent l="0" t="0" r="0" b="0"/>
+            <wp:docPr id="28" name="Picture 28"/>
             <wp:cNvGraphicFramePr>
               <a:graphicFrameLocks xmlns:a="http://schemas.openxmlformats.org/drawingml/2006/main" noChangeAspect="1"/>
             </wp:cNvGraphicFramePr>
@@ -1892,10 +1858,8 @@
               <a:graphicData uri="http://schemas.openxmlformats.org/drawingml/2006/picture">
                 <pic:pic xmlns:pic="http://schemas.openxmlformats.org/drawingml/2006/picture">
                   <pic:nvPicPr>
-                    <pic:cNvPr id="0" name="Picture 2"/>
-                    <pic:cNvPicPr>
-                      <a:picLocks noChangeAspect="1" noChangeArrowheads="1"/>
-                    </pic:cNvPicPr>
+                    <pic:cNvPr id="28" name="Add Notification.png"/>
+                    <pic:cNvPicPr/>
                   </pic:nvPicPr>
                   <pic:blipFill>
                     <a:blip r:embed="rId23" cstate="print">
@@ -1905,28 +1869,23 @@
                         </a:ext>
                       </a:extLst>
                     </a:blip>
-                    <a:srcRect/>
                     <a:stretch>
                       <a:fillRect/>
                     </a:stretch>
                   </pic:blipFill>
-                  <pic:spPr bwMode="auto">
+                  <pic:spPr>
                     <a:xfrm>
                       <a:off x="0" y="0"/>
-                      <a:ext cx="5943600" cy="3286125"/>
+                      <a:ext cx="5943600" cy="6252210"/>
                     </a:xfrm>
                     <a:prstGeom prst="rect">
                       <a:avLst/>
                     </a:prstGeom>
-                    <a:noFill/>
-                    <a:ln>
-                      <a:noFill/>
-                    </a:ln>
                   </pic:spPr>
                 </pic:pic>
               </a:graphicData>
             </a:graphic>
-          </wp:anchor>
+          </wp:inline>
         </w:drawing>
       </w:r>
     </w:p>
@@ -1935,6 +1894,7 @@
         <w:outlineLvl w:val="1"/>
       </w:pPr>
       <w:r>
+        <w:lastRenderedPageBreak/>
         <w:t>4.</w:t>
       </w:r>
       <w:proofErr w:type="gramStart"/>
@@ -1943,18 +1903,17 @@
       </w:r>
       <w:proofErr w:type="gramEnd"/>
       <w:r>
-        <w:t>4. Delete Notification</w:t>
+        <w:t>3. Send Notification</w:t>
       </w:r>
       <w:r>
         <w:rPr>
           <w:noProof/>
-          <w:lang w:eastAsia="en-US"/>
         </w:rPr>
         <w:drawing>
-          <wp:inline distT="0" distB="0" distL="0" distR="0" wp14:anchorId="0527C6CE" wp14:editId="77092164">
-            <wp:extent cx="5924550" cy="2752725"/>
-            <wp:effectExtent l="0" t="0" r="0" b="9525"/>
-            <wp:docPr id="17" name="Picture 17"/>
+          <wp:inline distT="0" distB="0" distL="0" distR="0" wp14:anchorId="73AB9EBB" wp14:editId="02F0BDD4">
+            <wp:extent cx="5943600" cy="3858260"/>
+            <wp:effectExtent l="0" t="0" r="0" b="8890"/>
+            <wp:docPr id="29" name="Picture 29"/>
             <wp:cNvGraphicFramePr>
               <a:graphicFrameLocks xmlns:a="http://schemas.openxmlformats.org/drawingml/2006/main" noChangeAspect="1"/>
             </wp:cNvGraphicFramePr>
@@ -1962,10 +1921,8 @@
               <a:graphicData uri="http://schemas.openxmlformats.org/drawingml/2006/picture">
                 <pic:pic xmlns:pic="http://schemas.openxmlformats.org/drawingml/2006/picture">
                   <pic:nvPicPr>
-                    <pic:cNvPr id="0" name="Picture 3"/>
-                    <pic:cNvPicPr>
-                      <a:picLocks noChangeAspect="1" noChangeArrowheads="1"/>
-                    </pic:cNvPicPr>
+                    <pic:cNvPr id="29" name="Send Notificaiton.png"/>
+                    <pic:cNvPicPr/>
                   </pic:nvPicPr>
                   <pic:blipFill>
                     <a:blip r:embed="rId24" cstate="print">
@@ -1975,23 +1932,18 @@
                         </a:ext>
                       </a:extLst>
                     </a:blip>
-                    <a:srcRect/>
                     <a:stretch>
                       <a:fillRect/>
                     </a:stretch>
                   </pic:blipFill>
-                  <pic:spPr bwMode="auto">
+                  <pic:spPr>
                     <a:xfrm>
                       <a:off x="0" y="0"/>
-                      <a:ext cx="5924550" cy="2752725"/>
+                      <a:ext cx="5943600" cy="3858260"/>
                     </a:xfrm>
                     <a:prstGeom prst="rect">
                       <a:avLst/>
                     </a:prstGeom>
-                    <a:noFill/>
-                    <a:ln>
-                      <a:noFill/>
-                    </a:ln>
                   </pic:spPr>
                 </pic:pic>
               </a:graphicData>
@@ -2005,7 +1957,6 @@
         <w:outlineLvl w:val="1"/>
       </w:pPr>
       <w:r>
-        <w:lastRenderedPageBreak/>
         <w:t>4.</w:t>
       </w:r>
       <w:proofErr w:type="gramStart"/>
@@ -2014,18 +1965,17 @@
       </w:r>
       <w:proofErr w:type="gramEnd"/>
       <w:r>
-        <w:t>5. Edit Notification</w:t>
+        <w:t>4. Delete Notification</w:t>
       </w:r>
       <w:r>
         <w:rPr>
           <w:noProof/>
-          <w:lang w:eastAsia="en-US"/>
         </w:rPr>
         <w:drawing>
-          <wp:inline distT="0" distB="0" distL="0" distR="0" wp14:anchorId="55CD1319" wp14:editId="37628A1D">
-            <wp:extent cx="5924550" cy="3048000"/>
+          <wp:inline distT="0" distB="0" distL="0" distR="0" wp14:anchorId="29923A59" wp14:editId="0A143310">
+            <wp:extent cx="5943600" cy="3393440"/>
             <wp:effectExtent l="0" t="0" r="0" b="0"/>
-            <wp:docPr id="18" name="Picture 18"/>
+            <wp:docPr id="30" name="Picture 30"/>
             <wp:cNvGraphicFramePr>
               <a:graphicFrameLocks xmlns:a="http://schemas.openxmlformats.org/drawingml/2006/main" noChangeAspect="1"/>
             </wp:cNvGraphicFramePr>
@@ -2033,10 +1983,8 @@
               <a:graphicData uri="http://schemas.openxmlformats.org/drawingml/2006/picture">
                 <pic:pic xmlns:pic="http://schemas.openxmlformats.org/drawingml/2006/picture">
                   <pic:nvPicPr>
-                    <pic:cNvPr id="0" name="Picture 4"/>
-                    <pic:cNvPicPr>
-                      <a:picLocks noChangeAspect="1" noChangeArrowheads="1"/>
-                    </pic:cNvPicPr>
+                    <pic:cNvPr id="30" name="Delete Notification.png"/>
+                    <pic:cNvPicPr/>
                   </pic:nvPicPr>
                   <pic:blipFill>
                     <a:blip r:embed="rId25" cstate="print">
@@ -2046,23 +1994,18 @@
                         </a:ext>
                       </a:extLst>
                     </a:blip>
-                    <a:srcRect/>
                     <a:stretch>
                       <a:fillRect/>
                     </a:stretch>
                   </pic:blipFill>
-                  <pic:spPr bwMode="auto">
+                  <pic:spPr>
                     <a:xfrm>
                       <a:off x="0" y="0"/>
-                      <a:ext cx="5924550" cy="3048000"/>
+                      <a:ext cx="5943600" cy="3393440"/>
                     </a:xfrm>
                     <a:prstGeom prst="rect">
                       <a:avLst/>
                     </a:prstGeom>
-                    <a:noFill/>
-                    <a:ln>
-                      <a:noFill/>
-                    </a:ln>
                   </pic:spPr>
                 </pic:pic>
               </a:graphicData>
@@ -2076,6 +2019,7 @@
         <w:outlineLvl w:val="1"/>
       </w:pPr>
       <w:r>
+        <w:lastRenderedPageBreak/>
         <w:t>4.</w:t>
       </w:r>
       <w:proofErr w:type="gramStart"/>
@@ -2084,18 +2028,17 @@
       </w:r>
       <w:proofErr w:type="gramEnd"/>
       <w:r>
-        <w:t>6. Search Game</w:t>
+        <w:t>5. Edit Notification</w:t>
       </w:r>
       <w:r>
         <w:rPr>
           <w:noProof/>
-          <w:lang w:eastAsia="en-US"/>
         </w:rPr>
         <w:drawing>
-          <wp:inline distT="0" distB="0" distL="0" distR="0" wp14:anchorId="4CA8630A" wp14:editId="650B219D">
-            <wp:extent cx="5943600" cy="4105275"/>
-            <wp:effectExtent l="0" t="0" r="0" b="9525"/>
-            <wp:docPr id="46" name="Picture 46"/>
+          <wp:inline distT="0" distB="0" distL="0" distR="0" wp14:anchorId="7179786B" wp14:editId="48882DE0">
+            <wp:extent cx="5943600" cy="3973195"/>
+            <wp:effectExtent l="0" t="0" r="0" b="8255"/>
+            <wp:docPr id="31" name="Picture 31"/>
             <wp:cNvGraphicFramePr>
               <a:graphicFrameLocks xmlns:a="http://schemas.openxmlformats.org/drawingml/2006/main" noChangeAspect="1"/>
             </wp:cNvGraphicFramePr>
@@ -2103,36 +2046,29 @@
               <a:graphicData uri="http://schemas.openxmlformats.org/drawingml/2006/picture">
                 <pic:pic xmlns:pic="http://schemas.openxmlformats.org/drawingml/2006/picture">
                   <pic:nvPicPr>
-                    <pic:cNvPr id="0" name="Picture 5"/>
-                    <pic:cNvPicPr>
-                      <a:picLocks noChangeAspect="1" noChangeArrowheads="1"/>
-                    </pic:cNvPicPr>
+                    <pic:cNvPr id="31" name="Edit Notification.png"/>
+                    <pic:cNvPicPr/>
                   </pic:nvPicPr>
                   <pic:blipFill>
-                    <a:blip r:embed="rId26">
+                    <a:blip r:embed="rId26" cstate="print">
                       <a:extLst>
                         <a:ext uri="{28A0092B-C50C-407E-A947-70E740481C1C}">
                           <a14:useLocalDpi xmlns:a14="http://schemas.microsoft.com/office/drawing/2010/main" val="0"/>
                         </a:ext>
                       </a:extLst>
                     </a:blip>
-                    <a:srcRect/>
                     <a:stretch>
                       <a:fillRect/>
                     </a:stretch>
                   </pic:blipFill>
-                  <pic:spPr bwMode="auto">
+                  <pic:spPr>
                     <a:xfrm>
                       <a:off x="0" y="0"/>
-                      <a:ext cx="5943600" cy="4105275"/>
+                      <a:ext cx="5943600" cy="3973195"/>
                     </a:xfrm>
                     <a:prstGeom prst="rect">
                       <a:avLst/>
                     </a:prstGeom>
-                    <a:noFill/>
-                    <a:ln>
-                      <a:noFill/>
-                    </a:ln>
                   </pic:spPr>
                 </pic:pic>
               </a:graphicData>
@@ -2155,18 +2091,17 @@
       </w:r>
       <w:proofErr w:type="gramEnd"/>
       <w:r>
-        <w:t>7. Search Member</w:t>
+        <w:t>6. Search Game</w:t>
       </w:r>
       <w:r>
         <w:rPr>
           <w:noProof/>
-          <w:lang w:eastAsia="en-US"/>
         </w:rPr>
         <w:drawing>
-          <wp:inline distT="0" distB="0" distL="0" distR="0" wp14:anchorId="1EF593D3" wp14:editId="2EB96E99">
-            <wp:extent cx="5943600" cy="4105275"/>
-            <wp:effectExtent l="0" t="0" r="0" b="9525"/>
-            <wp:docPr id="47" name="Picture 47"/>
+          <wp:inline distT="0" distB="0" distL="0" distR="0" wp14:anchorId="179AFE57" wp14:editId="4686E46E">
+            <wp:extent cx="5943600" cy="6184265"/>
+            <wp:effectExtent l="0" t="0" r="0" b="6985"/>
+            <wp:docPr id="52" name="Picture 52"/>
             <wp:cNvGraphicFramePr>
               <a:graphicFrameLocks xmlns:a="http://schemas.openxmlformats.org/drawingml/2006/main" noChangeAspect="1"/>
             </wp:cNvGraphicFramePr>
@@ -2174,10 +2109,8 @@
               <a:graphicData uri="http://schemas.openxmlformats.org/drawingml/2006/picture">
                 <pic:pic xmlns:pic="http://schemas.openxmlformats.org/drawingml/2006/picture">
                   <pic:nvPicPr>
-                    <pic:cNvPr id="0" name="Picture 6"/>
-                    <pic:cNvPicPr>
-                      <a:picLocks noChangeAspect="1" noChangeArrowheads="1"/>
-                    </pic:cNvPicPr>
+                    <pic:cNvPr id="52" name="Admin Search Game.png"/>
+                    <pic:cNvPicPr/>
                   </pic:nvPicPr>
                   <pic:blipFill>
                     <a:blip r:embed="rId27">
@@ -2187,23 +2120,18 @@
                         </a:ext>
                       </a:extLst>
                     </a:blip>
-                    <a:srcRect/>
                     <a:stretch>
                       <a:fillRect/>
                     </a:stretch>
                   </pic:blipFill>
-                  <pic:spPr bwMode="auto">
+                  <pic:spPr>
                     <a:xfrm>
                       <a:off x="0" y="0"/>
-                      <a:ext cx="5943600" cy="4105275"/>
+                      <a:ext cx="5943600" cy="6184265"/>
                     </a:xfrm>
                     <a:prstGeom prst="rect">
                       <a:avLst/>
                     </a:prstGeom>
-                    <a:noFill/>
-                    <a:ln>
-                      <a:noFill/>
-                    </a:ln>
                   </pic:spPr>
                 </pic:pic>
               </a:graphicData>
@@ -2217,6 +2145,7 @@
         <w:outlineLvl w:val="1"/>
       </w:pPr>
       <w:r>
+        <w:lastRenderedPageBreak/>
         <w:t>4.</w:t>
       </w:r>
       <w:proofErr w:type="gramStart"/>
@@ -2225,18 +2154,17 @@
       </w:r>
       <w:proofErr w:type="gramEnd"/>
       <w:r>
-        <w:t>8. Block Manager</w:t>
+        <w:t>7. Search Member</w:t>
       </w:r>
       <w:r>
         <w:rPr>
           <w:noProof/>
-          <w:lang w:eastAsia="en-US"/>
         </w:rPr>
         <w:drawing>
-          <wp:inline distT="0" distB="0" distL="0" distR="0" wp14:anchorId="1C36F9B4" wp14:editId="5C0D0073">
-            <wp:extent cx="5943600" cy="2933700"/>
-            <wp:effectExtent l="0" t="0" r="0" b="0"/>
-            <wp:docPr id="48" name="Picture 48"/>
+          <wp:inline distT="0" distB="0" distL="0" distR="0" wp14:anchorId="661DA397" wp14:editId="54397D9B">
+            <wp:extent cx="5943600" cy="6969760"/>
+            <wp:effectExtent l="0" t="0" r="0" b="2540"/>
+            <wp:docPr id="56" name="Picture 56"/>
             <wp:cNvGraphicFramePr>
               <a:graphicFrameLocks xmlns:a="http://schemas.openxmlformats.org/drawingml/2006/main" noChangeAspect="1"/>
             </wp:cNvGraphicFramePr>
@@ -2244,10 +2172,8 @@
               <a:graphicData uri="http://schemas.openxmlformats.org/drawingml/2006/picture">
                 <pic:pic xmlns:pic="http://schemas.openxmlformats.org/drawingml/2006/picture">
                   <pic:nvPicPr>
-                    <pic:cNvPr id="0" name="Picture 7"/>
-                    <pic:cNvPicPr>
-                      <a:picLocks noChangeAspect="1" noChangeArrowheads="1"/>
-                    </pic:cNvPicPr>
+                    <pic:cNvPr id="56" name="Admin Search Member.png"/>
+                    <pic:cNvPicPr/>
                   </pic:nvPicPr>
                   <pic:blipFill>
                     <a:blip r:embed="rId28" cstate="print">
@@ -2257,23 +2183,18 @@
                         </a:ext>
                       </a:extLst>
                     </a:blip>
-                    <a:srcRect/>
                     <a:stretch>
                       <a:fillRect/>
                     </a:stretch>
                   </pic:blipFill>
-                  <pic:spPr bwMode="auto">
+                  <pic:spPr>
                     <a:xfrm>
                       <a:off x="0" y="0"/>
-                      <a:ext cx="5943600" cy="2933700"/>
+                      <a:ext cx="5943600" cy="6969760"/>
                     </a:xfrm>
                     <a:prstGeom prst="rect">
                       <a:avLst/>
                     </a:prstGeom>
-                    <a:noFill/>
-                    <a:ln>
-                      <a:noFill/>
-                    </a:ln>
                   </pic:spPr>
                 </pic:pic>
               </a:graphicData>
@@ -2296,18 +2217,17 @@
       </w:r>
       <w:proofErr w:type="gramEnd"/>
       <w:r>
-        <w:t>9. Unblock Manager</w:t>
+        <w:t>8. Block Manager</w:t>
       </w:r>
       <w:r>
         <w:rPr>
           <w:noProof/>
-          <w:lang w:eastAsia="en-US"/>
         </w:rPr>
         <w:drawing>
-          <wp:inline distT="0" distB="0" distL="0" distR="0" wp14:anchorId="61620237" wp14:editId="2E7B7408">
-            <wp:extent cx="5943600" cy="3038475"/>
-            <wp:effectExtent l="0" t="0" r="0" b="9525"/>
-            <wp:docPr id="49" name="Picture 49"/>
+          <wp:inline distT="0" distB="0" distL="0" distR="0" wp14:anchorId="0EC26E66" wp14:editId="18B845FE">
+            <wp:extent cx="5943600" cy="3613785"/>
+            <wp:effectExtent l="0" t="0" r="0" b="5715"/>
+            <wp:docPr id="75" name="Picture 75"/>
             <wp:cNvGraphicFramePr>
               <a:graphicFrameLocks xmlns:a="http://schemas.openxmlformats.org/drawingml/2006/main" noChangeAspect="1"/>
             </wp:cNvGraphicFramePr>
@@ -2315,10 +2235,8 @@
               <a:graphicData uri="http://schemas.openxmlformats.org/drawingml/2006/picture">
                 <pic:pic xmlns:pic="http://schemas.openxmlformats.org/drawingml/2006/picture">
                   <pic:nvPicPr>
-                    <pic:cNvPr id="0" name="Picture 8"/>
-                    <pic:cNvPicPr>
-                      <a:picLocks noChangeAspect="1" noChangeArrowheads="1"/>
-                    </pic:cNvPicPr>
+                    <pic:cNvPr id="75" name="Block Manager.png"/>
+                    <pic:cNvPicPr/>
                   </pic:nvPicPr>
                   <pic:blipFill>
                     <a:blip r:embed="rId29" cstate="print">
@@ -2328,23 +2246,18 @@
                         </a:ext>
                       </a:extLst>
                     </a:blip>
-                    <a:srcRect/>
                     <a:stretch>
                       <a:fillRect/>
                     </a:stretch>
                   </pic:blipFill>
-                  <pic:spPr bwMode="auto">
+                  <pic:spPr>
                     <a:xfrm>
                       <a:off x="0" y="0"/>
-                      <a:ext cx="5943600" cy="3038475"/>
+                      <a:ext cx="5943600" cy="3613785"/>
                     </a:xfrm>
                     <a:prstGeom prst="rect">
                       <a:avLst/>
                     </a:prstGeom>
-                    <a:noFill/>
-                    <a:ln>
-                      <a:noFill/>
-                    </a:ln>
                   </pic:spPr>
                 </pic:pic>
               </a:graphicData>
@@ -2366,18 +2279,17 @@
       </w:r>
       <w:proofErr w:type="gramEnd"/>
       <w:r>
-        <w:t>10. Change Gift</w:t>
+        <w:t>9. Unblock Manager</w:t>
       </w:r>
       <w:r>
         <w:rPr>
           <w:noProof/>
-          <w:lang w:eastAsia="en-US"/>
         </w:rPr>
         <w:drawing>
-          <wp:inline distT="0" distB="0" distL="0" distR="0" wp14:anchorId="55380F8E" wp14:editId="5A6E585C">
-            <wp:extent cx="5943600" cy="3048000"/>
-            <wp:effectExtent l="0" t="0" r="0" b="0"/>
-            <wp:docPr id="50" name="Picture 50"/>
+          <wp:inline distT="0" distB="0" distL="0" distR="0" wp14:anchorId="47EAC281" wp14:editId="2F3CA4AA">
+            <wp:extent cx="5943600" cy="3827780"/>
+            <wp:effectExtent l="0" t="0" r="0" b="1270"/>
+            <wp:docPr id="76" name="Picture 76"/>
             <wp:cNvGraphicFramePr>
               <a:graphicFrameLocks xmlns:a="http://schemas.openxmlformats.org/drawingml/2006/main" noChangeAspect="1"/>
             </wp:cNvGraphicFramePr>
@@ -2385,10 +2297,8 @@
               <a:graphicData uri="http://schemas.openxmlformats.org/drawingml/2006/picture">
                 <pic:pic xmlns:pic="http://schemas.openxmlformats.org/drawingml/2006/picture">
                   <pic:nvPicPr>
-                    <pic:cNvPr id="0" name="Picture 9"/>
-                    <pic:cNvPicPr>
-                      <a:picLocks noChangeAspect="1" noChangeArrowheads="1"/>
-                    </pic:cNvPicPr>
+                    <pic:cNvPr id="76" name="Unblock Manager.png"/>
+                    <pic:cNvPicPr/>
                   </pic:nvPicPr>
                   <pic:blipFill>
                     <a:blip r:embed="rId30" cstate="print">
@@ -2398,23 +2308,18 @@
                         </a:ext>
                       </a:extLst>
                     </a:blip>
-                    <a:srcRect/>
                     <a:stretch>
                       <a:fillRect/>
                     </a:stretch>
                   </pic:blipFill>
-                  <pic:spPr bwMode="auto">
+                  <pic:spPr>
                     <a:xfrm>
                       <a:off x="0" y="0"/>
-                      <a:ext cx="5943600" cy="3048000"/>
+                      <a:ext cx="5943600" cy="3827780"/>
                     </a:xfrm>
                     <a:prstGeom prst="rect">
                       <a:avLst/>
                     </a:prstGeom>
-                    <a:noFill/>
-                    <a:ln>
-                      <a:noFill/>
-                    </a:ln>
                   </pic:spPr>
                 </pic:pic>
               </a:graphicData>
@@ -2437,18 +2342,17 @@
       </w:r>
       <w:proofErr w:type="gramEnd"/>
       <w:r>
-        <w:t>11. History</w:t>
+        <w:t>10. Change Gift</w:t>
       </w:r>
       <w:r>
         <w:rPr>
           <w:noProof/>
-          <w:lang w:eastAsia="en-US"/>
         </w:rPr>
         <w:drawing>
-          <wp:inline distT="0" distB="0" distL="0" distR="0" wp14:anchorId="5FFBD8C6" wp14:editId="354E8671">
-            <wp:extent cx="5924550" cy="1676400"/>
+          <wp:inline distT="0" distB="0" distL="0" distR="0" wp14:anchorId="41BF182B" wp14:editId="09FEB51C">
+            <wp:extent cx="5943600" cy="4328160"/>
             <wp:effectExtent l="0" t="0" r="0" b="0"/>
-            <wp:docPr id="51" name="Picture 51"/>
+            <wp:docPr id="77" name="Picture 77"/>
             <wp:cNvGraphicFramePr>
               <a:graphicFrameLocks xmlns:a="http://schemas.openxmlformats.org/drawingml/2006/main" noChangeAspect="1"/>
             </wp:cNvGraphicFramePr>
@@ -2456,10 +2360,8 @@
               <a:graphicData uri="http://schemas.openxmlformats.org/drawingml/2006/picture">
                 <pic:pic xmlns:pic="http://schemas.openxmlformats.org/drawingml/2006/picture">
                   <pic:nvPicPr>
-                    <pic:cNvPr id="0" name="Picture 10"/>
-                    <pic:cNvPicPr>
-                      <a:picLocks noChangeAspect="1" noChangeArrowheads="1"/>
-                    </pic:cNvPicPr>
+                    <pic:cNvPr id="77" name="Gift.png"/>
+                    <pic:cNvPicPr/>
                   </pic:nvPicPr>
                   <pic:blipFill>
                     <a:blip r:embed="rId31" cstate="print">
@@ -2469,23 +2371,18 @@
                         </a:ext>
                       </a:extLst>
                     </a:blip>
-                    <a:srcRect/>
                     <a:stretch>
                       <a:fillRect/>
                     </a:stretch>
                   </pic:blipFill>
-                  <pic:spPr bwMode="auto">
+                  <pic:spPr>
                     <a:xfrm>
                       <a:off x="0" y="0"/>
-                      <a:ext cx="5924550" cy="1676400"/>
+                      <a:ext cx="5943600" cy="4328160"/>
                     </a:xfrm>
                     <a:prstGeom prst="rect">
                       <a:avLst/>
                     </a:prstGeom>
-                    <a:noFill/>
-                    <a:ln>
-                      <a:noFill/>
-                    </a:ln>
                   </pic:spPr>
                 </pic:pic>
               </a:graphicData>
@@ -2507,18 +2404,17 @@
       </w:r>
       <w:proofErr w:type="gramEnd"/>
       <w:r>
-        <w:t>12. Create Game</w:t>
+        <w:t>11. History</w:t>
       </w:r>
       <w:r>
         <w:rPr>
           <w:noProof/>
-          <w:lang w:eastAsia="en-US"/>
         </w:rPr>
         <w:drawing>
-          <wp:inline distT="0" distB="0" distL="0" distR="0" wp14:anchorId="25B57B5C" wp14:editId="2EE3C918">
-            <wp:extent cx="5943600" cy="3507105"/>
+          <wp:inline distT="0" distB="0" distL="0" distR="0" wp14:anchorId="686EB4F3" wp14:editId="494C34C9">
+            <wp:extent cx="5943600" cy="2991485"/>
             <wp:effectExtent l="0" t="0" r="0" b="0"/>
-            <wp:docPr id="74" name="Picture 74"/>
+            <wp:docPr id="78" name="Picture 78"/>
             <wp:cNvGraphicFramePr>
               <a:graphicFrameLocks xmlns:a="http://schemas.openxmlformats.org/drawingml/2006/main" noChangeAspect="1"/>
             </wp:cNvGraphicFramePr>
@@ -2526,7 +2422,7 @@
               <a:graphicData uri="http://schemas.openxmlformats.org/drawingml/2006/picture">
                 <pic:pic xmlns:pic="http://schemas.openxmlformats.org/drawingml/2006/picture">
                   <pic:nvPicPr>
-                    <pic:cNvPr id="74" name="Create Game.png"/>
+                    <pic:cNvPr id="78" name="History.png"/>
                     <pic:cNvPicPr/>
                   </pic:nvPicPr>
                   <pic:blipFill>
@@ -2544,7 +2440,7 @@
                   <pic:spPr>
                     <a:xfrm>
                       <a:off x="0" y="0"/>
-                      <a:ext cx="5943600" cy="3507105"/>
+                      <a:ext cx="5943600" cy="2991485"/>
                     </a:xfrm>
                     <a:prstGeom prst="rect">
                       <a:avLst/>
@@ -2562,6 +2458,22 @@
         <w:outlineLvl w:val="1"/>
       </w:pPr>
       <w:r>
+        <w:t>4.</w:t>
+      </w:r>
+      <w:proofErr w:type="gramStart"/>
+      <w:r>
+        <w:t>4.B.</w:t>
+      </w:r>
+      <w:proofErr w:type="gramEnd"/>
+      <w:r>
+        <w:t>12. Create Game</w:t>
+      </w:r>
+    </w:p>
+    <w:p>
+      <w:pPr>
+        <w:outlineLvl w:val="1"/>
+      </w:pPr>
+      <w:r>
         <w:lastRenderedPageBreak/>
         <w:t>4.</w:t>
       </w:r>
@@ -2576,13 +2488,12 @@
       <w:r>
         <w:rPr>
           <w:noProof/>
-          <w:lang w:eastAsia="en-US"/>
         </w:rPr>
         <w:drawing>
-          <wp:inline distT="0" distB="0" distL="0" distR="0" wp14:anchorId="7E2A515E" wp14:editId="3AF193BD">
-            <wp:extent cx="5924550" cy="4733925"/>
-            <wp:effectExtent l="0" t="0" r="0" b="9525"/>
-            <wp:docPr id="53" name="Picture 53"/>
+          <wp:inline distT="0" distB="0" distL="0" distR="0" wp14:anchorId="0C93D6C6" wp14:editId="4DAD1C5D">
+            <wp:extent cx="5943600" cy="7332980"/>
+            <wp:effectExtent l="0" t="0" r="0" b="1270"/>
+            <wp:docPr id="79" name="Picture 79"/>
             <wp:cNvGraphicFramePr>
               <a:graphicFrameLocks xmlns:a="http://schemas.openxmlformats.org/drawingml/2006/main" noChangeAspect="1"/>
             </wp:cNvGraphicFramePr>
@@ -2590,10 +2501,8 @@
               <a:graphicData uri="http://schemas.openxmlformats.org/drawingml/2006/picture">
                 <pic:pic xmlns:pic="http://schemas.openxmlformats.org/drawingml/2006/picture">
                   <pic:nvPicPr>
-                    <pic:cNvPr id="0" name="Picture 12"/>
-                    <pic:cNvPicPr>
-                      <a:picLocks noChangeAspect="1" noChangeArrowheads="1"/>
-                    </pic:cNvPicPr>
+                    <pic:cNvPr id="79" name="Edit Info.png"/>
+                    <pic:cNvPicPr/>
                   </pic:nvPicPr>
                   <pic:blipFill>
                     <a:blip r:embed="rId33" cstate="print">
@@ -2603,23 +2512,18 @@
                         </a:ext>
                       </a:extLst>
                     </a:blip>
-                    <a:srcRect/>
                     <a:stretch>
                       <a:fillRect/>
                     </a:stretch>
                   </pic:blipFill>
-                  <pic:spPr bwMode="auto">
+                  <pic:spPr>
                     <a:xfrm>
                       <a:off x="0" y="0"/>
-                      <a:ext cx="5924550" cy="4733925"/>
+                      <a:ext cx="5943600" cy="7332980"/>
                     </a:xfrm>
                     <a:prstGeom prst="rect">
                       <a:avLst/>
                     </a:prstGeom>
-                    <a:noFill/>
-                    <a:ln>
-                      <a:noFill/>
-                    </a:ln>
                   </pic:spPr>
                 </pic:pic>
               </a:graphicData>
@@ -2647,13 +2551,12 @@
       <w:r>
         <w:rPr>
           <w:noProof/>
-          <w:lang w:eastAsia="en-US"/>
         </w:rPr>
         <w:drawing>
-          <wp:inline distT="0" distB="0" distL="0" distR="0" wp14:anchorId="49DB5B58" wp14:editId="0085FE13">
-            <wp:extent cx="5924550" cy="4219575"/>
-            <wp:effectExtent l="0" t="0" r="0" b="9525"/>
-            <wp:docPr id="54" name="Picture 54"/>
+          <wp:inline distT="0" distB="0" distL="0" distR="0" wp14:anchorId="21721C8E" wp14:editId="243B8BEC">
+            <wp:extent cx="5943600" cy="3018790"/>
+            <wp:effectExtent l="0" t="0" r="0" b="0"/>
+            <wp:docPr id="80" name="Picture 80"/>
             <wp:cNvGraphicFramePr>
               <a:graphicFrameLocks xmlns:a="http://schemas.openxmlformats.org/drawingml/2006/main" noChangeAspect="1"/>
             </wp:cNvGraphicFramePr>
@@ -2661,10 +2564,8 @@
               <a:graphicData uri="http://schemas.openxmlformats.org/drawingml/2006/picture">
                 <pic:pic xmlns:pic="http://schemas.openxmlformats.org/drawingml/2006/picture">
                   <pic:nvPicPr>
-                    <pic:cNvPr id="0" name="Picture 13"/>
-                    <pic:cNvPicPr>
-                      <a:picLocks noChangeAspect="1" noChangeArrowheads="1"/>
-                    </pic:cNvPicPr>
+                    <pic:cNvPr id="80" name="View Info.png"/>
+                    <pic:cNvPicPr/>
                   </pic:nvPicPr>
                   <pic:blipFill>
                     <a:blip r:embed="rId34" cstate="print">
@@ -2674,23 +2575,18 @@
                         </a:ext>
                       </a:extLst>
                     </a:blip>
-                    <a:srcRect/>
                     <a:stretch>
                       <a:fillRect/>
                     </a:stretch>
                   </pic:blipFill>
-                  <pic:spPr bwMode="auto">
+                  <pic:spPr>
                     <a:xfrm>
                       <a:off x="0" y="0"/>
-                      <a:ext cx="5924550" cy="4219575"/>
+                      <a:ext cx="5943600" cy="3018790"/>
                     </a:xfrm>
                     <a:prstGeom prst="rect">
                       <a:avLst/>
                     </a:prstGeom>
-                    <a:noFill/>
-                    <a:ln>
-                      <a:noFill/>
-                    </a:ln>
                   </pic:spPr>
                 </pic:pic>
               </a:graphicData>
@@ -2714,16 +2610,16 @@
       <w:r>
         <w:t>15. Change Password</w:t>
       </w:r>
+      <w:bookmarkStart w:id="0" w:name="_GoBack"/>
       <w:r>
         <w:rPr>
           <w:noProof/>
-          <w:lang w:eastAsia="en-US"/>
         </w:rPr>
         <w:drawing>
-          <wp:inline distT="0" distB="0" distL="0" distR="0" wp14:anchorId="7BE0CEAD" wp14:editId="1F3EE889">
-            <wp:extent cx="5943600" cy="3209925"/>
-            <wp:effectExtent l="0" t="0" r="0" b="9525"/>
-            <wp:docPr id="55" name="Picture 55"/>
+          <wp:inline distT="0" distB="0" distL="0" distR="0" wp14:anchorId="214F1C5D" wp14:editId="21984693">
+            <wp:extent cx="5943600" cy="4442460"/>
+            <wp:effectExtent l="0" t="0" r="0" b="0"/>
+            <wp:docPr id="81" name="Picture 81"/>
             <wp:cNvGraphicFramePr>
               <a:graphicFrameLocks xmlns:a="http://schemas.openxmlformats.org/drawingml/2006/main" noChangeAspect="1"/>
             </wp:cNvGraphicFramePr>
@@ -2731,10 +2627,8 @@
               <a:graphicData uri="http://schemas.openxmlformats.org/drawingml/2006/picture">
                 <pic:pic xmlns:pic="http://schemas.openxmlformats.org/drawingml/2006/picture">
                   <pic:nvPicPr>
-                    <pic:cNvPr id="0" name="Picture 14"/>
-                    <pic:cNvPicPr>
-                      <a:picLocks noChangeAspect="1" noChangeArrowheads="1"/>
-                    </pic:cNvPicPr>
+                    <pic:cNvPr id="81" name="Change Password.png"/>
+                    <pic:cNvPicPr/>
                   </pic:nvPicPr>
                   <pic:blipFill>
                     <a:blip r:embed="rId35" cstate="print">
@@ -2744,23 +2638,18 @@
                         </a:ext>
                       </a:extLst>
                     </a:blip>
-                    <a:srcRect/>
                     <a:stretch>
                       <a:fillRect/>
                     </a:stretch>
                   </pic:blipFill>
-                  <pic:spPr bwMode="auto">
+                  <pic:spPr>
                     <a:xfrm>
                       <a:off x="0" y="0"/>
-                      <a:ext cx="5943600" cy="3209925"/>
+                      <a:ext cx="5943600" cy="4442460"/>
                     </a:xfrm>
                     <a:prstGeom prst="rect">
                       <a:avLst/>
                     </a:prstGeom>
-                    <a:noFill/>
-                    <a:ln>
-                      <a:noFill/>
-                    </a:ln>
                   </pic:spPr>
                 </pic:pic>
               </a:graphicData>
@@ -2768,6 +2657,7 @@
           </wp:inline>
         </w:drawing>
       </w:r>
+      <w:bookmarkEnd w:id="0"/>
     </w:p>
     <w:p>
       <w:pPr>
@@ -7572,7 +7462,6 @@
       <w:r>
         <w:t>10. Change Gift</w:t>
       </w:r>
-      <w:bookmarkStart w:id="0" w:name="_GoBack"/>
       <w:r>
         <w:rPr>
           <w:noProof/>
@@ -7619,7 +7508,6 @@
           </wp:inline>
         </w:drawing>
       </w:r>
-      <w:bookmarkEnd w:id="0"/>
     </w:p>
     <w:p/>
     <w:p>
@@ -7657,14 +7545,27 @@
       <w:r>
         <w:t xml:space="preserve">Figure </w:t>
       </w:r>
-      <w:fldSimple w:instr=" SEQ Figure \* ARABIC ">
-        <w:r>
-          <w:rPr>
-            <w:noProof/>
-          </w:rPr>
-          <w:t>1</w:t>
-        </w:r>
-      </w:fldSimple>
+      <w:r>
+        <w:fldChar w:fldCharType="begin"/>
+      </w:r>
+      <w:r>
+        <w:instrText xml:space="preserve"> SEQ Figure \* ARABIC </w:instrText>
+      </w:r>
+      <w:r>
+        <w:fldChar w:fldCharType="separate"/>
+      </w:r>
+      <w:r>
+        <w:rPr>
+          <w:noProof/>
+        </w:rPr>
+        <w:t>1</w:t>
+      </w:r>
+      <w:r>
+        <w:rPr>
+          <w:noProof/>
+        </w:rPr>
+        <w:fldChar w:fldCharType="end"/>
+      </w:r>
       <w:r>
         <w:t xml:space="preserve"> </w:t>
       </w:r>
@@ -20913,6 +20814,7 @@
   <w:style w:type="paragraph" w:default="1" w:styleId="Normal">
     <w:name w:val="Normal"/>
     <w:qFormat/>
+    <w:rsid w:val="00783BF4"/>
   </w:style>
   <w:style w:type="paragraph" w:styleId="Heading1">
     <w:name w:val="heading 1"/>
@@ -20921,19 +20823,64 @@
     <w:link w:val="Heading1Char"/>
     <w:uiPriority w:val="9"/>
     <w:qFormat/>
-    <w:rsid w:val="009839F0"/>
+    <w:rsid w:val="00783BF4"/>
     <w:pPr>
       <w:keepNext/>
       <w:keepLines/>
-      <w:spacing w:before="240" w:after="0" w:line="360" w:lineRule="auto"/>
+      <w:spacing w:before="400" w:after="40" w:line="240" w:lineRule="auto"/>
       <w:outlineLvl w:val="0"/>
     </w:pPr>
     <w:rPr>
-      <w:rFonts w:ascii="Cambria" w:eastAsiaTheme="majorEastAsia" w:hAnsi="Cambria" w:cstheme="majorBidi"/>
-      <w:b/>
+      <w:rFonts w:asciiTheme="majorHAnsi" w:eastAsiaTheme="majorEastAsia" w:hAnsiTheme="majorHAnsi" w:cstheme="majorBidi"/>
+      <w:color w:val="1F3864" w:themeColor="accent1" w:themeShade="80"/>
+      <w:sz w:val="36"/>
+      <w:szCs w:val="36"/>
+    </w:rPr>
+  </w:style>
+  <w:style w:type="paragraph" w:styleId="Heading2">
+    <w:name w:val="heading 2"/>
+    <w:basedOn w:val="Normal"/>
+    <w:next w:val="Normal"/>
+    <w:link w:val="Heading2Char"/>
+    <w:uiPriority w:val="9"/>
+    <w:semiHidden/>
+    <w:unhideWhenUsed/>
+    <w:qFormat/>
+    <w:rsid w:val="00783BF4"/>
+    <w:pPr>
+      <w:keepNext/>
+      <w:keepLines/>
+      <w:spacing w:before="40" w:after="0" w:line="240" w:lineRule="auto"/>
+      <w:outlineLvl w:val="1"/>
+    </w:pPr>
+    <w:rPr>
+      <w:rFonts w:asciiTheme="majorHAnsi" w:eastAsiaTheme="majorEastAsia" w:hAnsiTheme="majorHAnsi" w:cstheme="majorBidi"/>
       <w:color w:val="2F5496" w:themeColor="accent1" w:themeShade="BF"/>
-      <w:sz w:val="36"/>
+      <w:sz w:val="32"/>
       <w:szCs w:val="32"/>
+    </w:rPr>
+  </w:style>
+  <w:style w:type="paragraph" w:styleId="Heading3">
+    <w:name w:val="heading 3"/>
+    <w:basedOn w:val="Normal"/>
+    <w:next w:val="Normal"/>
+    <w:link w:val="Heading3Char"/>
+    <w:uiPriority w:val="9"/>
+    <w:semiHidden/>
+    <w:unhideWhenUsed/>
+    <w:qFormat/>
+    <w:rsid w:val="00783BF4"/>
+    <w:pPr>
+      <w:keepNext/>
+      <w:keepLines/>
+      <w:spacing w:before="40" w:after="0" w:line="240" w:lineRule="auto"/>
+      <w:outlineLvl w:val="2"/>
+    </w:pPr>
+    <w:rPr>
+      <w:rFonts w:asciiTheme="majorHAnsi" w:eastAsiaTheme="majorEastAsia" w:hAnsiTheme="majorHAnsi" w:cstheme="majorBidi"/>
+      <w:color w:val="2F5496" w:themeColor="accent1" w:themeShade="BF"/>
+      <w:sz w:val="28"/>
+      <w:szCs w:val="28"/>
     </w:rPr>
   </w:style>
   <w:style w:type="paragraph" w:styleId="Heading4">
@@ -20945,7 +20892,7 @@
     <w:semiHidden/>
     <w:unhideWhenUsed/>
     <w:qFormat/>
-    <w:rsid w:val="00AD3928"/>
+    <w:rsid w:val="00783BF4"/>
     <w:pPr>
       <w:keepNext/>
       <w:keepLines/>
@@ -20954,9 +20901,126 @@
     </w:pPr>
     <w:rPr>
       <w:rFonts w:asciiTheme="majorHAnsi" w:eastAsiaTheme="majorEastAsia" w:hAnsiTheme="majorHAnsi" w:cstheme="majorBidi"/>
+      <w:color w:val="2F5496" w:themeColor="accent1" w:themeShade="BF"/>
+      <w:sz w:val="24"/>
+      <w:szCs w:val="24"/>
+    </w:rPr>
+  </w:style>
+  <w:style w:type="paragraph" w:styleId="Heading5">
+    <w:name w:val="heading 5"/>
+    <w:basedOn w:val="Normal"/>
+    <w:next w:val="Normal"/>
+    <w:link w:val="Heading5Char"/>
+    <w:uiPriority w:val="9"/>
+    <w:semiHidden/>
+    <w:unhideWhenUsed/>
+    <w:qFormat/>
+    <w:rsid w:val="00783BF4"/>
+    <w:pPr>
+      <w:keepNext/>
+      <w:keepLines/>
+      <w:spacing w:before="40" w:after="0"/>
+      <w:outlineLvl w:val="4"/>
+    </w:pPr>
+    <w:rPr>
+      <w:rFonts w:asciiTheme="majorHAnsi" w:eastAsiaTheme="majorEastAsia" w:hAnsiTheme="majorHAnsi" w:cstheme="majorBidi"/>
+      <w:caps/>
+      <w:color w:val="2F5496" w:themeColor="accent1" w:themeShade="BF"/>
+    </w:rPr>
+  </w:style>
+  <w:style w:type="paragraph" w:styleId="Heading6">
+    <w:name w:val="heading 6"/>
+    <w:basedOn w:val="Normal"/>
+    <w:next w:val="Normal"/>
+    <w:link w:val="Heading6Char"/>
+    <w:uiPriority w:val="9"/>
+    <w:semiHidden/>
+    <w:unhideWhenUsed/>
+    <w:qFormat/>
+    <w:rsid w:val="00783BF4"/>
+    <w:pPr>
+      <w:keepNext/>
+      <w:keepLines/>
+      <w:spacing w:before="40" w:after="0"/>
+      <w:outlineLvl w:val="5"/>
+    </w:pPr>
+    <w:rPr>
+      <w:rFonts w:asciiTheme="majorHAnsi" w:eastAsiaTheme="majorEastAsia" w:hAnsiTheme="majorHAnsi" w:cstheme="majorBidi"/>
       <w:i/>
       <w:iCs/>
-      <w:color w:val="2F5496" w:themeColor="accent1" w:themeShade="BF"/>
+      <w:caps/>
+      <w:color w:val="1F3864" w:themeColor="accent1" w:themeShade="80"/>
+    </w:rPr>
+  </w:style>
+  <w:style w:type="paragraph" w:styleId="Heading7">
+    <w:name w:val="heading 7"/>
+    <w:basedOn w:val="Normal"/>
+    <w:next w:val="Normal"/>
+    <w:link w:val="Heading7Char"/>
+    <w:uiPriority w:val="9"/>
+    <w:semiHidden/>
+    <w:unhideWhenUsed/>
+    <w:qFormat/>
+    <w:rsid w:val="00783BF4"/>
+    <w:pPr>
+      <w:keepNext/>
+      <w:keepLines/>
+      <w:spacing w:before="40" w:after="0"/>
+      <w:outlineLvl w:val="6"/>
+    </w:pPr>
+    <w:rPr>
+      <w:rFonts w:asciiTheme="majorHAnsi" w:eastAsiaTheme="majorEastAsia" w:hAnsiTheme="majorHAnsi" w:cstheme="majorBidi"/>
+      <w:b/>
+      <w:bCs/>
+      <w:color w:val="1F3864" w:themeColor="accent1" w:themeShade="80"/>
+    </w:rPr>
+  </w:style>
+  <w:style w:type="paragraph" w:styleId="Heading8">
+    <w:name w:val="heading 8"/>
+    <w:basedOn w:val="Normal"/>
+    <w:next w:val="Normal"/>
+    <w:link w:val="Heading8Char"/>
+    <w:uiPriority w:val="9"/>
+    <w:semiHidden/>
+    <w:unhideWhenUsed/>
+    <w:qFormat/>
+    <w:rsid w:val="00783BF4"/>
+    <w:pPr>
+      <w:keepNext/>
+      <w:keepLines/>
+      <w:spacing w:before="40" w:after="0"/>
+      <w:outlineLvl w:val="7"/>
+    </w:pPr>
+    <w:rPr>
+      <w:rFonts w:asciiTheme="majorHAnsi" w:eastAsiaTheme="majorEastAsia" w:hAnsiTheme="majorHAnsi" w:cstheme="majorBidi"/>
+      <w:b/>
+      <w:bCs/>
+      <w:i/>
+      <w:iCs/>
+      <w:color w:val="1F3864" w:themeColor="accent1" w:themeShade="80"/>
+    </w:rPr>
+  </w:style>
+  <w:style w:type="paragraph" w:styleId="Heading9">
+    <w:name w:val="heading 9"/>
+    <w:basedOn w:val="Normal"/>
+    <w:next w:val="Normal"/>
+    <w:link w:val="Heading9Char"/>
+    <w:uiPriority w:val="9"/>
+    <w:semiHidden/>
+    <w:unhideWhenUsed/>
+    <w:qFormat/>
+    <w:rsid w:val="00783BF4"/>
+    <w:pPr>
+      <w:keepNext/>
+      <w:keepLines/>
+      <w:spacing w:before="40" w:after="0"/>
+      <w:outlineLvl w:val="8"/>
+    </w:pPr>
+    <w:rPr>
+      <w:rFonts w:asciiTheme="majorHAnsi" w:eastAsiaTheme="majorEastAsia" w:hAnsiTheme="majorHAnsi" w:cstheme="majorBidi"/>
+      <w:i/>
+      <w:iCs/>
+      <w:color w:val="1F3864" w:themeColor="accent1" w:themeShade="80"/>
     </w:rPr>
   </w:style>
   <w:style w:type="character" w:default="1" w:styleId="DefaultParagraphFont">
@@ -20991,13 +21055,12 @@
     <w:basedOn w:val="DefaultParagraphFont"/>
     <w:link w:val="Heading1"/>
     <w:uiPriority w:val="9"/>
-    <w:rsid w:val="009839F0"/>
+    <w:rsid w:val="00783BF4"/>
     <w:rPr>
-      <w:rFonts w:ascii="Cambria" w:eastAsiaTheme="majorEastAsia" w:hAnsi="Cambria" w:cstheme="majorBidi"/>
-      <w:b/>
-      <w:color w:val="2F5496" w:themeColor="accent1" w:themeShade="BF"/>
+      <w:rFonts w:asciiTheme="majorHAnsi" w:eastAsiaTheme="majorEastAsia" w:hAnsiTheme="majorHAnsi" w:cstheme="majorBidi"/>
+      <w:color w:val="1F3864" w:themeColor="accent1" w:themeShade="80"/>
       <w:sz w:val="36"/>
-      <w:szCs w:val="32"/>
+      <w:szCs w:val="36"/>
     </w:rPr>
   </w:style>
   <w:style w:type="character" w:customStyle="1" w:styleId="Heading4Char">
@@ -21006,12 +21069,12 @@
     <w:link w:val="Heading4"/>
     <w:uiPriority w:val="9"/>
     <w:semiHidden/>
-    <w:rsid w:val="00AD3928"/>
+    <w:rsid w:val="00783BF4"/>
     <w:rPr>
       <w:rFonts w:asciiTheme="majorHAnsi" w:eastAsiaTheme="majorEastAsia" w:hAnsiTheme="majorHAnsi" w:cstheme="majorBidi"/>
-      <w:i/>
-      <w:iCs/>
       <w:color w:val="2F5496" w:themeColor="accent1" w:themeShade="BF"/>
+      <w:sz w:val="24"/>
+      <w:szCs w:val="24"/>
     </w:rPr>
   </w:style>
   <w:style w:type="character" w:styleId="Strong">
@@ -21019,7 +21082,7 @@
     <w:basedOn w:val="DefaultParagraphFont"/>
     <w:uiPriority w:val="22"/>
     <w:qFormat/>
-    <w:rsid w:val="00AD3928"/>
+    <w:rsid w:val="00783BF4"/>
     <w:rPr>
       <w:b/>
       <w:bCs/>
@@ -21034,25 +21097,17 @@
     <w:qFormat/>
     <w:rsid w:val="00AD3928"/>
     <w:pPr>
-      <w:spacing w:before="120" w:after="0" w:line="360" w:lineRule="auto"/>
       <w:ind w:left="720"/>
       <w:contextualSpacing/>
     </w:pPr>
-    <w:rPr>
-      <w:sz w:val="24"/>
-    </w:rPr>
   </w:style>
   <w:style w:type="character" w:customStyle="1" w:styleId="ListParagraphChar">
     <w:name w:val="List Paragraph Char"/>
     <w:aliases w:val="lever 0 Char"/>
     <w:link w:val="ListParagraph"/>
     <w:uiPriority w:val="34"/>
-    <w:qFormat/>
     <w:locked/>
     <w:rsid w:val="00AD3928"/>
-    <w:rPr>
-      <w:sz w:val="24"/>
-    </w:rPr>
   </w:style>
   <w:style w:type="paragraph" w:styleId="Caption">
     <w:name w:val="caption"/>
@@ -21061,16 +21116,15 @@
     <w:uiPriority w:val="35"/>
     <w:unhideWhenUsed/>
     <w:qFormat/>
-    <w:rsid w:val="00AD3928"/>
+    <w:rsid w:val="00783BF4"/>
     <w:pPr>
-      <w:spacing w:before="120" w:after="200" w:line="240" w:lineRule="auto"/>
+      <w:spacing w:line="240" w:lineRule="auto"/>
     </w:pPr>
     <w:rPr>
-      <w:i/>
-      <w:iCs/>
+      <w:b/>
+      <w:bCs/>
+      <w:smallCaps/>
       <w:color w:val="44546A" w:themeColor="text2"/>
-      <w:sz w:val="18"/>
-      <w:szCs w:val="18"/>
     </w:rPr>
   </w:style>
   <w:style w:type="paragraph" w:styleId="NormalWeb">
@@ -21250,6 +21304,339 @@
         </w:tcBorders>
       </w:tcPr>
     </w:tblStylePr>
+  </w:style>
+  <w:style w:type="character" w:customStyle="1" w:styleId="Heading2Char">
+    <w:name w:val="Heading 2 Char"/>
+    <w:basedOn w:val="DefaultParagraphFont"/>
+    <w:link w:val="Heading2"/>
+    <w:uiPriority w:val="9"/>
+    <w:semiHidden/>
+    <w:rsid w:val="00783BF4"/>
+    <w:rPr>
+      <w:rFonts w:asciiTheme="majorHAnsi" w:eastAsiaTheme="majorEastAsia" w:hAnsiTheme="majorHAnsi" w:cstheme="majorBidi"/>
+      <w:color w:val="2F5496" w:themeColor="accent1" w:themeShade="BF"/>
+      <w:sz w:val="32"/>
+      <w:szCs w:val="32"/>
+    </w:rPr>
+  </w:style>
+  <w:style w:type="character" w:customStyle="1" w:styleId="Heading3Char">
+    <w:name w:val="Heading 3 Char"/>
+    <w:basedOn w:val="DefaultParagraphFont"/>
+    <w:link w:val="Heading3"/>
+    <w:uiPriority w:val="9"/>
+    <w:semiHidden/>
+    <w:rsid w:val="00783BF4"/>
+    <w:rPr>
+      <w:rFonts w:asciiTheme="majorHAnsi" w:eastAsiaTheme="majorEastAsia" w:hAnsiTheme="majorHAnsi" w:cstheme="majorBidi"/>
+      <w:color w:val="2F5496" w:themeColor="accent1" w:themeShade="BF"/>
+      <w:sz w:val="28"/>
+      <w:szCs w:val="28"/>
+    </w:rPr>
+  </w:style>
+  <w:style w:type="character" w:customStyle="1" w:styleId="Heading5Char">
+    <w:name w:val="Heading 5 Char"/>
+    <w:basedOn w:val="DefaultParagraphFont"/>
+    <w:link w:val="Heading5"/>
+    <w:uiPriority w:val="9"/>
+    <w:semiHidden/>
+    <w:rsid w:val="00783BF4"/>
+    <w:rPr>
+      <w:rFonts w:asciiTheme="majorHAnsi" w:eastAsiaTheme="majorEastAsia" w:hAnsiTheme="majorHAnsi" w:cstheme="majorBidi"/>
+      <w:caps/>
+      <w:color w:val="2F5496" w:themeColor="accent1" w:themeShade="BF"/>
+    </w:rPr>
+  </w:style>
+  <w:style w:type="character" w:customStyle="1" w:styleId="Heading6Char">
+    <w:name w:val="Heading 6 Char"/>
+    <w:basedOn w:val="DefaultParagraphFont"/>
+    <w:link w:val="Heading6"/>
+    <w:uiPriority w:val="9"/>
+    <w:semiHidden/>
+    <w:rsid w:val="00783BF4"/>
+    <w:rPr>
+      <w:rFonts w:asciiTheme="majorHAnsi" w:eastAsiaTheme="majorEastAsia" w:hAnsiTheme="majorHAnsi" w:cstheme="majorBidi"/>
+      <w:i/>
+      <w:iCs/>
+      <w:caps/>
+      <w:color w:val="1F3864" w:themeColor="accent1" w:themeShade="80"/>
+    </w:rPr>
+  </w:style>
+  <w:style w:type="character" w:customStyle="1" w:styleId="Heading7Char">
+    <w:name w:val="Heading 7 Char"/>
+    <w:basedOn w:val="DefaultParagraphFont"/>
+    <w:link w:val="Heading7"/>
+    <w:uiPriority w:val="9"/>
+    <w:semiHidden/>
+    <w:rsid w:val="00783BF4"/>
+    <w:rPr>
+      <w:rFonts w:asciiTheme="majorHAnsi" w:eastAsiaTheme="majorEastAsia" w:hAnsiTheme="majorHAnsi" w:cstheme="majorBidi"/>
+      <w:b/>
+      <w:bCs/>
+      <w:color w:val="1F3864" w:themeColor="accent1" w:themeShade="80"/>
+    </w:rPr>
+  </w:style>
+  <w:style w:type="character" w:customStyle="1" w:styleId="Heading8Char">
+    <w:name w:val="Heading 8 Char"/>
+    <w:basedOn w:val="DefaultParagraphFont"/>
+    <w:link w:val="Heading8"/>
+    <w:uiPriority w:val="9"/>
+    <w:semiHidden/>
+    <w:rsid w:val="00783BF4"/>
+    <w:rPr>
+      <w:rFonts w:asciiTheme="majorHAnsi" w:eastAsiaTheme="majorEastAsia" w:hAnsiTheme="majorHAnsi" w:cstheme="majorBidi"/>
+      <w:b/>
+      <w:bCs/>
+      <w:i/>
+      <w:iCs/>
+      <w:color w:val="1F3864" w:themeColor="accent1" w:themeShade="80"/>
+    </w:rPr>
+  </w:style>
+  <w:style w:type="character" w:customStyle="1" w:styleId="Heading9Char">
+    <w:name w:val="Heading 9 Char"/>
+    <w:basedOn w:val="DefaultParagraphFont"/>
+    <w:link w:val="Heading9"/>
+    <w:uiPriority w:val="9"/>
+    <w:semiHidden/>
+    <w:rsid w:val="00783BF4"/>
+    <w:rPr>
+      <w:rFonts w:asciiTheme="majorHAnsi" w:eastAsiaTheme="majorEastAsia" w:hAnsiTheme="majorHAnsi" w:cstheme="majorBidi"/>
+      <w:i/>
+      <w:iCs/>
+      <w:color w:val="1F3864" w:themeColor="accent1" w:themeShade="80"/>
+    </w:rPr>
+  </w:style>
+  <w:style w:type="paragraph" w:styleId="Title">
+    <w:name w:val="Title"/>
+    <w:basedOn w:val="Normal"/>
+    <w:next w:val="Normal"/>
+    <w:link w:val="TitleChar"/>
+    <w:uiPriority w:val="10"/>
+    <w:qFormat/>
+    <w:rsid w:val="00783BF4"/>
+    <w:pPr>
+      <w:spacing w:after="0" w:line="204" w:lineRule="auto"/>
+      <w:contextualSpacing/>
+    </w:pPr>
+    <w:rPr>
+      <w:rFonts w:asciiTheme="majorHAnsi" w:eastAsiaTheme="majorEastAsia" w:hAnsiTheme="majorHAnsi" w:cstheme="majorBidi"/>
+      <w:caps/>
+      <w:color w:val="44546A" w:themeColor="text2"/>
+      <w:spacing w:val="-15"/>
+      <w:sz w:val="72"/>
+      <w:szCs w:val="72"/>
+    </w:rPr>
+  </w:style>
+  <w:style w:type="character" w:customStyle="1" w:styleId="TitleChar">
+    <w:name w:val="Title Char"/>
+    <w:basedOn w:val="DefaultParagraphFont"/>
+    <w:link w:val="Title"/>
+    <w:uiPriority w:val="10"/>
+    <w:rsid w:val="00783BF4"/>
+    <w:rPr>
+      <w:rFonts w:asciiTheme="majorHAnsi" w:eastAsiaTheme="majorEastAsia" w:hAnsiTheme="majorHAnsi" w:cstheme="majorBidi"/>
+      <w:caps/>
+      <w:color w:val="44546A" w:themeColor="text2"/>
+      <w:spacing w:val="-15"/>
+      <w:sz w:val="72"/>
+      <w:szCs w:val="72"/>
+    </w:rPr>
+  </w:style>
+  <w:style w:type="paragraph" w:styleId="Subtitle">
+    <w:name w:val="Subtitle"/>
+    <w:basedOn w:val="Normal"/>
+    <w:next w:val="Normal"/>
+    <w:link w:val="SubtitleChar"/>
+    <w:uiPriority w:val="11"/>
+    <w:qFormat/>
+    <w:rsid w:val="00783BF4"/>
+    <w:pPr>
+      <w:numPr>
+        <w:ilvl w:val="1"/>
+      </w:numPr>
+      <w:spacing w:after="240" w:line="240" w:lineRule="auto"/>
+    </w:pPr>
+    <w:rPr>
+      <w:rFonts w:asciiTheme="majorHAnsi" w:eastAsiaTheme="majorEastAsia" w:hAnsiTheme="majorHAnsi" w:cstheme="majorBidi"/>
+      <w:color w:val="4472C4" w:themeColor="accent1"/>
+      <w:sz w:val="28"/>
+      <w:szCs w:val="28"/>
+    </w:rPr>
+  </w:style>
+  <w:style w:type="character" w:customStyle="1" w:styleId="SubtitleChar">
+    <w:name w:val="Subtitle Char"/>
+    <w:basedOn w:val="DefaultParagraphFont"/>
+    <w:link w:val="Subtitle"/>
+    <w:uiPriority w:val="11"/>
+    <w:rsid w:val="00783BF4"/>
+    <w:rPr>
+      <w:rFonts w:asciiTheme="majorHAnsi" w:eastAsiaTheme="majorEastAsia" w:hAnsiTheme="majorHAnsi" w:cstheme="majorBidi"/>
+      <w:color w:val="4472C4" w:themeColor="accent1"/>
+      <w:sz w:val="28"/>
+      <w:szCs w:val="28"/>
+    </w:rPr>
+  </w:style>
+  <w:style w:type="character" w:styleId="Emphasis">
+    <w:name w:val="Emphasis"/>
+    <w:basedOn w:val="DefaultParagraphFont"/>
+    <w:uiPriority w:val="20"/>
+    <w:qFormat/>
+    <w:rsid w:val="00783BF4"/>
+    <w:rPr>
+      <w:i/>
+      <w:iCs/>
+    </w:rPr>
+  </w:style>
+  <w:style w:type="paragraph" w:styleId="NoSpacing">
+    <w:name w:val="No Spacing"/>
+    <w:uiPriority w:val="1"/>
+    <w:qFormat/>
+    <w:rsid w:val="00783BF4"/>
+    <w:pPr>
+      <w:spacing w:after="0" w:line="240" w:lineRule="auto"/>
+    </w:pPr>
+  </w:style>
+  <w:style w:type="paragraph" w:styleId="Quote">
+    <w:name w:val="Quote"/>
+    <w:basedOn w:val="Normal"/>
+    <w:next w:val="Normal"/>
+    <w:link w:val="QuoteChar"/>
+    <w:uiPriority w:val="29"/>
+    <w:qFormat/>
+    <w:rsid w:val="00783BF4"/>
+    <w:pPr>
+      <w:spacing w:before="120" w:after="120"/>
+      <w:ind w:left="720"/>
+    </w:pPr>
+    <w:rPr>
+      <w:color w:val="44546A" w:themeColor="text2"/>
+      <w:sz w:val="24"/>
+      <w:szCs w:val="24"/>
+    </w:rPr>
+  </w:style>
+  <w:style w:type="character" w:customStyle="1" w:styleId="QuoteChar">
+    <w:name w:val="Quote Char"/>
+    <w:basedOn w:val="DefaultParagraphFont"/>
+    <w:link w:val="Quote"/>
+    <w:uiPriority w:val="29"/>
+    <w:rsid w:val="00783BF4"/>
+    <w:rPr>
+      <w:color w:val="44546A" w:themeColor="text2"/>
+      <w:sz w:val="24"/>
+      <w:szCs w:val="24"/>
+    </w:rPr>
+  </w:style>
+  <w:style w:type="paragraph" w:styleId="IntenseQuote">
+    <w:name w:val="Intense Quote"/>
+    <w:basedOn w:val="Normal"/>
+    <w:next w:val="Normal"/>
+    <w:link w:val="IntenseQuoteChar"/>
+    <w:uiPriority w:val="30"/>
+    <w:qFormat/>
+    <w:rsid w:val="00783BF4"/>
+    <w:pPr>
+      <w:spacing w:before="100" w:beforeAutospacing="1" w:after="240" w:line="240" w:lineRule="auto"/>
+      <w:ind w:left="720"/>
+      <w:jc w:val="center"/>
+    </w:pPr>
+    <w:rPr>
+      <w:rFonts w:asciiTheme="majorHAnsi" w:eastAsiaTheme="majorEastAsia" w:hAnsiTheme="majorHAnsi" w:cstheme="majorBidi"/>
+      <w:color w:val="44546A" w:themeColor="text2"/>
+      <w:spacing w:val="-6"/>
+      <w:sz w:val="32"/>
+      <w:szCs w:val="32"/>
+    </w:rPr>
+  </w:style>
+  <w:style w:type="character" w:customStyle="1" w:styleId="IntenseQuoteChar">
+    <w:name w:val="Intense Quote Char"/>
+    <w:basedOn w:val="DefaultParagraphFont"/>
+    <w:link w:val="IntenseQuote"/>
+    <w:uiPriority w:val="30"/>
+    <w:rsid w:val="00783BF4"/>
+    <w:rPr>
+      <w:rFonts w:asciiTheme="majorHAnsi" w:eastAsiaTheme="majorEastAsia" w:hAnsiTheme="majorHAnsi" w:cstheme="majorBidi"/>
+      <w:color w:val="44546A" w:themeColor="text2"/>
+      <w:spacing w:val="-6"/>
+      <w:sz w:val="32"/>
+      <w:szCs w:val="32"/>
+    </w:rPr>
+  </w:style>
+  <w:style w:type="character" w:styleId="SubtleEmphasis">
+    <w:name w:val="Subtle Emphasis"/>
+    <w:basedOn w:val="DefaultParagraphFont"/>
+    <w:uiPriority w:val="19"/>
+    <w:qFormat/>
+    <w:rsid w:val="00783BF4"/>
+    <w:rPr>
+      <w:i/>
+      <w:iCs/>
+      <w:color w:val="595959" w:themeColor="text1" w:themeTint="A6"/>
+    </w:rPr>
+  </w:style>
+  <w:style w:type="character" w:styleId="IntenseEmphasis">
+    <w:name w:val="Intense Emphasis"/>
+    <w:basedOn w:val="DefaultParagraphFont"/>
+    <w:uiPriority w:val="21"/>
+    <w:qFormat/>
+    <w:rsid w:val="00783BF4"/>
+    <w:rPr>
+      <w:b/>
+      <w:bCs/>
+      <w:i/>
+      <w:iCs/>
+    </w:rPr>
+  </w:style>
+  <w:style w:type="character" w:styleId="SubtleReference">
+    <w:name w:val="Subtle Reference"/>
+    <w:basedOn w:val="DefaultParagraphFont"/>
+    <w:uiPriority w:val="31"/>
+    <w:qFormat/>
+    <w:rsid w:val="00783BF4"/>
+    <w:rPr>
+      <w:smallCaps/>
+      <w:color w:val="595959" w:themeColor="text1" w:themeTint="A6"/>
+      <w:u w:val="none" w:color="7F7F7F" w:themeColor="text1" w:themeTint="80"/>
+      <w:bdr w:val="none" w:sz="0" w:space="0" w:color="auto"/>
+    </w:rPr>
+  </w:style>
+  <w:style w:type="character" w:styleId="IntenseReference">
+    <w:name w:val="Intense Reference"/>
+    <w:basedOn w:val="DefaultParagraphFont"/>
+    <w:uiPriority w:val="32"/>
+    <w:qFormat/>
+    <w:rsid w:val="00783BF4"/>
+    <w:rPr>
+      <w:b/>
+      <w:bCs/>
+      <w:smallCaps/>
+      <w:color w:val="44546A" w:themeColor="text2"/>
+      <w:u w:val="single"/>
+    </w:rPr>
+  </w:style>
+  <w:style w:type="character" w:styleId="BookTitle">
+    <w:name w:val="Book Title"/>
+    <w:basedOn w:val="DefaultParagraphFont"/>
+    <w:uiPriority w:val="33"/>
+    <w:qFormat/>
+    <w:rsid w:val="00783BF4"/>
+    <w:rPr>
+      <w:b/>
+      <w:bCs/>
+      <w:smallCaps/>
+      <w:spacing w:val="10"/>
+    </w:rPr>
+  </w:style>
+  <w:style w:type="paragraph" w:styleId="TOCHeading">
+    <w:name w:val="TOC Heading"/>
+    <w:basedOn w:val="Heading1"/>
+    <w:next w:val="Normal"/>
+    <w:uiPriority w:val="39"/>
+    <w:semiHidden/>
+    <w:unhideWhenUsed/>
+    <w:qFormat/>
+    <w:rsid w:val="00783BF4"/>
+    <w:pPr>
+      <w:outlineLvl w:val="9"/>
+    </w:pPr>
   </w:style>
 </w:styles>
 </file>
@@ -21520,7 +21907,7 @@
 </file>
 
 <file path=customXml/itemProps1.xml><?xml version="1.0" encoding="utf-8"?>
-<ds:datastoreItem xmlns:ds="http://schemas.openxmlformats.org/officeDocument/2006/customXml" ds:itemID="{BCD7AB4D-FB3A-4A51-8048-A932A56D012B}">
+<ds:datastoreItem xmlns:ds="http://schemas.openxmlformats.org/officeDocument/2006/customXml" ds:itemID="{EDCBEF53-F24E-4C6D-A522-9690097D51F1}">
   <ds:schemaRefs>
     <ds:schemaRef ds:uri="http://schemas.openxmlformats.org/officeDocument/2006/bibliography"/>
   </ds:schemaRefs>

</xml_diff>